<commit_message>
Primeiro checkin após correção
</commit_message>
<xml_diff>
--- a/Guia Pragmatico para sua Tese 202104.docx
+++ b/Guia Pragmatico para sua Tese 202104.docx
@@ -1,6 +1,6 @@
 
 <file path=word/document.xml><?xml version="1.0" encoding="utf-8"?>
-<w:document xmlns:wpc="http://schemas.microsoft.com/office/word/2010/wordprocessingCanvas" xmlns:cx="http://schemas.microsoft.com/office/drawing/2014/chartex" xmlns:cx1="http://schemas.microsoft.com/office/drawing/2015/9/8/chartex" xmlns:cx2="http://schemas.microsoft.com/office/drawing/2015/10/21/chartex" xmlns:cx3="http://schemas.microsoft.com/office/drawing/2016/5/9/chartex" xmlns:cx4="http://schemas.microsoft.com/office/drawing/2016/5/10/chartex" xmlns:cx5="http://schemas.microsoft.com/office/drawing/2016/5/11/chartex" xmlns:cx6="http://schemas.microsoft.com/office/drawing/2016/5/12/chartex" xmlns:cx7="http://schemas.microsoft.com/office/drawing/2016/5/13/chartex" xmlns:cx8="http://schemas.microsoft.com/office/drawing/2016/5/14/chartex" xmlns:mc="http://schemas.openxmlformats.org/markup-compatibility/2006" xmlns:aink="http://schemas.microsoft.com/office/drawing/2016/ink" xmlns:am3d="http://schemas.microsoft.com/office/drawing/2017/model3d" xmlns:o="urn:schemas-microsoft-com:office:office" xmlns:r="http://schemas.openxmlformats.org/officeDocument/2006/relationships" xmlns:m="http://schemas.openxmlformats.org/officeDocument/2006/math" xmlns:v="urn:schemas-microsoft-com:vml" xmlns:wp14="http://schemas.microsoft.com/office/word/2010/wordprocessingDrawing" xmlns:wp="http://schemas.openxmlformats.org/drawingml/2006/wordprocessingDrawing" xmlns:w10="urn:schemas-microsoft-com:office:word" xmlns:w="http://schemas.openxmlformats.org/wordprocessingml/2006/main" xmlns:w14="http://schemas.microsoft.com/office/word/2010/wordml" xmlns:w15="http://schemas.microsoft.com/office/word/2012/wordml" xmlns:w16cex="http://schemas.microsoft.com/office/word/2018/wordml/cex" xmlns:w16cid="http://schemas.microsoft.com/office/word/2016/wordml/cid" xmlns:w16="http://schemas.microsoft.com/office/word/2018/wordml" xmlns:w16se="http://schemas.microsoft.com/office/word/2015/wordml/symex" xmlns:wpg="http://schemas.microsoft.com/office/word/2010/wordprocessingGroup" xmlns:wpi="http://schemas.microsoft.com/office/word/2010/wordprocessingInk" xmlns:wne="http://schemas.microsoft.com/office/word/2006/wordml" xmlns:wps="http://schemas.microsoft.com/office/word/2010/wordprocessingShape" mc:Ignorable="w14 w15 w16se w16cid w16 w16cex wp14">
+<w:document xmlns:wpc="http://schemas.microsoft.com/office/word/2010/wordprocessingCanvas" xmlns:cx="http://schemas.microsoft.com/office/drawing/2014/chartex" xmlns:cx1="http://schemas.microsoft.com/office/drawing/2015/9/8/chartex" xmlns:cx2="http://schemas.microsoft.com/office/drawing/2015/10/21/chartex" xmlns:cx3="http://schemas.microsoft.com/office/drawing/2016/5/9/chartex" xmlns:cx4="http://schemas.microsoft.com/office/drawing/2016/5/10/chartex" xmlns:cx5="http://schemas.microsoft.com/office/drawing/2016/5/11/chartex" xmlns:cx6="http://schemas.microsoft.com/office/drawing/2016/5/12/chartex" xmlns:cx7="http://schemas.microsoft.com/office/drawing/2016/5/13/chartex" xmlns:cx8="http://schemas.microsoft.com/office/drawing/2016/5/14/chartex" xmlns:mc="http://schemas.openxmlformats.org/markup-compatibility/2006" xmlns:aink="http://schemas.microsoft.com/office/drawing/2016/ink" xmlns:am3d="http://schemas.microsoft.com/office/drawing/2017/model3d" xmlns:o="urn:schemas-microsoft-com:office:office" xmlns:r="http://schemas.openxmlformats.org/officeDocument/2006/relationships" xmlns:m="http://schemas.openxmlformats.org/officeDocument/2006/math" xmlns:v="urn:schemas-microsoft-com:vml" xmlns:wp14="http://schemas.microsoft.com/office/word/2010/wordprocessingDrawing" xmlns:wp="http://schemas.openxmlformats.org/drawingml/2006/wordprocessingDrawing" xmlns:w10="urn:schemas-microsoft-com:office:word" xmlns:w="http://schemas.openxmlformats.org/wordprocessingml/2006/main" xmlns:w14="http://schemas.microsoft.com/office/word/2010/wordml" xmlns:w15="http://schemas.microsoft.com/office/word/2012/wordml" xmlns:w16cex="http://schemas.microsoft.com/office/word/2018/wordml/cex" xmlns:w16cid="http://schemas.microsoft.com/office/word/2016/wordml/cid" xmlns:w16="http://schemas.microsoft.com/office/word/2018/wordml" xmlns:w16sdtdh="http://schemas.microsoft.com/office/word/2020/wordml/sdtdatahash" xmlns:w16se="http://schemas.microsoft.com/office/word/2015/wordml/symex" xmlns:wpg="http://schemas.microsoft.com/office/word/2010/wordprocessingGroup" xmlns:wpi="http://schemas.microsoft.com/office/word/2010/wordprocessingInk" xmlns:wne="http://schemas.microsoft.com/office/word/2006/wordml" xmlns:wps="http://schemas.microsoft.com/office/word/2010/wordprocessingShape" mc:Ignorable="w14 w15 w16se w16cid w16 w16cex w16sdtdh wp14">
   <w:body>
     <w:sdt>
       <w:sdtPr>
@@ -925,7 +925,7 @@
           <w:rFonts w:ascii="Arial" w:hAnsi="Arial"/>
           <w:szCs w:val="24"/>
         </w:rPr>
-        <w:t>Dezembro</w:t>
+        <w:t>Abril</w:t>
       </w:r>
       <w:r>
         <w:rPr>
@@ -939,7 +939,14 @@
           <w:rFonts w:ascii="Arial" w:hAnsi="Arial"/>
           <w:szCs w:val="24"/>
         </w:rPr>
-        <w:t>20</w:t>
+        <w:t>2</w:t>
+      </w:r>
+      <w:r>
+        <w:rPr>
+          <w:rFonts w:ascii="Arial" w:hAnsi="Arial"/>
+          <w:szCs w:val="24"/>
+        </w:rPr>
+        <w:t>1</w:t>
       </w:r>
     </w:p>
     <w:p>
@@ -950,28 +957,10 @@
         <w:t>left</w:t>
       </w:r>
       <w:r>
-        <w:t xml:space="preserve"> © 2006,2007</w:t>
-      </w:r>
-      <w:r>
-        <w:t>,2009</w:t>
-      </w:r>
-      <w:r>
-        <w:t>,2012</w:t>
-      </w:r>
-      <w:r>
-        <w:t>,2014</w:t>
-      </w:r>
-      <w:r>
-        <w:t>,2016</w:t>
-      </w:r>
-      <w:r>
-        <w:t>,2017</w:t>
-      </w:r>
-      <w:r>
-        <w:t>,2018</w:t>
-      </w:r>
-      <w:r>
-        <w:t>, 2019</w:t>
+        <w:t xml:space="preserve"> © </w:t>
+      </w:r>
+      <w:r>
+        <w:t>2021</w:t>
       </w:r>
       <w:r>
         <w:t xml:space="preserve"> Geraldo Xexéo. </w:t>
@@ -1781,10 +1770,25 @@
       </w:r>
       <w:r>
         <w:noBreakHyphen/>
-        <w:t xml:space="preserve"> </w:t>
-      </w:r>
-      <w:r>
-        <w:t>Não a obras derivadas 2.</w:t>
+        <w:t xml:space="preserve"> N</w:t>
+      </w:r>
+      <w:r>
+        <w:t>ão</w:t>
+      </w:r>
+      <w:r>
+        <w:t xml:space="preserve"> a </w:t>
+      </w:r>
+      <w:r>
+        <w:t>O</w:t>
+      </w:r>
+      <w:r>
+        <w:t xml:space="preserve">bras </w:t>
+      </w:r>
+      <w:r>
+        <w:t>D</w:t>
+      </w:r>
+      <w:r>
+        <w:t>erivadas 2.</w:t>
       </w:r>
       <w:r>
         <w:t xml:space="preserve">5 </w:t>
@@ -2363,34 +2367,22 @@
       </w:r>
     </w:p>
     <w:p>
-      <w:r>
-        <w:rPr>
-          <w:b/>
-        </w:rPr>
+      <w:pPr>
+        <w:pStyle w:val="Regra"/>
+      </w:pPr>
+      <w:r>
         <w:t>O princípio fundamental do orientado é que ele</w:t>
       </w:r>
       <w:r>
-        <w:rPr>
-          <w:b/>
-        </w:rPr>
         <w:t xml:space="preserve"> </w:t>
       </w:r>
       <w:r>
-        <w:rPr>
-          <w:b/>
-        </w:rPr>
         <w:t>é</w:t>
       </w:r>
       <w:r>
-        <w:rPr>
-          <w:b/>
-        </w:rPr>
         <w:t xml:space="preserve"> o único</w:t>
       </w:r>
       <w:r>
-        <w:rPr>
-          <w:b/>
-        </w:rPr>
         <w:t xml:space="preserve"> responsável pela sua tese ou dissertação</w:t>
       </w:r>
       <w:r>
@@ -2405,7 +2397,13 @@
         <w:t xml:space="preserve"> tese</w:t>
       </w:r>
       <w:r>
-        <w:t>, já passou em um concurso para professor e está aí para te ajudar, mas a responsabilidade final com esforço, qualidade e prazos é do candidato ao título.</w:t>
+        <w:t xml:space="preserve">, já passou em um concurso para professor e está aí para </w:t>
+      </w:r>
+      <w:r>
+        <w:t>ajudar o orientado</w:t>
+      </w:r>
+      <w:r>
+        <w:t>, mas a responsabilidade final com esforço, qualidade e prazos é do candidato ao título.</w:t>
       </w:r>
       <w:r>
         <w:t xml:space="preserve"> </w:t>
@@ -2413,12 +2411,33 @@
     </w:p>
     <w:p>
       <w:r>
-        <w:t>Ele é um guia que, dependendo do perfil, das disponibilidades, ou do relacionamento desenvolvido com o orientado, pode interferir mais ou menos no trabalho deste último, fornecer mais ou menos recursos, porém nunca será o responsável por realiza-lo.</w:t>
-      </w:r>
-    </w:p>
-    <w:p>
-      <w:r>
-        <w:t>Para seguir este princípio, o aluno, e o candidato ao título, deve ter a consciência de todas as suas obrigações e direitos, para isso deve, logo ao entrar no curso, encontrar e ler:</w:t>
+        <w:t>Durante o desenvolvimento da dissertação ou tese, o orientador</w:t>
+      </w:r>
+      <w:r>
+        <w:t xml:space="preserve"> é um guia que, dependendo do perfil, das disponibilidades, ou do relacionamento </w:t>
+      </w:r>
+      <w:r>
+        <w:t>que cria</w:t>
+      </w:r>
+      <w:r>
+        <w:t xml:space="preserve"> com o orientado, pode interferir mais ou menos no trabalho deste último, fornecer mais ou menos recursos, porém nunca será o responsável por </w:t>
+      </w:r>
+      <w:r>
+        <w:t>realizá-lo</w:t>
+      </w:r>
+      <w:r>
+        <w:t>.</w:t>
+      </w:r>
+    </w:p>
+    <w:p>
+      <w:r>
+        <w:t xml:space="preserve">Para seguir este princípio, o aluno, </w:t>
+      </w:r>
+      <w:r>
+        <w:t>e candidato</w:t>
+      </w:r>
+      <w:r>
+        <w:t xml:space="preserve"> ao título, deve ter a consciência de todas as suas obrigações e direitos, para isso deve, logo ao entrar no curso, encontrar e ler:</w:t>
       </w:r>
     </w:p>
     <w:p>
@@ -2569,6 +2588,18 @@
         </w:numPr>
       </w:pPr>
       <w:r>
+        <w:t>Os contratos e documentos que assina, principalmente em relação a bolsa, e as responsabilidade que dela advém.</w:t>
+      </w:r>
+    </w:p>
+    <w:p>
+      <w:pPr>
+        <w:pStyle w:val="ListParagraph"/>
+        <w:numPr>
+          <w:ilvl w:val="0"/>
+          <w:numId w:val="33"/>
+        </w:numPr>
+      </w:pPr>
+      <w:r>
         <w:t>Conhecer as notas necessárias para apresentar suas defesas</w:t>
       </w:r>
     </w:p>
@@ -2594,7 +2625,16 @@
     </w:p>
     <w:p>
       <w:r>
-        <w:t>Onde discutimos os principais envolvidos em um projeto de tese: o orientando e o orientado.</w:t>
+        <w:t>Nesse capítulo</w:t>
+      </w:r>
+      <w:r>
+        <w:t xml:space="preserve"> discut</w:t>
+      </w:r>
+      <w:r>
+        <w:t>o</w:t>
+      </w:r>
+      <w:r>
+        <w:t xml:space="preserve"> os principais envolvidos em um projeto de tese: o orientando e o orientado.</w:t>
       </w:r>
     </w:p>
     <w:p>
@@ -2603,6 +2643,9 @@
       </w:pPr>
       <w:r>
         <w:t>Você</w:t>
+      </w:r>
+      <w:r>
+        <w:t xml:space="preserve"> – O Orientado</w:t>
       </w:r>
     </w:p>
     <w:p>
@@ -2842,11 +2885,7 @@
         <w:t>meus alunos e alunos de outros professores.</w:t>
       </w:r>
     </w:p>
-    <w:p>
-      <w:r>
-        <w:t xml:space="preserve">Ou seja, este texto vem direto do campo de batalha para você. </w:t>
-      </w:r>
-    </w:p>
+    <w:p/>
     <w:p>
       <w:pPr>
         <w:pStyle w:val="Heading2"/>
@@ -2867,6 +2906,11 @@
     </w:p>
     <w:p>
       <w:r>
+        <w:t>Este texto vem direto do campo de batalha para você.</w:t>
+      </w:r>
+    </w:p>
+    <w:p>
+      <w:r>
         <w:t xml:space="preserve">Este não é um texto sobre metodologia científica. Não vou ficar ensinando normas ou listando as regras de acentuação em português. Não vou ensinar um método preciso. Não vou escrever aqui uma receita de bolo, mas sim dar uma fotografia geral do que é importante, e do que não é importante, para alcançar o objetivo: </w:t>
       </w:r>
       <w:r>
@@ -2930,7 +2974,10 @@
     </w:p>
     <w:p>
       <w:r>
-        <w:t>Se você não é meu aluno espero que possa, mesmo assim, aproveitar esse texto.</w:t>
+        <w:t>Se você não é meu aluno espero que poss</w:t>
+      </w:r>
+      <w:r>
+        <w:t>a também aproveitar um pouco da minha visão.</w:t>
       </w:r>
     </w:p>
     <w:p>
@@ -2939,6 +2986,14 @@
       </w:pPr>
       <w:r>
         <w:t>O Tema da Tese</w:t>
+      </w:r>
+    </w:p>
+    <w:p>
+      <w:r>
+        <w:t xml:space="preserve">A tese obrigatoriamente tem que ter um assunto, que deve ser escolhido no início do trabalho. Essa escolha é importante e deve ser feita com cuidado, de modo a que permita </w:t>
+      </w:r>
+      <w:r>
+        <w:t>ao candidato crescer academicamente, contribuir para o conhecimento e, ao mesmo tempo, evitar dissabores.</w:t>
       </w:r>
     </w:p>
     <w:p>
@@ -2972,7 +3027,7 @@
         <w:t>Mesmo gostando do tema inicialmente, é</w:t>
       </w:r>
       <w:r>
-        <w:t xml:space="preserve"> até </w:t>
+        <w:t xml:space="preserve"> </w:t>
       </w:r>
       <w:r>
         <w:t>possível</w:t>
@@ -2983,7 +3038,15 @@
     </w:p>
     <w:p>
       <w:r>
-        <w:t xml:space="preserve">O tema deve ser escolhido com muito cuidado. Primeiro, deve ser de seu interesse, praticamente uma paixão. Segundo, deve ser de interesse do orientador. Finalmente deve ser do interesse da comunidade científica. </w:t>
+        <w:t>O tema deve ser escolhido com muito cuidado. Primeiro, deve ser de seu interesse, praticamente uma paixão. Segundo, deve ser de interesse do orientador. Finalmente deve ser do interesse da comunidade científica.</w:t>
+      </w:r>
+      <w:r>
+        <w:t xml:space="preserve"> </w:t>
+      </w:r>
+    </w:p>
+    <w:p>
+      <w:r>
+        <w:t>Alguns temas, mesmo sendo de interesse pessoal, não interessam a ninguém. Ou por já estarem resolvidos, ou por não serem ainda percebidos, ou pior, porque não têm valor científico, ou não têm valor na comunidade científica a que o candidato pertence.</w:t>
       </w:r>
     </w:p>
     <w:p>
@@ -3407,40 +3470,58 @@
         <w:t xml:space="preserve">O importante é ter um problema bem claro. </w:t>
       </w:r>
       <w:r>
-        <w:t>Esse problema pode já ter sido proposto antes, ou pode ser levantado. Uma maneira de levantar problemas é estudar soluções já existentes e ver quando elas falham, ou que lacunas elas tem.</w:t>
+        <w:t xml:space="preserve">Esse problema pode já ter sido proposto antes, ou pode ser levantado. Uma maneira de levantar problemas é estudar soluções já existentes e ver quando elas falham, ou que lacunas </w:t>
+      </w:r>
+      <w:r>
+        <w:t>elas têm</w:t>
+      </w:r>
+      <w:r>
+        <w:t>.</w:t>
       </w:r>
     </w:p>
     <w:p>
       <w:r>
         <w:t xml:space="preserve">Listar as falhas ou lacunas de uma situação atual é um bom método de descobrir onde você pode trabalhar. As lacunas podem ser elencadas, algumas podem ser selecionadas, e toda a tese </w:t>
       </w:r>
+      <w:r>
+        <w:t>construída</w:t>
+      </w:r>
+      <w:r>
+        <w:t xml:space="preserve"> em torno desse conceito.</w:t>
+      </w:r>
+    </w:p>
+    <w:p>
+      <w:r>
+        <w:t>Muitos alunos querem começar pela solução, algo do tipo “quero usar a técnica X”. Esse não é um bom caminho, apesar de já ter funcionado para algumas pessoas. Porém, o que acontece normalmente é que o aluno fica com uma solução a procura de um problema e não tem como comprovar a qualidade ou a utilidade de sua solução.</w:t>
+      </w:r>
+    </w:p>
+    <w:p>
+      <w:pPr>
+        <w:pStyle w:val="Heading2"/>
+        <w:rPr>
+          <w:lang w:val="en-US"/>
+        </w:rPr>
+      </w:pPr>
       <w:proofErr w:type="spellStart"/>
       <w:r>
-        <w:t>contruída</w:t>
+        <w:rPr>
+          <w:lang w:val="en-US"/>
+        </w:rPr>
+        <w:t>Pensando</w:t>
       </w:r>
       <w:proofErr w:type="spellEnd"/>
       <w:r>
-        <w:t xml:space="preserve"> em torno desse conceito.</w:t>
-      </w:r>
-    </w:p>
-    <w:p>
-      <w:r>
-        <w:t>Muitos alunos querem começar pela solução, algo do tipo “quero usar a técnica X”. Esse não é um bom caminho, apesar de já ter funcionado para algumas pessoas. Porém, o que acontece normalmente é que o aluno fica com uma solução a procura de um problema e não tem como comprovar a qualidade ou a utilidade de sua solução.</w:t>
-      </w:r>
-    </w:p>
-    <w:p>
-      <w:pPr>
-        <w:pStyle w:val="Heading2"/>
-        <w:rPr>
-          <w:lang w:val="en-US"/>
-        </w:rPr>
-      </w:pPr>
+        <w:rPr>
+          <w:lang w:val="en-US"/>
+        </w:rPr>
+        <w:t xml:space="preserve"> </w:t>
+      </w:r>
       <w:proofErr w:type="spellStart"/>
       <w:r>
         <w:rPr>
           <w:lang w:val="en-US"/>
         </w:rPr>
-        <w:t>Pensando</w:t>
+        <w:t>sua</w:t>
       </w:r>
       <w:proofErr w:type="spellEnd"/>
       <w:r>
@@ -3454,105 +3535,91 @@
         <w:rPr>
           <w:lang w:val="en-US"/>
         </w:rPr>
-        <w:t>sua</w:t>
+        <w:t>Tese</w:t>
       </w:r>
       <w:proofErr w:type="spellEnd"/>
-      <w:r>
-        <w:rPr>
-          <w:lang w:val="en-US"/>
-        </w:rPr>
-        <w:t xml:space="preserve"> </w:t>
+    </w:p>
+    <w:p>
+      <w:r>
+        <w:t>Várias técnicas podem ser usadas para voc</w:t>
+      </w:r>
+      <w:r>
+        <w:t>ê pensar sua tese.</w:t>
+      </w:r>
+    </w:p>
+    <w:p>
+      <w:r>
+        <w:t xml:space="preserve">Algumas técnicas são muito úteis. </w:t>
+      </w:r>
+      <w:r>
+        <w:rPr>
+          <w:lang w:val="en-US"/>
+        </w:rPr>
+        <w:t xml:space="preserve">Uma </w:t>
       </w:r>
       <w:proofErr w:type="spellStart"/>
       <w:r>
         <w:rPr>
           <w:lang w:val="en-US"/>
         </w:rPr>
-        <w:t>Tese</w:t>
+        <w:t>delas</w:t>
       </w:r>
       <w:proofErr w:type="spellEnd"/>
-    </w:p>
-    <w:p>
-      <w:r>
-        <w:t>Várias técnicas podem ser usadas para voc</w:t>
-      </w:r>
-      <w:r>
-        <w:t>ê pensar sua tese.</w:t>
-      </w:r>
-    </w:p>
-    <w:p>
-      <w:r>
-        <w:t xml:space="preserve">Algumas técnicas são muito úteis. </w:t>
-      </w:r>
-      <w:r>
-        <w:rPr>
-          <w:lang w:val="en-US"/>
-        </w:rPr>
-        <w:t xml:space="preserve">Uma </w:t>
+      <w:r>
+        <w:rPr>
+          <w:lang w:val="en-US"/>
+        </w:rPr>
+        <w:t xml:space="preserve"> é a </w:t>
+      </w:r>
+      <w:r>
+        <w:rPr>
+          <w:b/>
+          <w:lang w:val="en-US"/>
+        </w:rPr>
+        <w:t>5W2H</w:t>
+      </w:r>
+      <w:r>
+        <w:rPr>
+          <w:lang w:val="en-US"/>
+        </w:rPr>
+        <w:t xml:space="preserve">, responder as </w:t>
       </w:r>
       <w:proofErr w:type="spellStart"/>
       <w:r>
         <w:rPr>
           <w:lang w:val="en-US"/>
         </w:rPr>
-        <w:t>delas</w:t>
+        <w:t>perguntas</w:t>
       </w:r>
       <w:proofErr w:type="spellEnd"/>
       <w:r>
         <w:rPr>
           <w:lang w:val="en-US"/>
         </w:rPr>
-        <w:t xml:space="preserve"> é a </w:t>
-      </w:r>
-      <w:r>
-        <w:rPr>
-          <w:b/>
-          <w:lang w:val="en-US"/>
-        </w:rPr>
-        <w:t>5W2H</w:t>
-      </w:r>
-      <w:r>
-        <w:rPr>
-          <w:lang w:val="en-US"/>
-        </w:rPr>
-        <w:t xml:space="preserve">, responder as </w:t>
+        <w:t xml:space="preserve">: Why, What, Who, When, Where, How e How Much. </w:t>
+      </w:r>
+      <w:r>
+        <w:t>E</w:t>
+      </w:r>
+      <w:r>
+        <w:t xml:space="preserve">ssa é das técnicas mais gerais e mais úteis. Principalmente se perguntar “Por que estou fazendo isso” e “Quem vai ser beneficiado” permitem justificar plenamente o trabalho de sua tese, fazendo com que ela não fique perdida em um contexto vago. </w:t>
+      </w:r>
+    </w:p>
+    <w:p>
+      <w:r>
+        <w:t>Algumas teses atuais têm proposto lacunas no estado da arte, e a partir dessas lacunas geram questões de pesquisa, que por sua vez podem gerar objetivos gerais e específicos. Esse é outro bom quadro teórico para trabalhar.</w:t>
+      </w:r>
+    </w:p>
+    <w:p>
+      <w:r>
+        <w:t xml:space="preserve">Entre meus alunos, o uso da Design Science </w:t>
       </w:r>
       <w:proofErr w:type="spellStart"/>
       <w:r>
-        <w:rPr>
-          <w:lang w:val="en-US"/>
-        </w:rPr>
-        <w:t>perguntas</w:t>
+        <w:t>Research</w:t>
       </w:r>
       <w:proofErr w:type="spellEnd"/>
       <w:r>
-        <w:rPr>
-          <w:lang w:val="en-US"/>
-        </w:rPr>
-        <w:t xml:space="preserve">: Why, What, Who, When, Where, How e How Much. </w:t>
-      </w:r>
-      <w:r>
-        <w:t>E</w:t>
-      </w:r>
-      <w:r>
-        <w:t xml:space="preserve">ssa é das técnicas mais gerais e mais úteis. Principalmente se perguntar “Por que estou fazendo isso” e “Quem vai ser beneficiado” permitem justificar plenamente o trabalho de sua tese, fazendo com que ela não fique perdida em um contexto vago. </w:t>
-      </w:r>
-    </w:p>
-    <w:p>
-      <w:r>
-        <w:t>Algumas teses atuais têm proposto lacunas no estado da arte, e a partir dessas lacunas geram questões de pesquisa, que por sua vez podem gerar objetivos gerais e específicos. Esse é outro bom quadro teórico para trabalhar.</w:t>
-      </w:r>
-    </w:p>
-    <w:p>
-      <w:r>
-        <w:t xml:space="preserve">Entre meus alunos, o uso da Design Science </w:t>
-      </w:r>
-      <w:proofErr w:type="spellStart"/>
-      <w:r>
-        <w:t>Research</w:t>
-      </w:r>
-      <w:proofErr w:type="spellEnd"/>
-      <w:r>
         <w:t xml:space="preserve"> (DSR) também fornece caminhos para pensar sua tese</w:t>
       </w:r>
       <w:r>
@@ -3565,15 +3632,13 @@
         <w:t xml:space="preserve">. Eu estou me tornando cada vez mais um adepto dessa metodologia, dessa forma de fazer Ciência, que é realizada por meio de vários processos mais detalhados. Ou seja, não existe um método científico DSR, ele é mais uma filosofia de trabalho que fornece </w:t>
       </w:r>
       <w:r>
-        <w:t xml:space="preserve">parâmetros para </w:t>
-      </w:r>
-      <w:proofErr w:type="spellStart"/>
-      <w:r>
-        <w:t>estabeler</w:t>
-      </w:r>
-      <w:proofErr w:type="spellEnd"/>
-      <w:r>
-        <w:t xml:space="preserve"> um método específico.</w:t>
+        <w:t>parâmetros para estabele</w:t>
+      </w:r>
+      <w:r>
+        <w:t>ce</w:t>
+      </w:r>
+      <w:r>
+        <w:t>r um método específico.</w:t>
       </w:r>
     </w:p>
     <w:p>
@@ -3587,15 +3652,7 @@
         <w:t xml:space="preserve">, </w:t>
       </w:r>
       <w:r>
-        <w:t xml:space="preserve">é desenhar um Project </w:t>
-      </w:r>
-      <w:proofErr w:type="spellStart"/>
-      <w:r>
-        <w:t>Model</w:t>
-      </w:r>
-      <w:proofErr w:type="spellEnd"/>
-      <w:r>
-        <w:t xml:space="preserve"> </w:t>
+        <w:t xml:space="preserve">é desenhar um Project Model </w:t>
       </w:r>
       <w:proofErr w:type="spellStart"/>
       <w:r>
@@ -3719,15 +3776,7 @@
         <w:fldChar w:fldCharType="end"/>
       </w:r>
       <w:r>
-        <w:t xml:space="preserve">. Representação do Project </w:t>
-      </w:r>
-      <w:proofErr w:type="spellStart"/>
-      <w:r>
-        <w:t>Model</w:t>
-      </w:r>
-      <w:proofErr w:type="spellEnd"/>
-      <w:r>
-        <w:t xml:space="preserve"> </w:t>
+        <w:t xml:space="preserve">. Representação do Project Model </w:t>
       </w:r>
       <w:proofErr w:type="spellStart"/>
       <w:r>
@@ -4356,20 +4405,80 @@
         <w:rPr>
           <w:lang w:bidi="he-IL"/>
         </w:rPr>
-        <w:t>Mesmo que você tenha começado sua dissertação ou tese em uma situação ideal, o longo prazo desse projeto, de 2 a 5 anos, implica em mudanças tanto no ambiente a sua volta quanto na sua própria vida. Alunos se casam, tem filhos, ficam doentes, se curam, precisam de mais dinheiro, tudo mudo nesse espaço de tempo.</w:t>
-      </w:r>
-    </w:p>
-    <w:p>
-      <w:pPr>
+        <w:t>Mesmo que você tenha começado sua dissertação ou tese em uma situação ideal, o longo prazo desse projeto, de 2 a 5 anos, implica em mudanças tanto no ambiente a sua volta quanto na sua própria vida. Alunos se casam, tem filhos, ficam doentes, se curam, precisam de mais dinheiro,</w:t>
+      </w:r>
+      <w:r>
         <w:rPr>
           <w:lang w:bidi="he-IL"/>
         </w:rPr>
-      </w:pPr>
+        <w:t xml:space="preserve"> se separam, trocam de emprego,</w:t>
+      </w:r>
       <w:r>
         <w:rPr>
           <w:lang w:bidi="he-IL"/>
         </w:rPr>
-        <w:t>Podemos citar como exemplo de acontecimento totalmente inesperado, e que afetou a todos, a epidemia da Covid-19. Quantas vidas não foram mudadas? O impacto na vida dos mestrandos e graduandos foi muito variado e colocou um grande desafio para orientandos,  orientadores e as instituições.</w:t>
+        <w:t xml:space="preserve"> tudo </w:t>
+      </w:r>
+      <w:r>
+        <w:rPr>
+          <w:lang w:bidi="he-IL"/>
+        </w:rPr>
+        <w:t xml:space="preserve">pode </w:t>
+      </w:r>
+      <w:r>
+        <w:rPr>
+          <w:lang w:bidi="he-IL"/>
+        </w:rPr>
+        <w:t>mud</w:t>
+      </w:r>
+      <w:r>
+        <w:rPr>
+          <w:lang w:bidi="he-IL"/>
+        </w:rPr>
+        <w:t>ar</w:t>
+      </w:r>
+      <w:r>
+        <w:rPr>
+          <w:lang w:bidi="he-IL"/>
+        </w:rPr>
+        <w:t xml:space="preserve"> nesse espaço de tempo.</w:t>
+      </w:r>
+    </w:p>
+    <w:p>
+      <w:pPr>
+        <w:rPr>
+          <w:lang w:bidi="he-IL"/>
+        </w:rPr>
+      </w:pPr>
+      <w:r>
+        <w:rPr>
+          <w:lang w:bidi="he-IL"/>
+        </w:rPr>
+        <w:t>Podemos citar como exemplo de acontecimento totalmente inesperado, e que afetou a todos</w:t>
+      </w:r>
+      <w:r>
+        <w:rPr>
+          <w:lang w:bidi="he-IL"/>
+        </w:rPr>
+        <w:t xml:space="preserve"> em 2020/2021</w:t>
+      </w:r>
+      <w:r>
+        <w:rPr>
+          <w:lang w:bidi="he-IL"/>
+        </w:rPr>
+        <w:t xml:space="preserve">, a epidemia da Covid-19. Quantas vidas não foram mudadas? O impacto na vida dos mestrandos e graduandos foi muito variado e colocou um grande desafio para </w:t>
+      </w:r>
+      <w:r>
+        <w:rPr>
+          <w:lang w:bidi="he-IL"/>
+        </w:rPr>
+        <w:t>orientandos, orientadores</w:t>
+      </w:r>
+      <w:r>
+        <w:rPr>
+          <w:lang w:bidi="he-IL"/>
+        </w:rPr>
+        <w:t xml:space="preserve"> e as instituições.</w:t>
       </w:r>
     </w:p>
     <w:p>
@@ -4439,19 +4548,27 @@
         <w:rPr>
           <w:lang w:bidi="he-IL"/>
         </w:rPr>
-        <w:t>Exemplos típicos de coisas que acontecem na vida de um aluno: um novo emprego ou uma situação de desemprego, troca de chefes que afeta a liberação ou o interesse da empresa, doenças mais ou menos graves consigo ou com parentes, perda de acesso aos dados prometidos por alguém, gravidez, casamento, etc.</w:t>
-      </w:r>
-    </w:p>
-    <w:p>
-      <w:pPr>
+        <w:t xml:space="preserve">Exemplos típicos de coisas que acontecem na vida de um aluno: um novo emprego ou uma situação de desemprego, troca de chefes que afeta a liberação ou o interesse da empresa, doenças mais ou menos graves consigo ou com parentes, perda de acesso aos dados prometidos por alguém, gravidez, </w:t>
+      </w:r>
+      <w:proofErr w:type="gramStart"/>
+      <w:r>
         <w:rPr>
           <w:lang w:bidi="he-IL"/>
         </w:rPr>
-      </w:pPr>
-      <w:r>
+        <w:t>casamento, etc.</w:t>
+      </w:r>
+      <w:proofErr w:type="gramEnd"/>
+    </w:p>
+    <w:p>
+      <w:pPr>
         <w:rPr>
           <w:lang w:bidi="he-IL"/>
         </w:rPr>
+      </w:pPr>
+      <w:r>
+        <w:rPr>
+          <w:lang w:bidi="he-IL"/>
+        </w:rPr>
         <w:t xml:space="preserve">O orientador não é um sargento empurrando você em uma marcha forçada. Ao contrário, ele é o guia que evita que você se perca em uma exploração. Ele está </w:t>
       </w:r>
       <w:r>
@@ -4531,7 +4648,15 @@
     </w:p>
     <w:p>
       <w:r>
-        <w:t>Gostaria de contar o caso de um doutorando que mantinha um escritório fechado, para evitar que fosse desorganizado. Seu filho pequeno, ao ver a porta aberta, entrou e fez a maior confusão, porque tinha “raiva” do pai ficar no escritório e não com ele.</w:t>
+        <w:t xml:space="preserve">Gostaria de contar o caso de um doutorando que mantinha um escritório fechado, para evitar que fosse desorganizado. Seu filho pequeno, ao ver a porta aberta, entrou e fez a maior confusão, porque tinha “raiva” </w:t>
+      </w:r>
+      <w:proofErr w:type="gramStart"/>
+      <w:r>
+        <w:t>do</w:t>
+      </w:r>
+      <w:proofErr w:type="gramEnd"/>
+      <w:r>
+        <w:t xml:space="preserve"> pai ficar no escritório e não com ele.</w:t>
       </w:r>
     </w:p>
     <w:p>
@@ -4546,7 +4671,7 @@
         <w:t>você</w:t>
       </w:r>
       <w:r>
-        <w:t xml:space="preserve">. Mas não apenas o você científico ou profissional, mas o você “completo”. Não só você afeta a tese, pois o sucesso dela depende do seu esforço, mas será também afetado por ela. O stress da pesquisa, da defesa, da dívida constante de trabalho, da defesa, já causou problemas de saúde, física e mental, para muitos. </w:t>
+        <w:t xml:space="preserve">. Mas não apenas o você científico ou profissional, mas o você “completo”. Não só você afeta a tese, pois o sucesso dela depende do seu esforço, mas será também afetado por ela. O stress da pesquisa, da defesa, da dívida constante de trabalho, já causou problemas de saúde, física e mental, para muitos. </w:t>
       </w:r>
       <w:r>
         <w:rPr>
@@ -4568,45 +4693,60 @@
           <w:b/>
           <w:bCs/>
         </w:rPr>
-        <w:t xml:space="preserve"> graus de depressão entre alunos de pós graduação</w:t>
-      </w:r>
-      <w:r>
-        <w:t>.</w:t>
-      </w:r>
-    </w:p>
-    <w:p>
-      <w:r>
-        <w:t xml:space="preserve">O </w:t>
-      </w:r>
+        <w:t xml:space="preserve"> graus de depressão entre alunos de </w:t>
+      </w:r>
+      <w:proofErr w:type="gramStart"/>
       <w:r>
         <w:rPr>
           <w:b/>
           <w:bCs/>
         </w:rPr>
-        <w:t>orientador</w:t>
-      </w:r>
-      <w:r>
-        <w:t xml:space="preserve"> é outra parte interessada óbvia. Todo orientador realmente quer que todos orientados defendam sua tese. Porém são também guardiões da qualidade do diploma, logo querem que a tese seja boa. Um bom orientador </w:t>
-      </w:r>
-      <w:r>
-        <w:t xml:space="preserve">deve </w:t>
-      </w:r>
-      <w:r>
-        <w:t xml:space="preserve"> de reprovar um aluno que não alcance os padrões acadêmicos de sua instituição</w:t>
-      </w:r>
-      <w:r>
-        <w:t>, mas isso sempre é feito com desgostos. Mais de uma vez compartilhei com colegas a sensação de tristeza de ter um aluno que prometia resultados mas não consegue, por um motivo ou outro, atingir um padrão de qualidade que garanta sua defesa.</w:t>
-      </w:r>
-    </w:p>
-    <w:p>
-      <w:r>
-        <w:t xml:space="preserve">Os membros da </w:t>
+        <w:t>pós graduação</w:t>
+      </w:r>
+      <w:proofErr w:type="gramEnd"/>
+      <w:r>
+        <w:t>.</w:t>
+      </w:r>
+    </w:p>
+    <w:p>
+      <w:r>
+        <w:t xml:space="preserve">O </w:t>
       </w:r>
       <w:r>
         <w:rPr>
           <w:b/>
           <w:bCs/>
         </w:rPr>
+        <w:t>orientador</w:t>
+      </w:r>
+      <w:r>
+        <w:t xml:space="preserve"> é outra parte interessada óbvia. Todo orientador realmente quer que todos orientados defendam sua tese. Porém são também guardiões da qualidade do diploma, logo querem que a tese seja boa. Um bom orientador </w:t>
+      </w:r>
+      <w:r>
+        <w:t xml:space="preserve">deve </w:t>
+      </w:r>
+      <w:r>
+        <w:t>reprovar um aluno que não alcance os padrões acadêmicos de sua instituição</w:t>
+      </w:r>
+      <w:r>
+        <w:t xml:space="preserve">, mas isso sempre é feito com desgosto. Mais de uma vez compartilhei com colegas a sensação de tristeza de ter um aluno que prometia </w:t>
+      </w:r>
+      <w:r>
+        <w:t>resultados,</w:t>
+      </w:r>
+      <w:r>
+        <w:t xml:space="preserve"> mas não consegue, por um motivo ou outro, atingir um padrão de qualidade que garanta sua defesa.</w:t>
+      </w:r>
+    </w:p>
+    <w:p>
+      <w:r>
+        <w:t xml:space="preserve">Os membros da </w:t>
+      </w:r>
+      <w:r>
+        <w:rPr>
+          <w:b/>
+          <w:bCs/>
+        </w:rPr>
         <w:t>banca</w:t>
       </w:r>
       <w:r>
@@ -4733,7 +4873,32 @@
     </w:p>
     <w:p>
       <w:r>
-        <w:t>Se você ganha uma bolsa de algum órgão de fomento, como FAPERJ, CAPES e CNPq, você tem a responsabilidade legal de acabar a tese. Apesar de não ter sido prática por muito tempo, atualmente há relatos de investigações e possíveis pedidos de restituição dos valores pagos como bolsa para alunos que não terminaram suas teses e não possuem uma justificativa.</w:t>
+        <w:t>Se você ganha uma bolsa de algum órgão de fomento, como FAPERJ, CAPES e CNPq, você tem a responsabilidade legal de acabar a tese. Apesar de não ter sido prática por muito tempo, atualmente há investigações e pedidos de restituição dos valores pagos como bolsa para alunos que não terminaram suas teses e não possuem uma justificativa.</w:t>
+      </w:r>
+    </w:p>
+    <w:p>
+      <w:r>
+        <w:t xml:space="preserve">Atenção também a </w:t>
+      </w:r>
+      <w:r>
+        <w:rPr>
+          <w:b/>
+          <w:bCs/>
+        </w:rPr>
+        <w:t>taxa de bancada</w:t>
+      </w:r>
+      <w:r>
+        <w:t xml:space="preserve">. Ela não é um adicional a tese, mas uma verba destinada a gastos na sua pesquisa e que </w:t>
+      </w:r>
+      <w:r>
+        <w:rPr>
+          <w:b/>
+          <w:bCs/>
+        </w:rPr>
+        <w:t>devem ser comprovados</w:t>
+      </w:r>
+      <w:r>
+        <w:t>. Você terá que prestar um relatório final e pode ser auditado.</w:t>
       </w:r>
     </w:p>
     <w:p/>
@@ -4803,7 +4968,13 @@
     </w:p>
     <w:p>
       <w:r>
-        <w:t xml:space="preserve">Existem muitos tipos de alunos. Um orientador, com o tempo, vem desenvolvendo sua fórmula pessoal para tratar cada um deles. </w:t>
+        <w:t xml:space="preserve">Existem muitos tipos de alunos. Um orientador, com o tempo, </w:t>
+      </w:r>
+      <w:r>
+        <w:t>desenvolve</w:t>
+      </w:r>
+      <w:r>
+        <w:t xml:space="preserve"> sua fórmula pessoal para tratar cada um deles. </w:t>
       </w:r>
       <w:r>
         <w:t>No texto a</w:t>
@@ -4841,7 +5012,7 @@
         <w:t xml:space="preserve">Apresentarei também algumas maneiras de se </w:t>
       </w:r>
       <w:r>
-        <w:t>auto avaliar</w:t>
+        <w:t>autoavaliar</w:t>
       </w:r>
       <w:r>
         <w:t xml:space="preserve">. Fique certo que muitos </w:t>
@@ -5600,7 +5771,7 @@
         <w:t>qualquer área</w:t>
       </w:r>
       <w:r>
-        <w:t xml:space="preserve"> </w:t>
+        <w:t xml:space="preserve"> de </w:t>
       </w:r>
       <w:r>
         <w:t>sem escrever bem, pelo menos em português</w:t>
@@ -6405,7 +6576,7 @@
         <w:t xml:space="preserve"> </w:t>
       </w:r>
       <w:r>
-        <w:t>fortemente prejudicado: o aluno.</w:t>
+        <w:t>prejudicado: o aluno.</w:t>
       </w:r>
     </w:p>
     <w:p>
@@ -6435,7 +6606,15 @@
     </w:p>
     <w:p>
       <w:r>
-        <w:t>A seguir, caso isso não funcione, você deve caminhar lentamente pelas instâncias superiores da instituição. Na COPPE existe um chefe de linha, a coordenação acadêmica e o coordenador, dentro do Programa. No nível de diretoria ainda existe o Coordenador Acadêmico e o Conselho de Pós-Graduação e Pesquisa(CPGP).</w:t>
+        <w:t xml:space="preserve">A seguir, caso isso não funcione, você deve caminhar lentamente pelas instâncias superiores da instituição. Na COPPE existe um chefe de linha, a coordenação acadêmica e o coordenador, dentro do Programa. No nível de diretoria ainda existe o Coordenador Acadêmico e o Conselho de Pós-Graduação e </w:t>
+      </w:r>
+      <w:proofErr w:type="gramStart"/>
+      <w:r>
+        <w:t>Pesquisa(</w:t>
+      </w:r>
+      <w:proofErr w:type="gramEnd"/>
+      <w:r>
+        <w:t>CPGP).</w:t>
       </w:r>
     </w:p>
     <w:p/>
@@ -6469,11 +6648,10 @@
       </w:r>
     </w:p>
     <w:p>
-      <w:r>
-        <w:rPr>
-          <w:b/>
-          <w:bCs/>
-        </w:rPr>
+      <w:pPr>
+        <w:pStyle w:val="Regra"/>
+      </w:pPr>
+      <w:r>
         <w:t>A única maneira de se acabar uma tese é com dedicação</w:t>
       </w:r>
       <w:r>
@@ -6565,6 +6743,31 @@
       <w:r>
         <w:t>Defina um horário de trabalho preferido. Você pode ser do tipo madrugador ou noturno. Aproveite a flexibilidade para trabalhar na hora que produz mais.</w:t>
       </w:r>
+      <w:r>
+        <w:t xml:space="preserve"> </w:t>
+      </w:r>
+    </w:p>
+    <w:p>
+      <w:pPr>
+        <w:numPr>
+          <w:ilvl w:val="2"/>
+          <w:numId w:val="12"/>
+        </w:numPr>
+      </w:pPr>
+      <w:r>
+        <w:t>Ao longo do tempo, apesar de madrugador, passei a considerar que é mais produtivo que a tese seja seu primeiro trabalho do dia, de modo que você não esteja nem cansado, nem influenciado por outros problemas. Assim, recomendo a meus alunos que têm atividades paralelas acordar pelo menos uma hora mais cedo todo dia para trabalhar na tese.</w:t>
+      </w:r>
+    </w:p>
+    <w:p>
+      <w:pPr>
+        <w:numPr>
+          <w:ilvl w:val="3"/>
+          <w:numId w:val="12"/>
+        </w:numPr>
+      </w:pPr>
+      <w:r>
+        <w:t>Aos que dormem tarde, garanto que com o tempo passarão a dormir mais cedo.</w:t>
+      </w:r>
     </w:p>
     <w:p>
       <w:pPr>
@@ -6605,7 +6808,19 @@
         </w:numPr>
       </w:pPr>
       <w:r>
-        <w:t xml:space="preserve">Tem relação ao seu trabalho escrevendo capítulos da tese, programas, especificações e artigos em revista. Responda </w:t>
+        <w:t xml:space="preserve">Tem relação ao seu trabalho escrevendo capítulos da tese, programas, especificações e artigos em revista. </w:t>
+      </w:r>
+    </w:p>
+    <w:p>
+      <w:pPr>
+        <w:pStyle w:val="ListParagraph"/>
+        <w:numPr>
+          <w:ilvl w:val="1"/>
+          <w:numId w:val="19"/>
+        </w:numPr>
+      </w:pPr>
+      <w:r>
+        <w:t xml:space="preserve">Responda </w:t>
       </w:r>
       <w:r>
         <w:t>à</w:t>
@@ -6717,6 +6932,7 @@
         <w:t xml:space="preserve"> – </w:t>
       </w:r>
       <w:proofErr w:type="spellStart"/>
+      <w:proofErr w:type="gramStart"/>
       <w:r>
         <w:t>e</w:t>
       </w:r>
@@ -6730,6 +6946,7 @@
         <w:t>pecífico</w:t>
       </w:r>
       <w:proofErr w:type="spellEnd"/>
+      <w:proofErr w:type="gramEnd"/>
       <w:r>
         <w:t xml:space="preserve"> (</w:t>
       </w:r>
@@ -6922,7 +7139,15 @@
         <w:t>T</w:t>
       </w:r>
       <w:r>
-        <w:t xml:space="preserve"> – limitado no </w:t>
+        <w:t xml:space="preserve"> – </w:t>
+      </w:r>
+      <w:proofErr w:type="gramStart"/>
+      <w:r>
+        <w:t>limitado</w:t>
+      </w:r>
+      <w:proofErr w:type="gramEnd"/>
+      <w:r>
+        <w:t xml:space="preserve"> no </w:t>
       </w:r>
       <w:r>
         <w:rPr>
@@ -7026,10 +7251,7 @@
         <w:t xml:space="preserve"> </w:t>
       </w:r>
       <w:r>
-        <w:t>Pomodoro</w:t>
-      </w:r>
-      <w:r>
-        <w:t xml:space="preserve">, </w:t>
+        <w:t xml:space="preserve">Pomodoro, </w:t>
       </w:r>
       <w:proofErr w:type="spellStart"/>
       <w:r>
@@ -7037,7 +7259,15 @@
       </w:r>
       <w:proofErr w:type="spellEnd"/>
       <w:r>
-        <w:t xml:space="preserve"> (ou Fluxo).</w:t>
+        <w:t xml:space="preserve"> (</w:t>
+      </w:r>
+      <w:proofErr w:type="gramStart"/>
+      <w:r>
+        <w:t>ou Fluxo</w:t>
+      </w:r>
+      <w:proofErr w:type="gramEnd"/>
+      <w:r>
+        <w:t>).</w:t>
       </w:r>
     </w:p>
     <w:p>
@@ -7486,7 +7716,15 @@
         <w:t>dia a dia</w:t>
       </w:r>
       <w:r>
-        <w:t>, com a vantagem de que o mesmo está sempre na minha frente fazendo com que eu sempre esteja olhando para ele. Minha produtividade melhorou muito desde então, e ele me auxiliou a entregar todas as demandas nos prazos corretos.</w:t>
+        <w:t xml:space="preserve">, com a vantagem de que </w:t>
+      </w:r>
+      <w:proofErr w:type="gramStart"/>
+      <w:r>
+        <w:t>o mesmo</w:t>
+      </w:r>
+      <w:proofErr w:type="gramEnd"/>
+      <w:r>
+        <w:t xml:space="preserve"> está sempre na minha frente fazendo com que eu sempre esteja olhando para ele. Minha produtividade melhorou muito desde então, e ele me auxiliou a entregar todas as demandas nos prazos corretos.</w:t>
       </w:r>
     </w:p>
     <w:p/>
@@ -8082,7 +8320,13 @@
     </w:p>
     <w:p>
       <w:r>
-        <w:t>É melhor errar por incluir algum autor que não merecia estar citado do que excluir um que merecia. Não se esqueça de enviar o artigo a todos os autores, pedir sua colaboração e aceitação. Cabe a quem não se interessar  solicitar a retirada do seu nome do artigo.</w:t>
+        <w:t xml:space="preserve">É melhor errar por incluir algum autor que não merecia estar citado do que excluir um que merecia. Não se esqueça de enviar o artigo a todos os autores, pedir sua colaboração e aceitação. Cabe a quem não se </w:t>
+      </w:r>
+      <w:r>
+        <w:t>interessar solicitar</w:t>
+      </w:r>
+      <w:r>
+        <w:t xml:space="preserve"> a retirada do seu nome do artigo.</w:t>
       </w:r>
       <w:r>
         <w:t xml:space="preserve"> </w:t>
@@ -8090,7 +8334,17 @@
     </w:p>
     <w:p>
       <w:r>
-        <w:t xml:space="preserve">Sempre se pergunte: esse texto seria produzido, da forma como está, caso a pessoa específica não tivesse dado sua colaboração? </w:t>
+        <w:t xml:space="preserve">Sempre se pergunte: </w:t>
+      </w:r>
+      <w:r>
+        <w:rPr>
+          <w:b/>
+          <w:bCs/>
+        </w:rPr>
+        <w:t>esse texto seria produzido, da forma como está, caso a pessoa específica não tivesse dado sua colaboração?</w:t>
+      </w:r>
+      <w:r>
+        <w:t xml:space="preserve"> </w:t>
       </w:r>
     </w:p>
     <w:p>
@@ -8195,8 +8449,13 @@
     </w:p>
     <w:p>
       <w:r>
-        <w:t>Ainda de acordo com a ABNT (2001) :</w:t>
-      </w:r>
+        <w:t>Ainda de acordo com a ABNT (2001</w:t>
+      </w:r>
+      <w:proofErr w:type="gramStart"/>
+      <w:r>
+        <w:t>) :</w:t>
+      </w:r>
+      <w:proofErr w:type="gramEnd"/>
     </w:p>
     <w:p>
       <w:pPr>
@@ -8385,10 +8644,12 @@
         <w:t xml:space="preserve">Nome do artigo – parte – versão – autor que fez a </w:t>
       </w:r>
       <w:proofErr w:type="spellStart"/>
+      <w:proofErr w:type="gramStart"/>
       <w:r>
         <w:t>versão.docs</w:t>
       </w:r>
       <w:proofErr w:type="spellEnd"/>
+      <w:proofErr w:type="gramEnd"/>
     </w:p>
     <w:p>
       <w:pPr>
@@ -8414,6 +8675,18 @@
       <w:pPr>
         <w:pStyle w:val="ListParagraph"/>
         <w:numPr>
+          <w:ilvl w:val="1"/>
+          <w:numId w:val="26"/>
+        </w:numPr>
+      </w:pPr>
+      <w:r>
+        <w:t>Se usar o GitHub, ou outro sistema de controle de versões, esse problema acaba.</w:t>
+      </w:r>
+    </w:p>
+    <w:p>
+      <w:pPr>
+        <w:pStyle w:val="ListParagraph"/>
+        <w:numPr>
           <w:ilvl w:val="0"/>
           <w:numId w:val="26"/>
         </w:numPr>
@@ -8760,11 +9033,16 @@
       <w:r>
         <w:t xml:space="preserve"> (</w:t>
       </w:r>
+      <w:proofErr w:type="gramStart"/>
       <w:r>
         <w:t xml:space="preserve">http://www.citationmachine.net/ </w:t>
       </w:r>
       <w:r>
-        <w:t xml:space="preserve">) ou o próprio Word. para gerar suas citações ou fazê-las na mão, facilitando também o trabalho </w:t>
+        <w:t>)</w:t>
+      </w:r>
+      <w:proofErr w:type="gramEnd"/>
+      <w:r>
+        <w:t xml:space="preserve"> ou o próprio Word. para gerar suas citações ou fazê-las na mão, facilitando também o trabalho </w:t>
       </w:r>
       <w:proofErr w:type="spellStart"/>
       <w:r>
@@ -8877,10 +9155,10 @@
         <w:t xml:space="preserve">tora Campus, Rio de Janeiro, </w:t>
       </w:r>
       <w:r>
-        <w:t xml:space="preserve">terceira </w:t>
-      </w:r>
-      <w:r>
-        <w:t xml:space="preserve"> edição, </w:t>
+        <w:t>terceira edição</w:t>
+      </w:r>
+      <w:r>
+        <w:t xml:space="preserve">, </w:t>
       </w:r>
       <w:r>
         <w:t>2020</w:t>
@@ -8938,8 +9216,13 @@
         <w:t xml:space="preserve"> virtual,</w:t>
       </w:r>
       <w:r>
-        <w:t xml:space="preserve"> normalmente por meio do Portal de Periódicos da CAPES</w:t>
-      </w:r>
+        <w:t xml:space="preserve"> normalmente por meio do Portal de Periódicos da </w:t>
+      </w:r>
+      <w:proofErr w:type="gramStart"/>
+      <w:r>
+        <w:t>CAPES</w:t>
+      </w:r>
+      <w:proofErr w:type="gramEnd"/>
       <w:r>
         <w:t xml:space="preserve"> mas nunca subestime a capacidade que temos de ter </w:t>
       </w:r>
@@ -8965,11 +9248,9 @@
       <w:r>
         <w:t xml:space="preserve">Ou seja, não confie apenas na busca, mas também leia ou folheie as revistas </w:t>
       </w:r>
-      <w:proofErr w:type="spellStart"/>
-      <w:r>
-        <w:t>cient´ficas</w:t>
-      </w:r>
-      <w:proofErr w:type="spellEnd"/>
+      <w:r>
+        <w:t>científicas</w:t>
+      </w:r>
       <w:r>
         <w:t>.</w:t>
       </w:r>
@@ -8985,10 +9266,18 @@
         <w:t>a</w:t>
       </w:r>
       <w:r>
-        <w:t xml:space="preserve"> Capes em http://www.periodicos.capes.gov.br/</w:t>
-      </w:r>
-      <w:r>
-        <w:t xml:space="preserve"> . </w:t>
+        <w:t xml:space="preserve"> Capes em </w:t>
+      </w:r>
+      <w:proofErr w:type="gramStart"/>
+      <w:r>
+        <w:t>http://www.periodicos.capes.gov.br/</w:t>
+      </w:r>
+      <w:r>
+        <w:t xml:space="preserve"> .</w:t>
+      </w:r>
+      <w:proofErr w:type="gramEnd"/>
+      <w:r>
+        <w:t xml:space="preserve"> </w:t>
       </w:r>
       <w:r>
         <w:t xml:space="preserve">  </w:t>
@@ -9121,7 +9410,15 @@
     </w:p>
     <w:p>
       <w:r>
-        <w:t>Apesar de ser uma técnica bem documentada, nem sempre é bem feita, ou às vezes demora demais. O tempo máximo aceitável para uma RS é de 3 meses, se começar a demorar mais do que isso você não está trabalhando suficientemente ou corretamente.</w:t>
+        <w:t xml:space="preserve">Apesar de ser uma técnica bem documentada, nem sempre é </w:t>
+      </w:r>
+      <w:proofErr w:type="gramStart"/>
+      <w:r>
+        <w:t>bem feita</w:t>
+      </w:r>
+      <w:proofErr w:type="gramEnd"/>
+      <w:r>
+        <w:t>, ou às vezes demora demais. O tempo máximo aceitável para uma RS é de 3 meses, se começar a demorar mais do que isso você não está trabalhando suficientemente ou corretamente.</w:t>
       </w:r>
       <w:r>
         <w:t xml:space="preserve"> </w:t>
@@ -9203,7 +9500,15 @@
       </w:r>
       <w:proofErr w:type="spellEnd"/>
       <w:r>
-        <w:t xml:space="preserve"> et al. e o capítulo  “Design Science </w:t>
+        <w:t xml:space="preserve"> et al. e o </w:t>
+      </w:r>
+      <w:proofErr w:type="gramStart"/>
+      <w:r>
+        <w:t>capítulo  “</w:t>
+      </w:r>
+      <w:proofErr w:type="gramEnd"/>
+      <w:r>
+        <w:t xml:space="preserve">Design Science </w:t>
       </w:r>
       <w:proofErr w:type="spellStart"/>
       <w:r>
@@ -9897,10 +10202,10 @@
         </w:numPr>
       </w:pPr>
       <w:r>
-        <w:t>Em 201</w:t>
-      </w:r>
-      <w:r>
-        <w:t>9</w:t>
+        <w:t xml:space="preserve">Em </w:t>
+      </w:r>
+      <w:r>
+        <w:t>2021</w:t>
       </w:r>
       <w:r>
         <w:t xml:space="preserve">, devemos </w:t>
@@ -9991,7 +10296,11 @@
         <w:t xml:space="preserve">um computador </w:t>
       </w:r>
       <w:r>
-        <w:t>tem aproximadamente</w:t>
+        <w:t xml:space="preserve">tem </w:t>
+      </w:r>
+      <w:proofErr w:type="gramStart"/>
+      <w:r>
+        <w:t>aproximadamente</w:t>
       </w:r>
       <w:r>
         <w:t xml:space="preserve">  </w:t>
@@ -9999,6 +10308,7 @@
       <w:r>
         <w:t>8</w:t>
       </w:r>
+      <w:proofErr w:type="gramEnd"/>
       <w:r>
         <w:t>TB</w:t>
       </w:r>
@@ -10026,7 +10336,13 @@
         <w:t>, principalmente em Notebooks com 1 disco só.</w:t>
       </w:r>
       <w:r>
-        <w:t xml:space="preserve"> Em 2019 em dia discos SSD de 250 e 500 Gb já atingiram valores razoáveis.</w:t>
+        <w:t xml:space="preserve"> Em </w:t>
+      </w:r>
+      <w:r>
+        <w:t>2021</w:t>
+      </w:r>
+      <w:r>
+        <w:t xml:space="preserve"> em dia discos SSD de 250 e 500 Gb já atingiram valores razoáveis.</w:t>
       </w:r>
     </w:p>
     <w:p>
@@ -10037,7 +10353,10 @@
         </w:numPr>
       </w:pPr>
       <w:r>
-        <w:t>Sugiro ter 1 disco SSD, de 250 ou 500Gb, e 1 Rígido de 1Tb</w:t>
+        <w:t>Sugiro ter 1 disco SSD, de 500Gb, e 1 Rígido de 1Tb</w:t>
+      </w:r>
+      <w:r>
+        <w:t xml:space="preserve">. </w:t>
       </w:r>
     </w:p>
     <w:p>
@@ -10073,7 +10392,10 @@
         </w:numPr>
       </w:pPr>
       <w:r>
-        <w:t>Disquetes são inúteis</w:t>
+        <w:t>Flash-drives, pen-drives ou outros aparelhos do</w:t>
+      </w:r>
+      <w:r>
+        <w:t xml:space="preserve"> gênero já foram essenciais ao trabalho, mas vem perdendo a importância para sites como Dropbox. </w:t>
       </w:r>
     </w:p>
     <w:p>
@@ -10084,22 +10406,18 @@
         </w:numPr>
       </w:pPr>
       <w:r>
-        <w:t>Flash-drives, pen-drives ou outros aparelhos do</w:t>
-      </w:r>
-      <w:r>
-        <w:t xml:space="preserve"> gênero já foram essenciais ao trabalho, mas vem perdendo a importância para sites como Dropbox. Devem ter pelo menos </w:t>
-      </w:r>
-      <w:r>
-        <w:t>8</w:t>
-      </w:r>
-      <w:r>
-        <w:t>G em 201</w:t>
-      </w:r>
-      <w:r>
-        <w:t>9</w:t>
-      </w:r>
-      <w:r>
-        <w:t xml:space="preserve">. </w:t>
+        <w:t xml:space="preserve">Algumas pessoas estão usando HD externos para backup. Se tiver disponibilidade financeira, pode ser uma boa solução. </w:t>
+      </w:r>
+    </w:p>
+    <w:p>
+      <w:pPr>
+        <w:numPr>
+          <w:ilvl w:val="0"/>
+          <w:numId w:val="15"/>
+        </w:numPr>
+      </w:pPr>
+      <w:r>
+        <w:t>Quanto ao computador</w:t>
       </w:r>
     </w:p>
     <w:p>
@@ -10110,18 +10428,52 @@
         </w:numPr>
       </w:pPr>
       <w:r>
-        <w:t xml:space="preserve">Algumas pessoas estão usando HD externos para backup. Se tiver disponibilidade financeira, pode ser uma boa solução. </w:t>
-      </w:r>
-    </w:p>
-    <w:p>
-      <w:pPr>
-        <w:numPr>
-          <w:ilvl w:val="0"/>
+        <w:t xml:space="preserve">Computadores de marcas famosas (Dell, </w:t>
+      </w:r>
+      <w:proofErr w:type="gramStart"/>
+      <w:r>
+        <w:t>HP, etc...</w:t>
+      </w:r>
+      <w:proofErr w:type="gramEnd"/>
+      <w:r>
+        <w:t>) custam um valor a mais, mas não são nem mais rápidos nem de qualidade nitidamente superior aos montados (</w:t>
+      </w:r>
+      <w:r>
+        <w:rPr>
+          <w:i/>
+        </w:rPr>
+        <w:t>mercado cinza</w:t>
+      </w:r>
+      <w:r>
+        <w:t>).</w:t>
+      </w:r>
+    </w:p>
+    <w:p>
+      <w:pPr>
+        <w:numPr>
+          <w:ilvl w:val="2"/>
           <w:numId w:val="15"/>
         </w:numPr>
       </w:pPr>
       <w:r>
-        <w:t>Quanto ao computador</w:t>
+        <w:t>Esses computadores também são muito mais caros quanto a peças adicionais</w:t>
+      </w:r>
+    </w:p>
+    <w:p>
+      <w:pPr>
+        <w:numPr>
+          <w:ilvl w:val="2"/>
+          <w:numId w:val="15"/>
+        </w:numPr>
+      </w:pPr>
+      <w:r>
+        <w:t xml:space="preserve">Por outro lado, os planos de garantia são muito bons, principalmente </w:t>
+      </w:r>
+      <w:r>
+        <w:t>se atenderem no local</w:t>
+      </w:r>
+      <w:r>
+        <w:t>.</w:t>
       </w:r>
     </w:p>
     <w:p>
@@ -10132,38 +10484,17 @@
         </w:numPr>
       </w:pPr>
       <w:r>
-        <w:t>Computadores de marcas famosas (Dell, HP, etc...) custam um valor a mais, mas não são nem mais rápidos nem de qualidade nitidamente superior aos montados (</w:t>
-      </w:r>
-      <w:r>
-        <w:rPr>
-          <w:i/>
-        </w:rPr>
-        <w:t>mercado cinza</w:t>
-      </w:r>
-      <w:r>
-        <w:t>).</w:t>
-      </w:r>
-    </w:p>
-    <w:p>
-      <w:pPr>
-        <w:numPr>
-          <w:ilvl w:val="2"/>
-          <w:numId w:val="15"/>
-        </w:numPr>
-      </w:pPr>
-      <w:r>
-        <w:t>Esses computadores também são muito mais caros quanto a peças adicionais</w:t>
-      </w:r>
-    </w:p>
-    <w:p>
-      <w:pPr>
-        <w:numPr>
-          <w:ilvl w:val="2"/>
-          <w:numId w:val="15"/>
-        </w:numPr>
-      </w:pPr>
-      <w:r>
-        <w:t>Por outro lado, os planos de garantia são muito bons, principalmente o da Dell.</w:t>
+        <w:t xml:space="preserve">Computadores de vendidos em lojas de varejo, </w:t>
+      </w:r>
+      <w:proofErr w:type="spellStart"/>
+      <w:proofErr w:type="gramStart"/>
+      <w:r>
+        <w:t>super-mercados</w:t>
+      </w:r>
+      <w:proofErr w:type="spellEnd"/>
+      <w:proofErr w:type="gramEnd"/>
+      <w:r>
+        <w:t xml:space="preserve"> e em planos populares são normalmente de qualidade inferior.</w:t>
       </w:r>
     </w:p>
     <w:p>
@@ -10174,15 +10505,7 @@
         </w:numPr>
       </w:pPr>
       <w:r>
-        <w:t xml:space="preserve">Computadores de vendidos em lojas de varejo, </w:t>
-      </w:r>
-      <w:proofErr w:type="spellStart"/>
-      <w:r>
-        <w:t>super-mercados</w:t>
-      </w:r>
-      <w:proofErr w:type="spellEnd"/>
-      <w:r>
-        <w:t xml:space="preserve"> e em planos populares são normalmente de qualidade inferior.</w:t>
+        <w:t>Notebooks são uma opção, porém é difícil conseguir desempenho e portabilidade de forma simultânea sem pagar muito caro. Normalmente terá que optar por uma dessas escolhas.</w:t>
       </w:r>
     </w:p>
     <w:p>
@@ -10193,7 +10516,15 @@
         </w:numPr>
       </w:pPr>
       <w:r>
-        <w:t>Notebooks são uma opção, porém é difícil conseguir desempenho e portabilidade de forma simultânea sem pagar muito caro. Normalmente terá que optar por uma dessas escolhas.</w:t>
+        <w:t xml:space="preserve">Não recomendo mais </w:t>
+      </w:r>
+      <w:proofErr w:type="spellStart"/>
+      <w:r>
+        <w:t>netbooks</w:t>
+      </w:r>
+      <w:proofErr w:type="spellEnd"/>
+      <w:r>
+        <w:t>.</w:t>
       </w:r>
     </w:p>
     <w:p>
@@ -10204,15 +10535,30 @@
         </w:numPr>
       </w:pPr>
       <w:r>
-        <w:t xml:space="preserve">Não recomendo mais </w:t>
+        <w:t xml:space="preserve">Sou o feliz proprietário de um </w:t>
       </w:r>
       <w:proofErr w:type="spellStart"/>
       <w:r>
-        <w:t>netbooks</w:t>
+        <w:t>MacAir</w:t>
       </w:r>
       <w:proofErr w:type="spellEnd"/>
       <w:r>
-        <w:t>.</w:t>
+        <w:t xml:space="preserve"> antigo</w:t>
+      </w:r>
+      <w:r>
+        <w:t xml:space="preserve">, </w:t>
+      </w:r>
+      <w:r>
+        <w:t xml:space="preserve">incrivelmente </w:t>
+      </w:r>
+      <w:r>
+        <w:t>caro, leve, de bom gosto e com desempenho de notebook normal. Foram imitados por algumas empresas como Samsung.</w:t>
+      </w:r>
+      <w:r>
+        <w:t xml:space="preserve"> Porém os menores não servem para trabalho pesado.</w:t>
+      </w:r>
+      <w:r>
+        <w:t xml:space="preserve"> Depois de muito anos com ele, ainda é útil para várias atividades, mas não é mais útil para trabalho de pesquisa.</w:t>
       </w:r>
     </w:p>
     <w:p>
@@ -10223,47 +10569,689 @@
         </w:numPr>
       </w:pPr>
       <w:r>
-        <w:t xml:space="preserve">Sou o feliz proprietário de um </w:t>
+        <w:t>Notebooks devem ser comprados com manutenção em casa, como Dell e agora Lenovo</w:t>
+      </w:r>
+      <w:r>
+        <w:t xml:space="preserve">. Dezenas de alunos tiveram problemas com </w:t>
+      </w:r>
+      <w:r>
+        <w:t>n</w:t>
+      </w:r>
+      <w:r>
+        <w:t>otebooks maravilhosos e, na hora H, perderam tudo. Releia agora tudo que escrevi sobre backup.</w:t>
+      </w:r>
+    </w:p>
+    <w:p>
+      <w:pPr>
+        <w:pStyle w:val="Heading2"/>
+      </w:pPr>
+      <w:r>
+        <w:t>Sistema Operacional</w:t>
+      </w:r>
+    </w:p>
+    <w:p>
+      <w:r>
+        <w:t>Escolha sua religião, mas antes converse com orientador e colegas. Alguns grupos de pesquisa são fortemente baseados em Windows e outros em Linux. No caso de Linux, escolha bem também a distribuição</w:t>
+      </w:r>
+      <w:r>
+        <w:rPr>
+          <w:rStyle w:val="FootnoteReference"/>
+        </w:rPr>
+        <w:footnoteReference w:id="13"/>
+      </w:r>
+      <w:r>
+        <w:t>.</w:t>
+      </w:r>
+    </w:p>
+    <w:p>
+      <w:r>
+        <w:t xml:space="preserve">No caso da Microsoft, em </w:t>
+      </w:r>
+      <w:r>
+        <w:t>202</w:t>
+      </w:r>
+      <w:r>
+        <w:t>1</w:t>
+      </w:r>
+      <w:r>
+        <w:t xml:space="preserve"> a escolha certa é o Windows 10. Normalmente não deve escolher versões Server para nosso trabalho básico de edição e programação, a não ser que precise de algum software que só funcione nessa plataforma.</w:t>
+      </w:r>
+    </w:p>
+    <w:p>
+      <w:r>
+        <w:t xml:space="preserve">No caso de Linux, as distribuições Fedora e Ubuntu (derivada do Debian) são consideradas muito boas. Eu tenho usado Ubuntu, já há algum tempo, com bastante sucesso. </w:t>
+      </w:r>
+    </w:p>
+    <w:p>
+      <w:r>
+        <w:t xml:space="preserve">O Programa de Engenharia de Sistemas da COPPE/UFRJ </w:t>
+      </w:r>
+      <w:r>
+        <w:t>mantinha</w:t>
+      </w:r>
+      <w:r>
+        <w:t xml:space="preserve"> um programa de licenças que d</w:t>
+      </w:r>
+      <w:r>
+        <w:t>ava</w:t>
+      </w:r>
+      <w:r>
+        <w:t xml:space="preserve"> aos alunos o direito de obter o sistema operacional Windows e outros produtos Microsoft gratuitamente.</w:t>
+      </w:r>
+      <w:r>
+        <w:t xml:space="preserve"> Esse programa pode ser renovado no futuro próximo.</w:t>
+      </w:r>
+    </w:p>
+    <w:p>
+      <w:r>
+        <w:t>Sempre tenha a capacidade de usar máquinas virtuais. Eu mantenho várias máquinas virtuais Linux configuradas para diferentes tipos de servidores em minha máquina, usando o software de virtualização da Oracle.</w:t>
+      </w:r>
+    </w:p>
+    <w:p>
+      <w:pPr>
+        <w:pStyle w:val="Heading2"/>
+      </w:pPr>
+      <w:r>
+        <w:t>Internet</w:t>
+      </w:r>
+    </w:p>
+    <w:p>
+      <w:r>
+        <w:t xml:space="preserve">É essencial possuir banda larga. No Rio de Janeiro, </w:t>
+      </w:r>
+      <w:r>
+        <w:t xml:space="preserve">Vivo, </w:t>
+      </w:r>
+      <w:r>
+        <w:t>Net</w:t>
+      </w:r>
+      <w:r>
+        <w:t xml:space="preserve"> ou Velox podem ser encontrados em quase todos os bairros, e </w:t>
+      </w:r>
+      <w:r>
+        <w:t>ainda existem ligações via rádio</w:t>
+      </w:r>
+      <w:r>
+        <w:t>.</w:t>
+      </w:r>
+      <w:r>
+        <w:t xml:space="preserve"> Outras operadoras, com a TIM, também fornecem esses serviços.</w:t>
+      </w:r>
+    </w:p>
+    <w:p>
+      <w:pPr>
+        <w:pStyle w:val="Heading2"/>
+      </w:pPr>
+      <w:r>
+        <w:t>Processador de Texto</w:t>
+      </w:r>
+    </w:p>
+    <w:p>
+      <w:r>
+        <w:t>Não há discussão: o melhor processador de texto é o Microsoft Word. Uma de suas principais características é o corretor ortográfico de altíssima qualidade e o corretor gramatical de qualidade média. A versão atual (</w:t>
+      </w:r>
+      <w:r>
+        <w:t>2016 ou Office 365</w:t>
+      </w:r>
+      <w:r>
+        <w:t>) também trata muito bem de fórmulas.</w:t>
+      </w:r>
+    </w:p>
+    <w:p>
+      <w:r>
+        <w:t>Não gosto do</w:t>
+      </w:r>
+      <w:r>
+        <w:t xml:space="preserve"> Open Office Write</w:t>
+      </w:r>
+      <w:r>
+        <w:t xml:space="preserve"> e outras ferramentas livres que tentam imitar o Word</w:t>
+      </w:r>
+      <w:r>
+        <w:t xml:space="preserve"> e </w:t>
+      </w:r>
+      <w:proofErr w:type="gramStart"/>
+      <w:r>
+        <w:t>Excel</w:t>
+      </w:r>
+      <w:r>
+        <w:t xml:space="preserve"> ,</w:t>
+      </w:r>
+      <w:proofErr w:type="gramEnd"/>
+      <w:r>
+        <w:t xml:space="preserve"> </w:t>
+      </w:r>
+      <w:r>
+        <w:t xml:space="preserve">oferecendo </w:t>
+      </w:r>
+      <w:r>
+        <w:t>funcionalidade</w:t>
+      </w:r>
+      <w:r>
+        <w:t>s similares</w:t>
+      </w:r>
+      <w:r>
+        <w:t>, por</w:t>
+      </w:r>
+      <w:r>
+        <w:t>ém em geral</w:t>
+      </w:r>
+      <w:r>
+        <w:t xml:space="preserve"> </w:t>
+      </w:r>
+      <w:r>
+        <w:t>de pior qualidade</w:t>
+      </w:r>
+      <w:r>
+        <w:t xml:space="preserve"> e com sérios problemas de compatibilidade até entre si</w:t>
+      </w:r>
+      <w:r>
+        <w:t>.</w:t>
+      </w:r>
+      <w:r>
+        <w:t xml:space="preserve"> Não recomendo o uso dessas ferramentas para o texto da tese.</w:t>
+      </w:r>
+    </w:p>
+    <w:p>
+      <w:r>
+        <w:t xml:space="preserve">No caso de forte uso de fórmulas matemáticas, </w:t>
+      </w:r>
+      <w:r>
+        <w:t xml:space="preserve">há o </w:t>
       </w:r>
       <w:proofErr w:type="spellStart"/>
       <w:r>
-        <w:t>MacAir</w:t>
+        <w:t>LaTeX</w:t>
       </w:r>
       <w:proofErr w:type="spellEnd"/>
       <w:r>
+        <w:t xml:space="preserve">. Esse software não é um processador, mas uma linguagem de programação para processar textos, com algumas semelhanças com HTML e XML. Porém, é de uso difícil e deve ficar restrito aos grupos que o usam como </w:t>
+      </w:r>
+      <w:r>
+        <w:rPr>
+          <w:i/>
+        </w:rPr>
+        <w:t>língua franca</w:t>
+      </w:r>
+      <w:r>
+        <w:t xml:space="preserve">. </w:t>
+      </w:r>
+    </w:p>
+    <w:p>
+      <w:r>
+        <w:t xml:space="preserve">As versões do Word </w:t>
+      </w:r>
+      <w:r>
+        <w:t>2019 ou 356</w:t>
+      </w:r>
+      <w:r>
+        <w:t xml:space="preserve"> tem um editor de fórmulas muito bom, mesmo que não chegue aos extremos de qualidade do </w:t>
+      </w:r>
+      <w:proofErr w:type="spellStart"/>
+      <w:r>
+        <w:t>LaTeX</w:t>
+      </w:r>
+      <w:proofErr w:type="spellEnd"/>
+      <w:r>
+        <w:t>.</w:t>
+      </w:r>
+    </w:p>
+    <w:p>
+      <w:r>
+        <w:t>Existem versões open-</w:t>
+      </w:r>
+      <w:proofErr w:type="spellStart"/>
+      <w:r>
+        <w:t>source</w:t>
+      </w:r>
+      <w:proofErr w:type="spellEnd"/>
+      <w:r>
+        <w:t xml:space="preserve"> e gratuitas do TeX e </w:t>
+      </w:r>
+      <w:proofErr w:type="spellStart"/>
+      <w:r>
+        <w:t>LaTeX</w:t>
+      </w:r>
+      <w:proofErr w:type="spellEnd"/>
+      <w:r>
+        <w:t xml:space="preserve">, como o </w:t>
+      </w:r>
+      <w:proofErr w:type="spellStart"/>
+      <w:r>
+        <w:t>MikTeX</w:t>
+      </w:r>
+      <w:proofErr w:type="spellEnd"/>
+      <w:r>
+        <w:t xml:space="preserve">. A distribuição </w:t>
+      </w:r>
+      <w:proofErr w:type="spellStart"/>
+      <w:r>
+        <w:t>proTeX</w:t>
+      </w:r>
+      <w:proofErr w:type="spellEnd"/>
+      <w:r>
+        <w:t xml:space="preserve"> é ótima.</w:t>
+      </w:r>
+      <w:r>
+        <w:t xml:space="preserve"> Muitos alunos estão usando o </w:t>
+      </w:r>
+      <w:proofErr w:type="spellStart"/>
+      <w:r>
+        <w:t>OverLeaf</w:t>
+      </w:r>
+      <w:proofErr w:type="spellEnd"/>
+      <w:r>
+        <w:t xml:space="preserve">, mas lembre-se, nesse caso </w:t>
+      </w:r>
+      <w:r>
+        <w:rPr>
+          <w:b/>
+        </w:rPr>
+        <w:t>sempre mantenha uma cópia local dos seus arquivos</w:t>
+      </w:r>
+      <w:r>
+        <w:t>, o que é possível via Dropbox.</w:t>
+      </w:r>
+    </w:p>
+    <w:p>
+      <w:r>
+        <w:t xml:space="preserve">Recomendo também não manter sua tese em um único arquivo. Arquivos longos tendem a criar problemas de edição. No </w:t>
+      </w:r>
+      <w:proofErr w:type="spellStart"/>
+      <w:r>
+        <w:t>LaTeX</w:t>
+      </w:r>
+      <w:proofErr w:type="spellEnd"/>
+      <w:r>
+        <w:t xml:space="preserve"> é possível quebrar um arquivo e usar comandos de inclusão em um arquivo principal, o que facilita o trabalho. No Word conheço vários bugs que acontecem com arquivos muito grandes e recomendo manter os capítulos da tese em separado.</w:t>
+      </w:r>
+    </w:p>
+    <w:p>
+      <w:r>
+        <w:t xml:space="preserve">Outra opção é usar as ferramentas em rede da Google, como o Docs. Ele pode ser usado para construir o texto, mas não é bom para a formatação final, e não possui um mecanismo de citação próprio, como o </w:t>
+      </w:r>
+      <w:proofErr w:type="spellStart"/>
+      <w:r>
+        <w:t>LaTeX</w:t>
+      </w:r>
+      <w:proofErr w:type="spellEnd"/>
+      <w:r>
+        <w:t xml:space="preserve">, ou agregado, como o Word pode usar o </w:t>
+      </w:r>
+      <w:proofErr w:type="spellStart"/>
+      <w:r>
+        <w:t>Zotero</w:t>
+      </w:r>
+      <w:proofErr w:type="spellEnd"/>
+      <w:r>
+        <w:t xml:space="preserve"> ou o </w:t>
+      </w:r>
+      <w:proofErr w:type="spellStart"/>
+      <w:r>
+        <w:t>Mendelev</w:t>
+      </w:r>
+      <w:proofErr w:type="spellEnd"/>
+      <w:r>
+        <w:t>.</w:t>
+      </w:r>
+    </w:p>
+    <w:p>
+      <w:r>
+        <w:t xml:space="preserve">Os </w:t>
+      </w:r>
+      <w:proofErr w:type="spellStart"/>
+      <w:r>
+        <w:t>LaTeX</w:t>
+      </w:r>
+      <w:proofErr w:type="spellEnd"/>
+      <w:r>
+        <w:t xml:space="preserve"> disponíveis on-line, em 2020 principalmente o </w:t>
+      </w:r>
+      <w:proofErr w:type="spellStart"/>
+      <w:r>
+        <w:t>Overleaf</w:t>
+      </w:r>
+      <w:proofErr w:type="spellEnd"/>
+      <w:r>
+        <w:t xml:space="preserve">, reviveram completamente essa opção. É uma opção recomendada e existe um estilo </w:t>
+      </w:r>
+      <w:proofErr w:type="spellStart"/>
+      <w:proofErr w:type="gramStart"/>
+      <w:r>
+        <w:t>semi-oficial</w:t>
+      </w:r>
+      <w:proofErr w:type="spellEnd"/>
+      <w:proofErr w:type="gramEnd"/>
+      <w:r>
+        <w:t xml:space="preserve"> da COPPE que é mantido por mim, alunos e ex-alunos da instituição.</w:t>
+      </w:r>
+    </w:p>
+    <w:p>
+      <w:pPr>
+        <w:pStyle w:val="Heading2"/>
+      </w:pPr>
+      <w:r>
+        <w:t>Planilha</w:t>
+      </w:r>
+    </w:p>
+    <w:p>
+      <w:r>
+        <w:t>Muitas teses precisam de apresentar alguns resultados na forma de tabelas e gráficos. O programa de escolha</w:t>
+      </w:r>
+      <w:r>
+        <w:t xml:space="preserve"> genérico</w:t>
+      </w:r>
+      <w:r>
+        <w:t xml:space="preserve"> é, com larga margem, o Microsoft Excel, com o</w:t>
+      </w:r>
+      <w:r>
+        <w:t xml:space="preserve"> Google </w:t>
+      </w:r>
+      <w:proofErr w:type="spellStart"/>
+      <w:r>
+        <w:t>Sheet</w:t>
+      </w:r>
+      <w:proofErr w:type="spellEnd"/>
+      <w:r>
+        <w:t xml:space="preserve"> vindo</w:t>
+      </w:r>
+      <w:r>
+        <w:t xml:space="preserve"> em segundo lugar.</w:t>
+      </w:r>
+      <w:r>
+        <w:t xml:space="preserve"> As imagens, porém, não são tão bonitas.</w:t>
+      </w:r>
+    </w:p>
+    <w:p>
+      <w:r>
+        <w:t>Existem, porém,</w:t>
+      </w:r>
+      <w:r>
+        <w:t xml:space="preserve"> programas melhores que as planilhas para fazer gráficos a partir de números. </w:t>
+      </w:r>
+      <w:proofErr w:type="spellStart"/>
+      <w:r>
+        <w:t>Gnuplot</w:t>
+      </w:r>
+      <w:proofErr w:type="spellEnd"/>
+      <w:r>
+        <w:t xml:space="preserve"> é um programa livre que, com conhecimento, pode produzir gráficos de alta qualidade. </w:t>
+      </w:r>
+      <w:r>
+        <w:t>Isso</w:t>
+      </w:r>
+      <w:r>
+        <w:t xml:space="preserve"> se pode dizer de vários problemas de manipulação matemática (como o </w:t>
+      </w:r>
+      <w:proofErr w:type="spellStart"/>
+      <w:r>
+        <w:t>Matlab</w:t>
+      </w:r>
+      <w:proofErr w:type="spellEnd"/>
+      <w:r>
+        <w:t>) ou estatística (como o SPSS).</w:t>
+      </w:r>
+    </w:p>
+    <w:p>
+      <w:r>
+        <w:t xml:space="preserve">Existem </w:t>
+      </w:r>
+      <w:proofErr w:type="gramStart"/>
+      <w:r>
+        <w:t>outros software</w:t>
+      </w:r>
+      <w:proofErr w:type="gramEnd"/>
+      <w:r>
+        <w:t>, como o Tableau, que também podem ajudar.</w:t>
+      </w:r>
+    </w:p>
+    <w:p>
+      <w:pPr>
+        <w:pStyle w:val="Heading2"/>
+      </w:pPr>
+      <w:r>
+        <w:t>Proteja-se</w:t>
+      </w:r>
+    </w:p>
+    <w:p>
+      <w:r>
+        <w:t>Há algum tempo</w:t>
+      </w:r>
+      <w:r>
+        <w:t>, usar um antivírus de terceiros era essencial. Atualmente o antivírus do Windows pode ser utilizado com tranquilidade.</w:t>
+      </w:r>
+    </w:p>
+    <w:p>
+      <w:r>
+        <w:t xml:space="preserve">Se você usa Windows, </w:t>
+      </w:r>
+      <w:r>
+        <w:t>ligue antivírus</w:t>
+      </w:r>
+      <w:r>
+        <w:t xml:space="preserve">. Nunca deixe o antivírus desatualizado. </w:t>
+      </w:r>
+    </w:p>
+    <w:p>
+      <w:r>
+        <w:t>Se você usa Mac ou Linux, as coisas não são tão sérias. Basta não ser “promíscuo”, isso é, não usar software pirata e coisas assim.</w:t>
+      </w:r>
+    </w:p>
+    <w:p>
+      <w:r>
+        <w:t xml:space="preserve">Ao menor sinal de vírus, pare tudo e elimine o vírus do seu sistema. Nunca desligue o Antivírus. </w:t>
+      </w:r>
+    </w:p>
+    <w:p>
+      <w:pPr>
+        <w:pStyle w:val="Regra"/>
+      </w:pPr>
+      <w:r>
+        <w:t>Mantenha o seu antivírus atualizado e ativo.</w:t>
+      </w:r>
+    </w:p>
+    <w:p>
+      <w:r>
+        <w:t>Evite ao máximo colocar no computador onde desenvolve sua tese disquetes de alunos, disquetes que vêm de laboratórios públicos ou jogos shareware ou piratas.</w:t>
+      </w:r>
+    </w:p>
+    <w:p>
+      <w:r>
+        <w:t xml:space="preserve">Use um </w:t>
+      </w:r>
+      <w:r>
+        <w:rPr>
+          <w:b/>
+        </w:rPr>
+        <w:t>f</w:t>
+      </w:r>
+      <w:r>
+        <w:rPr>
+          <w:b/>
+        </w:rPr>
+        <w:t>irewall</w:t>
+      </w:r>
+      <w:r>
+        <w:t xml:space="preserve">. Um firewall é um programa que tenta evitar que outras pessoas tenham acesso ao seu computador via Internet. </w:t>
+      </w:r>
+    </w:p>
+    <w:p>
+      <w:r>
+        <w:t>Não use dois antivírus. Seu computador ficará muito mais lento à toa.</w:t>
+      </w:r>
+    </w:p>
+    <w:p>
+      <w:pPr>
+        <w:pStyle w:val="Heading2"/>
+      </w:pPr>
+      <w:r>
+        <w:t xml:space="preserve">Faça Backup </w:t>
+      </w:r>
+    </w:p>
+    <w:p>
+      <w:r>
+        <w:t xml:space="preserve">Backup deve ser seu deus! </w:t>
+      </w:r>
+    </w:p>
+    <w:p>
+      <w:r>
+        <w:t xml:space="preserve">Vários, todos os dias em vários formatos. Guarde seu trabalho com amigos e com seu orientador. Faça backup dos backups. Em qualquer acidente, o backup o salvará. Gaste dinheiro com backup. Não reutilize discos de backup. Se possível, tenha um método para guardar grandes quantidades de informação. </w:t>
+      </w:r>
+    </w:p>
+    <w:p>
+      <w:r>
+        <w:t>Também é bom ter um disco rígido externo, mas não é essencial.</w:t>
+      </w:r>
+    </w:p>
+    <w:p>
+      <w:r>
+        <w:t>Existem vários softwares e serviços de backup disponível, eu utiliz</w:t>
+      </w:r>
+      <w:r>
+        <w:t>ei</w:t>
+      </w:r>
+      <w:r>
+        <w:t xml:space="preserve"> o </w:t>
+      </w:r>
+      <w:proofErr w:type="spellStart"/>
+      <w:r>
+        <w:t>Mozyhome</w:t>
+      </w:r>
+      <w:proofErr w:type="spellEnd"/>
+      <w:r>
+        <w:t xml:space="preserve">, que existe em versão gratuita (até 1Gb) e paga (ilimitado). O Dropbox também permite backup. </w:t>
+      </w:r>
+    </w:p>
+    <w:p>
+      <w:r>
+        <w:t>Lembro que um bom serviço de backup mantém várias, senão todas, versões de um mesmo arquivo. O Dropbox faz isso só por um período do tempo.</w:t>
+      </w:r>
+    </w:p>
+    <w:p>
+      <w:r>
+        <w:t>Outra forma é enviar arquivos para backup em sua conta Google ou outra conta criada especialmente para isso.</w:t>
+      </w:r>
+    </w:p>
+    <w:p>
+      <w:pPr>
+        <w:pStyle w:val="Regra"/>
+      </w:pPr>
+      <w:r>
+        <w:t>Mantenha um backup atualizado.</w:t>
+      </w:r>
+    </w:p>
+    <w:p>
+      <w:pPr>
+        <w:pStyle w:val="Heading2"/>
+      </w:pPr>
+      <w:r>
+        <w:t>Referências</w:t>
+      </w:r>
+    </w:p>
+    <w:p>
+      <w:pPr>
+        <w:ind w:firstLine="708"/>
+      </w:pPr>
+      <w:r>
+        <w:t>Use um software de controle bibliográfico. Existem vários no mercado, alguns gratuitos. Eu aco</w:t>
+      </w:r>
+      <w:r>
+        <w:t xml:space="preserve">nselho o </w:t>
+      </w:r>
+      <w:proofErr w:type="spellStart"/>
+      <w:r>
+        <w:rPr>
+          <w:b/>
+        </w:rPr>
+        <w:t>Zotero</w:t>
+      </w:r>
+      <w:proofErr w:type="spellEnd"/>
+      <w:r>
+        <w:t xml:space="preserve">, que é gratuito, </w:t>
+      </w:r>
+      <w:r>
+        <w:t>funciona em rede</w:t>
+      </w:r>
+      <w:r>
+        <w:t>, e é adotado pela linha de Banco de Dados</w:t>
+      </w:r>
+      <w:r>
+        <w:t xml:space="preserve">. Outro bom software gratuito é o </w:t>
+      </w:r>
+      <w:proofErr w:type="spellStart"/>
+      <w:r>
+        <w:t>Mendelev</w:t>
+      </w:r>
+      <w:proofErr w:type="spellEnd"/>
+      <w:r>
+        <w:t xml:space="preserve">. No passado usava o </w:t>
+      </w:r>
+      <w:proofErr w:type="spellStart"/>
+      <w:r>
+        <w:t>Reference</w:t>
+      </w:r>
+      <w:proofErr w:type="spellEnd"/>
+      <w:r>
+        <w:t xml:space="preserve"> Manager, que é pago. Outros </w:t>
+      </w:r>
+      <w:r>
+        <w:t>softwares</w:t>
+      </w:r>
+      <w:r>
+        <w:t xml:space="preserve"> pagos existentes são: </w:t>
+      </w:r>
+      <w:proofErr w:type="spellStart"/>
+      <w:r>
+        <w:t>EndNote</w:t>
+      </w:r>
+      <w:proofErr w:type="spellEnd"/>
+      <w:r>
         <w:t xml:space="preserve">, </w:t>
       </w:r>
-      <w:r>
-        <w:t xml:space="preserve">incrivelmente </w:t>
-      </w:r>
-      <w:r>
-        <w:t>caro, leve, de bom gosto e com desempenho de notebook normal. Foram imitados por algumas empresas como Samsung.</w:t>
-      </w:r>
-      <w:r>
-        <w:t xml:space="preserve"> Porém os menores não servem para trabalho pesado.</w:t>
-      </w:r>
-      <w:r>
-        <w:t xml:space="preserve"> Depois de muito anos com ele, ainda é útil para várias atividades, mas não é mais útil para trabalho de pesquisa.</w:t>
-      </w:r>
-    </w:p>
-    <w:p>
-      <w:pPr>
-        <w:numPr>
-          <w:ilvl w:val="1"/>
-          <w:numId w:val="15"/>
-        </w:numPr>
-      </w:pPr>
-      <w:r>
-        <w:t>Notebooks devem ser comprados com manutenção em casa, como Dell e agora Lenovo</w:t>
-      </w:r>
-      <w:r>
-        <w:t xml:space="preserve">. Dezenas de alunos tiveram problemas com </w:t>
-      </w:r>
-      <w:r>
-        <w:t>n</w:t>
-      </w:r>
-      <w:r>
-        <w:t>otebooks maravilhosos e, na hora H, perderam tudo. Releia agora tudo que escrevi sobre backup.</w:t>
+      <w:proofErr w:type="spellStart"/>
+      <w:r>
+        <w:t>Citation</w:t>
+      </w:r>
+      <w:proofErr w:type="spellEnd"/>
+      <w:r>
+        <w:t xml:space="preserve"> e </w:t>
+      </w:r>
+      <w:proofErr w:type="spellStart"/>
+      <w:r>
+        <w:t>Papyrus</w:t>
+      </w:r>
+      <w:proofErr w:type="spellEnd"/>
+      <w:r>
+        <w:t>. Os dois gratuitos que estou sugerindo são muito bons.</w:t>
+      </w:r>
+      <w:r>
+        <w:t xml:space="preserve"> Os usuários de </w:t>
+      </w:r>
+      <w:proofErr w:type="spellStart"/>
+      <w:r>
+        <w:t>LaTeX</w:t>
+      </w:r>
+      <w:proofErr w:type="spellEnd"/>
+      <w:r>
+        <w:t xml:space="preserve"> podem usar o </w:t>
+      </w:r>
+      <w:proofErr w:type="spellStart"/>
+      <w:r>
+        <w:t>JabRef</w:t>
+      </w:r>
+      <w:proofErr w:type="spellEnd"/>
+      <w:r>
+        <w:t>.</w:t>
+      </w:r>
+    </w:p>
+    <w:p>
+      <w:r>
+        <w:t xml:space="preserve">Anote tudo que ler. Faça fichamento ou coloque no software de controle bibliográfico. </w:t>
+      </w:r>
+    </w:p>
+    <w:p>
+      <w:r>
+        <w:t xml:space="preserve">O ideal é que você não tenha que ler nada duas vezes (a não ser na primeira vez, que pode na verdade exigir várias leituras). Mantenha o resumo de tudo. </w:t>
       </w:r>
     </w:p>
     <w:p>
@@ -10271,62 +11259,28 @@
         <w:pStyle w:val="Heading2"/>
       </w:pPr>
       <w:r>
-        <w:t>Sistema Operacional</w:t>
-      </w:r>
-    </w:p>
-    <w:p>
-      <w:r>
-        <w:t>Escolha sua religião, mas antes converse com orientador e colegas. Alguns grupos de pesquisa são fortemente baseados em Windows e outros em Linux. No caso de Linux, escolha bem também a distribuição</w:t>
-      </w:r>
-      <w:r>
-        <w:rPr>
-          <w:rStyle w:val="FootnoteReference"/>
-        </w:rPr>
-        <w:footnoteReference w:id="13"/>
-      </w:r>
-      <w:r>
-        <w:t>.</w:t>
-      </w:r>
-    </w:p>
-    <w:p>
-      <w:r>
-        <w:t xml:space="preserve">No caso da Microsoft, em </w:t>
-      </w:r>
-      <w:r>
-        <w:t>2020</w:t>
-      </w:r>
-      <w:r>
-        <w:t xml:space="preserve"> a escolha certa é o Windows 10. Normalmente não deve escolher versões Server para nosso trabalho básico de edição e programação, a não ser que precise de algum software que só funcione nessa plataforma.</w:t>
-      </w:r>
-    </w:p>
-    <w:p>
-      <w:r>
-        <w:t xml:space="preserve">No caso de Linux, as distribuições Fedora e Ubuntu (derivada do Debian) são consideradas muito boas. Eu tenho usado Ubuntu, já há algum tempo, com bastante sucesso. </w:t>
-      </w:r>
-    </w:p>
-    <w:p>
-      <w:r>
-        <w:t xml:space="preserve">O Programa de Engenharia de Sistemas da COPPE/UFRJ </w:t>
-      </w:r>
-      <w:r>
-        <w:t>mantinha</w:t>
-      </w:r>
-      <w:r>
-        <w:t xml:space="preserve"> um programa de licenças que d</w:t>
-      </w:r>
-      <w:r>
-        <w:t>ava</w:t>
-      </w:r>
-      <w:r>
-        <w:t xml:space="preserve"> aos alunos o direito de obter o sistema operacional Windows e outros produtos Microsoft gratuitamente.</w:t>
-      </w:r>
-      <w:r>
-        <w:t xml:space="preserve"> Esse programa pode ser renovado no futuro próximo.</w:t>
-      </w:r>
-    </w:p>
-    <w:p>
-      <w:r>
-        <w:t>Sempre tenha a capacidade de usar máquinas virtuais. Eu mantenho várias máquinas virtuais Linux configuradas para diferentes tipos de servidores em minha máquina, usando o software de virtualização da Oracle.</w:t>
+        <w:t>Desenhando</w:t>
+      </w:r>
+    </w:p>
+    <w:p>
+      <w:r>
+        <w:t>Sua tese apresentará desenhos e diagramas. Para isso use um programa de gráficos do tipo bitmap (</w:t>
+      </w:r>
+      <w:proofErr w:type="spellStart"/>
+      <w:r>
+        <w:t>Paintshop</w:t>
+      </w:r>
+      <w:proofErr w:type="spellEnd"/>
+      <w:r>
+        <w:t xml:space="preserve">, GIMP, Photoshop), um programa de desenho de diagramas (Microsoft Visio, OO Draw) e um programa de gráficos do tipo vetorial (CorelDraw, </w:t>
+      </w:r>
+      <w:proofErr w:type="spellStart"/>
+      <w:r>
+        <w:t>Inkscape</w:t>
+      </w:r>
+      <w:proofErr w:type="spellEnd"/>
+      <w:r>
+        <w:t xml:space="preserve"> e outros). </w:t>
       </w:r>
     </w:p>
     <w:p>
@@ -10334,30 +11288,70 @@
         <w:pStyle w:val="Heading2"/>
       </w:pPr>
       <w:r>
-        <w:t>Internet</w:t>
-      </w:r>
-    </w:p>
-    <w:p>
-      <w:r>
-        <w:t xml:space="preserve">É essencial possuir banda larga. No Rio de Janeiro, </w:t>
-      </w:r>
-      <w:r>
-        <w:t xml:space="preserve">Vivo, </w:t>
-      </w:r>
-      <w:r>
-        <w:t>Net</w:t>
-      </w:r>
-      <w:r>
-        <w:t xml:space="preserve"> ou Velox podem ser encontrados em quase todos os bairros, e </w:t>
-      </w:r>
-      <w:r>
-        <w:t>ainda existem ligações via rádio</w:t>
-      </w:r>
-      <w:r>
-        <w:t>.</w:t>
-      </w:r>
-      <w:r>
-        <w:t xml:space="preserve"> Outras operadoras, com a TIM, também fornecem esses serviços.</w:t>
+        <w:t>Programas matemáticos</w:t>
+      </w:r>
+    </w:p>
+    <w:p>
+      <w:r>
+        <w:t xml:space="preserve">Caso vá fazer algum trabalho com matemática, mesmo que vá desenvolver na tese programas próprios, é importante ter um software de referência na área, como </w:t>
+      </w:r>
+      <w:proofErr w:type="spellStart"/>
+      <w:r>
+        <w:t>MatLab</w:t>
+      </w:r>
+      <w:proofErr w:type="spellEnd"/>
+      <w:r>
+        <w:t xml:space="preserve">, </w:t>
+      </w:r>
+      <w:proofErr w:type="spellStart"/>
+      <w:r>
+        <w:t>WolfranResearch</w:t>
+      </w:r>
+      <w:proofErr w:type="spellEnd"/>
+      <w:r>
+        <w:t xml:space="preserve"> </w:t>
+      </w:r>
+      <w:proofErr w:type="spellStart"/>
+      <w:r>
+        <w:t>Mathematica</w:t>
+      </w:r>
+      <w:proofErr w:type="spellEnd"/>
+      <w:r>
+        <w:t xml:space="preserve"> e </w:t>
+      </w:r>
+      <w:proofErr w:type="spellStart"/>
+      <w:r>
+        <w:t>MathCad</w:t>
+      </w:r>
+      <w:proofErr w:type="spellEnd"/>
+      <w:r>
+        <w:t>, dependendo das ferramentas que precise.</w:t>
+      </w:r>
+    </w:p>
+    <w:p>
+      <w:r>
+        <w:t xml:space="preserve">Programas livres: </w:t>
+      </w:r>
+      <w:proofErr w:type="spellStart"/>
+      <w:r>
+        <w:t>Scilab</w:t>
+      </w:r>
+      <w:proofErr w:type="spellEnd"/>
+      <w:r>
+        <w:t xml:space="preserve"> (substitui o </w:t>
+      </w:r>
+      <w:proofErr w:type="spellStart"/>
+      <w:r>
+        <w:t>Matlab</w:t>
+      </w:r>
+      <w:proofErr w:type="spellEnd"/>
+      <w:r>
+        <w:t xml:space="preserve">). </w:t>
+      </w:r>
+    </w:p>
+    <w:p>
+      <w:r>
+        <w:t>Outra opção interessante é usar a linguagem Python e os ambientes matemáticos como Anaconda.</w:t>
       </w:r>
     </w:p>
     <w:p>
@@ -10365,664 +11359,30 @@
         <w:pStyle w:val="Heading2"/>
       </w:pPr>
       <w:r>
-        <w:t>Processador de Texto</w:t>
-      </w:r>
-    </w:p>
-    <w:p>
-      <w:r>
-        <w:t>Não há discussão: o melhor processador de texto é o Microsoft Word. Uma de suas principais características é o corretor ortográfico de altíssima qualidade e o corretor gramatical de qualidade média. A versão atual (</w:t>
-      </w:r>
-      <w:r>
-        <w:t>2016 ou Office 365</w:t>
-      </w:r>
-      <w:r>
-        <w:t>) também trata muito bem de fórmulas.</w:t>
-      </w:r>
-    </w:p>
-    <w:p>
-      <w:r>
-        <w:t>Não gosto do</w:t>
-      </w:r>
-      <w:r>
-        <w:t xml:space="preserve"> Open Office Write</w:t>
-      </w:r>
-      <w:r>
-        <w:t xml:space="preserve"> e outras ferramentas livres que tentam imitar o Word</w:t>
-      </w:r>
-      <w:r>
-        <w:t xml:space="preserve"> e Excel</w:t>
-      </w:r>
-      <w:r>
-        <w:t xml:space="preserve"> , </w:t>
-      </w:r>
-      <w:r>
-        <w:t xml:space="preserve">oferecendo </w:t>
-      </w:r>
-      <w:r>
-        <w:t>funcionalidade</w:t>
-      </w:r>
-      <w:r>
-        <w:t>s similares</w:t>
-      </w:r>
-      <w:r>
-        <w:t>, por</w:t>
-      </w:r>
-      <w:r>
-        <w:t>ém em geral</w:t>
-      </w:r>
-      <w:r>
-        <w:t xml:space="preserve"> </w:t>
-      </w:r>
-      <w:r>
-        <w:t>de pior qualidade</w:t>
-      </w:r>
-      <w:r>
-        <w:t xml:space="preserve"> e com sérios problemas de compatibilidade até entre si</w:t>
-      </w:r>
-      <w:r>
-        <w:t>.</w:t>
-      </w:r>
-      <w:r>
-        <w:t xml:space="preserve"> Não recomendo o uso dessas ferramentas para o texto da tese.</w:t>
-      </w:r>
-    </w:p>
-    <w:p>
-      <w:r>
-        <w:t xml:space="preserve">No caso de forte uso de fórmulas matemáticas, </w:t>
-      </w:r>
-      <w:r>
-        <w:t xml:space="preserve">há o </w:t>
-      </w:r>
-      <w:proofErr w:type="spellStart"/>
-      <w:r>
-        <w:t>LaTeX</w:t>
-      </w:r>
-      <w:proofErr w:type="spellEnd"/>
-      <w:r>
-        <w:t xml:space="preserve">. Esse software não é um processador, mas uma linguagem de programação para processar textos, com algumas semelhanças com HTML e XML. Porém, é de uso difícil e deve ficar restrito aos grupos que o usam como </w:t>
-      </w:r>
-      <w:r>
-        <w:rPr>
-          <w:i/>
-        </w:rPr>
-        <w:t>língua franca</w:t>
-      </w:r>
-      <w:r>
-        <w:t xml:space="preserve">. </w:t>
-      </w:r>
-    </w:p>
-    <w:p>
-      <w:r>
-        <w:t xml:space="preserve">As versões do Word </w:t>
-      </w:r>
-      <w:r>
-        <w:t>2019 ou 356</w:t>
-      </w:r>
-      <w:r>
-        <w:t xml:space="preserve"> tem um editor de fórmulas muito bom, mesmo que não chegue aos extremos de qualidade do </w:t>
-      </w:r>
-      <w:proofErr w:type="spellStart"/>
-      <w:r>
-        <w:t>LaTeX</w:t>
-      </w:r>
-      <w:proofErr w:type="spellEnd"/>
-      <w:r>
-        <w:t>.</w:t>
-      </w:r>
-    </w:p>
-    <w:p>
-      <w:r>
-        <w:t>Existem versões open-</w:t>
-      </w:r>
-      <w:proofErr w:type="spellStart"/>
-      <w:r>
-        <w:t>source</w:t>
-      </w:r>
-      <w:proofErr w:type="spellEnd"/>
-      <w:r>
-        <w:t xml:space="preserve"> e gratuitas do TeX e </w:t>
-      </w:r>
-      <w:proofErr w:type="spellStart"/>
-      <w:r>
-        <w:t>LaTeX</w:t>
-      </w:r>
-      <w:proofErr w:type="spellEnd"/>
-      <w:r>
-        <w:t xml:space="preserve">, como o </w:t>
-      </w:r>
-      <w:proofErr w:type="spellStart"/>
-      <w:r>
-        <w:t>MikTeX</w:t>
-      </w:r>
-      <w:proofErr w:type="spellEnd"/>
-      <w:r>
-        <w:t xml:space="preserve">. A distribuição </w:t>
-      </w:r>
-      <w:proofErr w:type="spellStart"/>
-      <w:r>
-        <w:t>proTeX</w:t>
-      </w:r>
-      <w:proofErr w:type="spellEnd"/>
-      <w:r>
-        <w:t xml:space="preserve"> é ótima.</w:t>
-      </w:r>
-      <w:r>
-        <w:t xml:space="preserve"> Muitos alunos estão usando o </w:t>
-      </w:r>
-      <w:proofErr w:type="spellStart"/>
-      <w:r>
-        <w:t>OverLeaf</w:t>
-      </w:r>
-      <w:proofErr w:type="spellEnd"/>
-      <w:r>
-        <w:t xml:space="preserve">, mas lembre-se, nesse caso </w:t>
-      </w:r>
-      <w:r>
-        <w:rPr>
-          <w:b/>
-        </w:rPr>
-        <w:t>sempre mantenha uma cópia local dos seus arquivos</w:t>
-      </w:r>
-      <w:r>
-        <w:t>, o que é possível via Dropbox.</w:t>
-      </w:r>
-    </w:p>
-    <w:p>
-      <w:r>
-        <w:t xml:space="preserve">Recomendo também não manter sua tese em um único arquivo. Arquivos longos tendem a criar problemas de edição. No </w:t>
-      </w:r>
-      <w:proofErr w:type="spellStart"/>
-      <w:r>
-        <w:t>LaTeX</w:t>
-      </w:r>
-      <w:proofErr w:type="spellEnd"/>
-      <w:r>
-        <w:t xml:space="preserve"> é possível quebrar um arquivo e usar comandos de inclusão em um arquivo principal, o que facilita o trabalho. No Word conheço vários bugs que acontecem com arquivos muito grandes e recomendo manter os capítulos da tese em separado.</w:t>
-      </w:r>
-    </w:p>
-    <w:p>
-      <w:r>
-        <w:t xml:space="preserve">Outra opção é usar as ferramentas em rede da Google, como o Docs. Ele pode ser usado para construir o texto, mas não é bom para a formatação final, e não possui um mecanismo de citação próprio, como o </w:t>
-      </w:r>
-      <w:proofErr w:type="spellStart"/>
-      <w:r>
-        <w:t>LaTeX</w:t>
-      </w:r>
-      <w:proofErr w:type="spellEnd"/>
-      <w:r>
-        <w:t xml:space="preserve">, ou agregado, como o Word pode usar o </w:t>
-      </w:r>
-      <w:proofErr w:type="spellStart"/>
-      <w:r>
-        <w:t>Zotero</w:t>
-      </w:r>
-      <w:proofErr w:type="spellEnd"/>
-      <w:r>
-        <w:t xml:space="preserve"> ou o </w:t>
-      </w:r>
-      <w:proofErr w:type="spellStart"/>
-      <w:r>
-        <w:t>Mendelev</w:t>
-      </w:r>
-      <w:proofErr w:type="spellEnd"/>
-      <w:r>
-        <w:t>.</w:t>
-      </w:r>
-    </w:p>
-    <w:p>
-      <w:r>
-        <w:t xml:space="preserve">Os </w:t>
-      </w:r>
-      <w:proofErr w:type="spellStart"/>
-      <w:r>
-        <w:t>LaTeX</w:t>
-      </w:r>
-      <w:proofErr w:type="spellEnd"/>
-      <w:r>
-        <w:t xml:space="preserve"> disponíveis on-line, em 2020 principalmente o </w:t>
-      </w:r>
-      <w:proofErr w:type="spellStart"/>
-      <w:r>
-        <w:t>Overleaf</w:t>
-      </w:r>
-      <w:proofErr w:type="spellEnd"/>
-      <w:r>
-        <w:t xml:space="preserve">, reviveram completamente essa opção. É uma opção recomendada e existe um estilo </w:t>
-      </w:r>
-      <w:proofErr w:type="spellStart"/>
-      <w:r>
-        <w:t>semi-oficial</w:t>
-      </w:r>
-      <w:proofErr w:type="spellEnd"/>
-      <w:r>
-        <w:t xml:space="preserve"> da COPPE que é mantido por mim, alunos e ex-alunos da instituição.</w:t>
-      </w:r>
-    </w:p>
-    <w:p>
-      <w:pPr>
-        <w:pStyle w:val="Heading2"/>
-      </w:pPr>
-      <w:r>
-        <w:t>Planilha</w:t>
-      </w:r>
-    </w:p>
-    <w:p>
-      <w:r>
-        <w:t>Muitas teses precisam de apresentar alguns resultados na forma de tabelas e gráficos. O programa de escolha é, com larga margem, o Microsoft Excel, com o</w:t>
-      </w:r>
-      <w:r>
-        <w:t xml:space="preserve"> Google </w:t>
-      </w:r>
-      <w:proofErr w:type="spellStart"/>
-      <w:r>
-        <w:t>Sheet</w:t>
-      </w:r>
-      <w:proofErr w:type="spellEnd"/>
-      <w:r>
-        <w:t xml:space="preserve"> vindo</w:t>
-      </w:r>
-      <w:r>
-        <w:t xml:space="preserve"> em segundo lugar.</w:t>
-      </w:r>
-    </w:p>
-    <w:p>
-      <w:r>
-        <w:t>Existem, porém,</w:t>
-      </w:r>
-      <w:r>
-        <w:t xml:space="preserve"> programas melhores que as planilhas para fazer gráficos a partir de números. </w:t>
-      </w:r>
-      <w:proofErr w:type="spellStart"/>
-      <w:r>
-        <w:t>Gnuplot</w:t>
-      </w:r>
-      <w:proofErr w:type="spellEnd"/>
-      <w:r>
-        <w:t xml:space="preserve"> é um programa livre que, com conhecimento, pode produzir gráficos de alta qualidade. </w:t>
-      </w:r>
-      <w:r>
-        <w:t>Isso</w:t>
-      </w:r>
-      <w:r>
-        <w:t xml:space="preserve"> se pode dizer de vários problemas de manipulação matemática (como o </w:t>
-      </w:r>
-      <w:proofErr w:type="spellStart"/>
-      <w:r>
-        <w:t>Matlab</w:t>
-      </w:r>
-      <w:proofErr w:type="spellEnd"/>
-      <w:r>
-        <w:t>) ou estatística (como o SPSS).</w:t>
-      </w:r>
-    </w:p>
-    <w:p>
-      <w:pPr>
-        <w:pStyle w:val="Heading2"/>
-      </w:pPr>
-      <w:r>
-        <w:t>Proteja-se</w:t>
-      </w:r>
-    </w:p>
-    <w:p>
-      <w:r>
-        <w:t>Há algum tempo</w:t>
-      </w:r>
-      <w:r>
-        <w:t>, usar um antivírus de terceiros era essencial. Atualmente o antivírus do Windows pode ser utilizado com tranquilidade.</w:t>
-      </w:r>
-    </w:p>
-    <w:p>
-      <w:r>
-        <w:t xml:space="preserve">Se você usa Windows, </w:t>
-      </w:r>
-      <w:r>
-        <w:t>ligue antivírus</w:t>
-      </w:r>
-      <w:r>
-        <w:t xml:space="preserve">. Nunca deixe o antivírus desatualizado. </w:t>
-      </w:r>
-    </w:p>
-    <w:p>
-      <w:r>
-        <w:t>Se você usa Mac ou Linux, as coisas não são tão sérias. Basta não ser “promíscuo”, isso é, não usar software pirata e coisas assim.</w:t>
-      </w:r>
-    </w:p>
-    <w:p>
-      <w:r>
-        <w:t xml:space="preserve">Ao menor sinal de vírus, pare tudo e elimine o vírus do seu sistema. Nunca desligue o Antivírus. </w:t>
-      </w:r>
-    </w:p>
-    <w:p>
-      <w:pPr>
-        <w:pStyle w:val="Regra"/>
-      </w:pPr>
-      <w:r>
-        <w:t>Mantenha o seu antivírus atualizado e ativo.</w:t>
-      </w:r>
-    </w:p>
-    <w:p>
-      <w:r>
-        <w:t>Evite ao máximo colocar no computador onde desenvolve sua tese disquetes de alunos, disquetes que vêm de laboratórios públicos ou jogos shareware ou piratas.</w:t>
-      </w:r>
-    </w:p>
-    <w:p>
-      <w:r>
-        <w:t xml:space="preserve">Use um </w:t>
-      </w:r>
-      <w:r>
-        <w:rPr>
-          <w:b/>
-        </w:rPr>
-        <w:t>f</w:t>
-      </w:r>
-      <w:r>
-        <w:rPr>
-          <w:b/>
-        </w:rPr>
-        <w:t>irewall</w:t>
-      </w:r>
-      <w:r>
-        <w:t xml:space="preserve">. Um firewall é um programa que tenta evitar que outras pessoas tenham acesso ao seu computador via Internet. </w:t>
-      </w:r>
-    </w:p>
-    <w:p>
-      <w:r>
-        <w:t>Não use dois antivírus. Seu computador ficará muito mais lento à toa.</w:t>
-      </w:r>
-    </w:p>
-    <w:p>
-      <w:pPr>
-        <w:pStyle w:val="Heading2"/>
-      </w:pPr>
-      <w:r>
-        <w:t xml:space="preserve">Faça Backup </w:t>
-      </w:r>
-    </w:p>
-    <w:p>
-      <w:r>
-        <w:t xml:space="preserve">Backup deve ser seu deus! </w:t>
-      </w:r>
-    </w:p>
-    <w:p>
-      <w:r>
-        <w:t xml:space="preserve">Vários, todos os dias em vários formatos. Guarde seu trabalho com amigos e com seu orientador. Faça backup dos backups. Em qualquer acidente, o backup o salvará. Gaste dinheiro com backup. Não reutilize discos de backup. Se possível, tenha um método para guardar grandes quantidades de informação. </w:t>
-      </w:r>
-    </w:p>
-    <w:p>
-      <w:r>
-        <w:t>Também é bom ter um disco rígido externo, mas não é essencial.</w:t>
-      </w:r>
-    </w:p>
-    <w:p>
-      <w:r>
-        <w:t>Existem vários softwares e serviços de backup disponível, eu utiliz</w:t>
-      </w:r>
-      <w:r>
-        <w:t>ei</w:t>
-      </w:r>
-      <w:r>
-        <w:t xml:space="preserve"> o </w:t>
-      </w:r>
-      <w:proofErr w:type="spellStart"/>
-      <w:r>
-        <w:t>Mozyhome</w:t>
-      </w:r>
-      <w:proofErr w:type="spellEnd"/>
-      <w:r>
-        <w:t xml:space="preserve">, que existe em versão gratuita (até 1Gb) e paga (ilimitado). O Dropbox também permite backup. </w:t>
-      </w:r>
-    </w:p>
-    <w:p>
-      <w:r>
-        <w:t>Lembro que um bom serviço de backup mantém várias, senão todas, versões de um mesmo arquivo. O Dropbox faz isso só por um período do tempo.</w:t>
-      </w:r>
-    </w:p>
-    <w:p>
-      <w:r>
-        <w:t>Outra forma é enviar arquivos para backup em sua conta Google ou outra conta criada especialmente para isso.</w:t>
-      </w:r>
-    </w:p>
-    <w:p>
-      <w:pPr>
-        <w:pStyle w:val="Regra"/>
-      </w:pPr>
-      <w:r>
-        <w:t>Mantenha um backup atualizado.</w:t>
-      </w:r>
-    </w:p>
-    <w:p>
-      <w:pPr>
-        <w:pStyle w:val="Heading2"/>
-      </w:pPr>
-      <w:r>
-        <w:t>Referências</w:t>
-      </w:r>
-    </w:p>
-    <w:p>
-      <w:pPr>
-        <w:ind w:firstLine="708"/>
-      </w:pPr>
-      <w:r>
-        <w:t>Use um software de controle bibliográfico. Existem vários no mercado, alguns gratuitos. Eu aco</w:t>
-      </w:r>
-      <w:r>
-        <w:t xml:space="preserve">nselho o </w:t>
-      </w:r>
-      <w:proofErr w:type="spellStart"/>
-      <w:r>
-        <w:rPr>
-          <w:b/>
-        </w:rPr>
-        <w:t>Zotero</w:t>
-      </w:r>
-      <w:proofErr w:type="spellEnd"/>
-      <w:r>
-        <w:t xml:space="preserve">, que é gratuito, </w:t>
-      </w:r>
-      <w:r>
-        <w:t>funciona em rede</w:t>
-      </w:r>
-      <w:r>
-        <w:t>, e é adotado pela linha de Banco de Dados</w:t>
-      </w:r>
-      <w:r>
-        <w:t xml:space="preserve">. Outro bom software gratuito é o </w:t>
-      </w:r>
-      <w:proofErr w:type="spellStart"/>
-      <w:r>
-        <w:t>Mendelev</w:t>
-      </w:r>
-      <w:proofErr w:type="spellEnd"/>
-      <w:r>
-        <w:t xml:space="preserve">. No passado usava o </w:t>
-      </w:r>
-      <w:proofErr w:type="spellStart"/>
-      <w:r>
-        <w:t>Reference</w:t>
-      </w:r>
-      <w:proofErr w:type="spellEnd"/>
-      <w:r>
-        <w:t xml:space="preserve"> Manager, que é pago. Outros </w:t>
-      </w:r>
-      <w:proofErr w:type="spellStart"/>
-      <w:r>
-        <w:t>software</w:t>
-      </w:r>
-      <w:proofErr w:type="spellEnd"/>
-      <w:r>
-        <w:t xml:space="preserve"> pagos existentes são: </w:t>
-      </w:r>
-      <w:proofErr w:type="spellStart"/>
-      <w:r>
-        <w:t>EndNote</w:t>
-      </w:r>
-      <w:proofErr w:type="spellEnd"/>
-      <w:r>
-        <w:t xml:space="preserve">, </w:t>
-      </w:r>
-      <w:proofErr w:type="spellStart"/>
-      <w:r>
-        <w:t>Citation</w:t>
-      </w:r>
-      <w:proofErr w:type="spellEnd"/>
-      <w:r>
-        <w:t xml:space="preserve"> e </w:t>
-      </w:r>
-      <w:proofErr w:type="spellStart"/>
-      <w:r>
-        <w:t>Papyrus</w:t>
-      </w:r>
-      <w:proofErr w:type="spellEnd"/>
-      <w:r>
-        <w:t>. Os dois gratuitos que estou sugerindo são muito bons.</w:t>
-      </w:r>
-      <w:r>
-        <w:t xml:space="preserve"> Os usuários de </w:t>
-      </w:r>
-      <w:proofErr w:type="spellStart"/>
-      <w:r>
-        <w:t>LaTeX</w:t>
-      </w:r>
-      <w:proofErr w:type="spellEnd"/>
-      <w:r>
-        <w:t xml:space="preserve"> podem usar o </w:t>
-      </w:r>
-      <w:proofErr w:type="spellStart"/>
-      <w:r>
-        <w:t>JabRef</w:t>
-      </w:r>
-      <w:proofErr w:type="spellEnd"/>
-      <w:r>
-        <w:t>.</w:t>
-      </w:r>
-    </w:p>
-    <w:p>
-      <w:r>
-        <w:t xml:space="preserve">Anote tudo que ler. Faça fichamento ou coloque no software de controle bibliográfico. </w:t>
-      </w:r>
-    </w:p>
-    <w:p>
-      <w:r>
-        <w:t xml:space="preserve">O ideal é que você não tenha que ler nada duas vezes (a não ser na primeira vez, que pode na verdade exigir várias leituras). Mantenha o resumo de tudo. </w:t>
-      </w:r>
-    </w:p>
-    <w:p>
-      <w:pPr>
-        <w:pStyle w:val="Heading2"/>
-      </w:pPr>
-      <w:r>
-        <w:t>Desenhando</w:t>
-      </w:r>
-    </w:p>
-    <w:p>
-      <w:r>
-        <w:t>Sua tese apresentará desenhos e diagramas. Para isso use um programa de gráficos do tipo bitmap (</w:t>
-      </w:r>
-      <w:proofErr w:type="spellStart"/>
-      <w:r>
-        <w:t>Paintshop</w:t>
-      </w:r>
-      <w:proofErr w:type="spellEnd"/>
-      <w:r>
-        <w:t xml:space="preserve">, GIMP, Photoshop), um programa de desenho de diagramas (Microsoft Visio, OO Draw) e um programa de gráficos do tipo vetorial (CorelDraw, </w:t>
-      </w:r>
-      <w:proofErr w:type="spellStart"/>
-      <w:r>
-        <w:t>Inkscape</w:t>
-      </w:r>
-      <w:proofErr w:type="spellEnd"/>
-      <w:r>
-        <w:t xml:space="preserve"> e outros). </w:t>
-      </w:r>
-    </w:p>
-    <w:p>
-      <w:pPr>
-        <w:pStyle w:val="Heading2"/>
-      </w:pPr>
-      <w:r>
-        <w:t>Programas matemáticos</w:t>
-      </w:r>
-    </w:p>
-    <w:p>
-      <w:r>
-        <w:t xml:space="preserve">Caso vá fazer algum trabalho com matemática, mesmo que vá desenvolver na tese programas próprios, é importante ter um software de referência na área, como </w:t>
-      </w:r>
-      <w:proofErr w:type="spellStart"/>
-      <w:r>
-        <w:t>MatLab</w:t>
-      </w:r>
-      <w:proofErr w:type="spellEnd"/>
-      <w:r>
-        <w:t xml:space="preserve">, </w:t>
-      </w:r>
-      <w:proofErr w:type="spellStart"/>
-      <w:r>
-        <w:t>WolfranResearch</w:t>
-      </w:r>
-      <w:proofErr w:type="spellEnd"/>
-      <w:r>
-        <w:t xml:space="preserve"> </w:t>
-      </w:r>
-      <w:proofErr w:type="spellStart"/>
-      <w:r>
-        <w:t>Mathematica</w:t>
-      </w:r>
-      <w:proofErr w:type="spellEnd"/>
-      <w:r>
-        <w:t xml:space="preserve"> e </w:t>
-      </w:r>
-      <w:proofErr w:type="spellStart"/>
-      <w:r>
-        <w:t>MathCad</w:t>
-      </w:r>
-      <w:proofErr w:type="spellEnd"/>
-      <w:r>
-        <w:t>, dependendo das ferramentas que precise.</w:t>
-      </w:r>
-    </w:p>
-    <w:p>
-      <w:r>
-        <w:t xml:space="preserve">Programas livres: </w:t>
-      </w:r>
-      <w:proofErr w:type="spellStart"/>
-      <w:r>
-        <w:t>Scilab</w:t>
-      </w:r>
-      <w:proofErr w:type="spellEnd"/>
-      <w:r>
-        <w:t xml:space="preserve"> (substitui o </w:t>
-      </w:r>
-      <w:proofErr w:type="spellStart"/>
-      <w:r>
-        <w:t>Matlab</w:t>
-      </w:r>
-      <w:proofErr w:type="spellEnd"/>
-      <w:r>
-        <w:t xml:space="preserve">). </w:t>
-      </w:r>
-    </w:p>
-    <w:p>
-      <w:r>
-        <w:t>Outra opção interessante é usar a linguagem Python e os ambientes matemáticos como Anaconda.</w:t>
-      </w:r>
-    </w:p>
-    <w:p>
-      <w:pPr>
-        <w:pStyle w:val="Heading2"/>
-      </w:pPr>
-      <w:r>
         <w:t>Outros produtos interessantes</w:t>
       </w:r>
     </w:p>
     <w:p>
       <w:r>
-        <w:t>Para compartilhas arquivos é praxe usar o</w:t>
-      </w:r>
-      <w:r>
-        <w:t xml:space="preserve"> serviços como o Google Drive</w:t>
-      </w:r>
-      <w:r>
-        <w:t>, que dá espaço extra para alunos da UFRJ</w:t>
+        <w:t xml:space="preserve">Para compartilhas arquivos é praxe usar </w:t>
+      </w:r>
+      <w:r>
+        <w:t>os serviços</w:t>
+      </w:r>
+      <w:r>
+        <w:t xml:space="preserve"> como o Google Drive</w:t>
+      </w:r>
+      <w:r>
+        <w:t xml:space="preserve"> ou Microsoft OneDrive</w:t>
+      </w:r>
+      <w:r>
+        <w:t>, que d</w:t>
+      </w:r>
+      <w:r>
+        <w:t>ão</w:t>
+      </w:r>
+      <w:r>
+        <w:t xml:space="preserve"> espaço extra para alunos da UFRJ</w:t>
       </w:r>
       <w:r>
         <w:t>.</w:t>
@@ -11081,10 +11441,12 @@
         <w:t xml:space="preserve">Todo aluno de mestrado deve publicar pelo menos um artigo em </w:t>
       </w:r>
       <w:proofErr w:type="spellStart"/>
+      <w:proofErr w:type="gramStart"/>
       <w:r>
         <w:t>co-autoria</w:t>
       </w:r>
       <w:proofErr w:type="spellEnd"/>
+      <w:proofErr w:type="gramEnd"/>
       <w:r>
         <w:t xml:space="preserve"> comigo, possivelmente em conjunto com outros alunos. </w:t>
       </w:r>
@@ -11101,10 +11463,12 @@
         <w:t xml:space="preserve">Todo aluno de doutorado deve publicar pelo menos um artigo por ano em </w:t>
       </w:r>
       <w:proofErr w:type="spellStart"/>
+      <w:proofErr w:type="gramStart"/>
       <w:r>
         <w:t>co-autoria</w:t>
       </w:r>
       <w:proofErr w:type="spellEnd"/>
+      <w:proofErr w:type="gramEnd"/>
       <w:r>
         <w:t xml:space="preserve"> comigo, possivelmente em conjunto com outros alunos.</w:t>
       </w:r>
@@ -11121,10 +11485,12 @@
         <w:t xml:space="preserve">Todo aluno de doutorado deve publicar um artigo em revista indexada sobre o seu tema de tese de doutorado em </w:t>
       </w:r>
       <w:proofErr w:type="spellStart"/>
+      <w:proofErr w:type="gramStart"/>
       <w:r>
         <w:t>co-autoria</w:t>
       </w:r>
       <w:proofErr w:type="spellEnd"/>
+      <w:proofErr w:type="gramEnd"/>
       <w:r>
         <w:t xml:space="preserve"> comigo (regra da Coppe).</w:t>
       </w:r>
@@ -11154,12 +11520,6 @@
       <w:r>
         <w:t xml:space="preserve">, </w:t>
       </w:r>
-      <w:r>
-        <w:t>Dropbox</w:t>
-      </w:r>
-      <w:r>
-        <w:t xml:space="preserve">, </w:t>
-      </w:r>
       <w:proofErr w:type="spellStart"/>
       <w:r>
         <w:t>One</w:t>
@@ -11219,10 +11579,10 @@
       </w:r>
       <w:proofErr w:type="spellEnd"/>
       <w:r>
-        <w:t>, Dropbox</w:t>
-      </w:r>
-      <w:r>
-        <w:t>, OneDrive</w:t>
+        <w:t xml:space="preserve">, </w:t>
+      </w:r>
+      <w:r>
+        <w:t>OneDrive</w:t>
       </w:r>
       <w:r>
         <w:t>. Um diretório deve ser compartilhado comigo.</w:t>
@@ -11265,6 +11625,19 @@
         <w:t xml:space="preserve"> </w:t>
       </w:r>
       <w:r>
+        <w:t xml:space="preserve">e </w:t>
+      </w:r>
+      <w:r>
+        <w:rPr>
+          <w:b/>
+          <w:bCs/>
+        </w:rPr>
+        <w:t>GitHub</w:t>
+      </w:r>
+      <w:r>
+        <w:t xml:space="preserve"> </w:t>
+      </w:r>
+      <w:r>
         <w:t>e serem compartilhados comigo.</w:t>
       </w:r>
     </w:p>
@@ -11297,13 +11670,13 @@
         <w:rPr>
           <w:b/>
         </w:rPr>
-        <w:t>, Dropbox</w:t>
+        <w:t xml:space="preserve">, </w:t>
       </w:r>
       <w:r>
         <w:rPr>
           <w:b/>
         </w:rPr>
-        <w:t>, OneDrive.</w:t>
+        <w:t>OneDrive.</w:t>
       </w:r>
     </w:p>
     <w:p>
@@ -11628,7 +12001,15 @@
     </w:p>
     <w:p>
       <w:r>
-        <w:t>A partir dessa lista, pergunte para cada coisa que você fez: por que você fez (</w:t>
+        <w:t xml:space="preserve">A partir dessa lista, pergunte para cada coisa que você fez: </w:t>
+      </w:r>
+      <w:proofErr w:type="gramStart"/>
+      <w:r>
+        <w:t>por que</w:t>
+      </w:r>
+      <w:proofErr w:type="gramEnd"/>
+      <w:r>
+        <w:t xml:space="preserve"> você fez (</w:t>
       </w:r>
       <w:proofErr w:type="spellStart"/>
       <w:r>
@@ -11659,47 +12040,39 @@
     </w:p>
     <w:p>
       <w:r>
-        <w:t>As outras perguntas (</w:t>
+        <w:t xml:space="preserve">As outras perguntas (Where, Who, When, </w:t>
       </w:r>
       <w:proofErr w:type="spellStart"/>
       <w:r>
-        <w:t>Where</w:t>
+        <w:t>How</w:t>
       </w:r>
       <w:proofErr w:type="spellEnd"/>
       <w:r>
-        <w:t xml:space="preserve">, Who, </w:t>
-      </w:r>
-      <w:proofErr w:type="spellStart"/>
-      <w:r>
-        <w:t>When</w:t>
-      </w:r>
-      <w:proofErr w:type="spellEnd"/>
-      <w:r>
-        <w:t xml:space="preserve">, </w:t>
-      </w:r>
-      <w:proofErr w:type="spellStart"/>
-      <w:r>
-        <w:t>How</w:t>
-      </w:r>
-      <w:proofErr w:type="spellEnd"/>
-      <w:r>
-        <w:t xml:space="preserve"> </w:t>
-      </w:r>
-      <w:proofErr w:type="spellStart"/>
-      <w:r>
-        <w:t>Much</w:t>
-      </w:r>
-      <w:proofErr w:type="spellEnd"/>
-      <w:r>
-        <w:t>) são menos importantes nesse caso, mas</w:t>
-      </w:r>
-      <w:r>
-        <w:t xml:space="preserve"> podem dar ideias de trabalho. Por exemplo, onde você fez alguma mudança no código? Quem foi o idealizador de algum algoritmo que você uso? Quanto poder computacional você precisou usar?</w:t>
-      </w:r>
-    </w:p>
-    <w:p>
-      <w:r>
-        <w:t>Você também pode pensar em 2 Whats: qual o seu problema, qual o seu trabalho. E depois fazer um raciocínio similar. A Figura a seguir mostra uma esquema de raciocínio.</w:t>
+        <w:t xml:space="preserve"> Much) são menos importantes nesse caso, mas</w:t>
+      </w:r>
+      <w:r>
+        <w:t xml:space="preserve"> podem dar ideias de trabalho. Por exemplo, onde você fez alguma mudança no código? Quem foi o idealizador de algum algoritmo que </w:t>
+      </w:r>
+      <w:proofErr w:type="gramStart"/>
+      <w:r>
+        <w:t>você uso</w:t>
+      </w:r>
+      <w:proofErr w:type="gramEnd"/>
+      <w:r>
+        <w:t>? Quanto poder computacional você precisou usar?</w:t>
+      </w:r>
+    </w:p>
+    <w:p>
+      <w:r>
+        <w:t xml:space="preserve">Você também pode pensar em 2 Whats: qual o seu problema, qual o seu trabalho. E depois fazer um raciocínio similar. A Figura a seguir mostra </w:t>
+      </w:r>
+      <w:proofErr w:type="gramStart"/>
+      <w:r>
+        <w:t>uma esquema</w:t>
+      </w:r>
+      <w:proofErr w:type="gramEnd"/>
+      <w:r>
+        <w:t xml:space="preserve"> de raciocínio.</w:t>
       </w:r>
     </w:p>
     <w:p>
@@ -11944,25 +12317,84 @@
     </w:p>
     <w:p>
       <w:r>
-        <w:t xml:space="preserve">A COPPE limite o prazo de uma dissertação em 3 anos, mais meio ano de uma possível extensão que, pelo regulamento, não será dada facilmente. </w:t>
-      </w:r>
-    </w:p>
-    <w:p>
-      <w:r>
-        <w:t>O exame de qualificação de mestrado tem prazo de dois anos sem extensão possível.</w:t>
-      </w:r>
-    </w:p>
-    <w:p>
-      <w:r>
-        <w:t xml:space="preserve">O limite de uma tese é de 5 anos, com possível extensão (que novamente provavelmente não será dada) de 1 ano, com o exame de qualificação tendo prazo de 3 anos, </w:t>
-      </w:r>
-      <w:r>
+        <w:t xml:space="preserve">A COPPE limite o prazo de uma </w:t>
+      </w:r>
+      <w:r>
+        <w:rPr>
+          <w:b/>
+          <w:bCs/>
+        </w:rPr>
+        <w:t>dissertação em 3 anos</w:t>
+      </w:r>
+      <w:r>
+        <w:t xml:space="preserve">, mais meio ano de uma possível extensão que, pelo regulamento, não será dada facilmente. </w:t>
+      </w:r>
+    </w:p>
+    <w:p>
+      <w:r>
+        <w:t xml:space="preserve">O exame de </w:t>
+      </w:r>
+      <w:r>
+        <w:rPr>
+          <w:b/>
+          <w:bCs/>
+        </w:rPr>
+        <w:t>qualificação de mestrado</w:t>
+      </w:r>
+      <w:r>
+        <w:t xml:space="preserve"> tem prazo de </w:t>
+      </w:r>
+      <w:r>
+        <w:rPr>
+          <w:b/>
+          <w:bCs/>
+        </w:rPr>
+        <w:t>dois anos sem extensão possível</w:t>
+      </w:r>
+      <w:r>
+        <w:t>.</w:t>
+      </w:r>
+    </w:p>
+    <w:p>
+      <w:r>
+        <w:t xml:space="preserve">O limite de uma </w:t>
+      </w:r>
+      <w:r>
+        <w:rPr>
+          <w:b/>
+          <w:bCs/>
+        </w:rPr>
+        <w:t>tese é de 5 anos</w:t>
+      </w:r>
+      <w:r>
+        <w:t xml:space="preserve">, com possível extensão (que novamente provavelmente não será dada) de 1 ano, com o </w:t>
+      </w:r>
+      <w:r>
+        <w:rPr>
+          <w:b/>
+          <w:bCs/>
+        </w:rPr>
+        <w:t xml:space="preserve">exame de qualificação tendo prazo de 3 anos, </w:t>
+      </w:r>
+      <w:r>
+        <w:rPr>
+          <w:b/>
+          <w:bCs/>
+        </w:rPr>
         <w:t>sem</w:t>
       </w:r>
       <w:r>
+        <w:rPr>
+          <w:b/>
+          <w:bCs/>
+        </w:rPr>
         <w:t xml:space="preserve"> extensão </w:t>
       </w:r>
       <w:r>
+        <w:rPr>
+          <w:b/>
+          <w:bCs/>
+        </w:rPr>
         <w:t>possível</w:t>
       </w:r>
       <w:r>
@@ -12001,9 +12433,11 @@
       </w:r>
     </w:p>
     <w:p>
+      <w:proofErr w:type="gramStart"/>
       <w:r>
         <w:t>Segundo, a</w:t>
       </w:r>
+      <w:proofErr w:type="gramEnd"/>
       <w:r>
         <w:t xml:space="preserve"> capacidade do orientador ajudar em algo nesses casos (fim do seu prazo) é muito reduzida. </w:t>
       </w:r>
@@ -12281,7 +12715,15 @@
     </w:p>
     <w:p>
       <w:r>
-        <w:t>O bolsista de graduação gritou... "Primeiro eu, primeiro eu !"</w:t>
+        <w:t xml:space="preserve">O bolsista de graduação gritou... "Primeiro eu, primeiro </w:t>
+      </w:r>
+      <w:proofErr w:type="gramStart"/>
+      <w:r>
+        <w:t>eu !</w:t>
+      </w:r>
+      <w:proofErr w:type="gramEnd"/>
+      <w:r>
+        <w:t>"</w:t>
       </w:r>
     </w:p>
     <w:p>
@@ -12301,8 +12743,21 @@
       </w:r>
     </w:p>
     <w:p>
-      <w:r>
-        <w:t>BUUM ! O cara desapareceu.</w:t>
+      <w:proofErr w:type="gramStart"/>
+      <w:r>
+        <w:t>BUUM !</w:t>
+      </w:r>
+      <w:proofErr w:type="gramEnd"/>
+      <w:r>
+        <w:t xml:space="preserve"> O </w:t>
+      </w:r>
+      <w:proofErr w:type="gramStart"/>
+      <w:r>
+        <w:t>cara</w:t>
+      </w:r>
+      <w:proofErr w:type="gramEnd"/>
+      <w:r>
+        <w:t xml:space="preserve"> desapareceu.</w:t>
       </w:r>
     </w:p>
     <w:p>
@@ -12327,7 +12782,15 @@
     </w:p>
     <w:p>
       <w:r>
-        <w:t>Então o Gênio falou para o orientador: "Agora você !"</w:t>
+        <w:t xml:space="preserve">Então o Gênio falou para o orientador: "Agora </w:t>
+      </w:r>
+      <w:proofErr w:type="gramStart"/>
+      <w:r>
+        <w:t>você !</w:t>
+      </w:r>
+      <w:proofErr w:type="gramEnd"/>
+      <w:r>
+        <w:t>"</w:t>
       </w:r>
     </w:p>
     <w:p>
@@ -12406,8 +12869,13 @@
         <w:t>Humm</w:t>
       </w:r>
       <w:proofErr w:type="spellEnd"/>
-      <w:r>
-        <w:t xml:space="preserve"> .. . e qual é o tema da sua tese? </w:t>
+      <w:proofErr w:type="gramStart"/>
+      <w:r>
+        <w:t xml:space="preserve"> ..</w:t>
+      </w:r>
+      <w:proofErr w:type="gramEnd"/>
+      <w:r>
+        <w:t xml:space="preserve"> . e qual é o tema da sua tese? </w:t>
       </w:r>
     </w:p>
     <w:p>
@@ -12537,7 +13005,21 @@
         <w:rPr>
           <w:b/>
         </w:rPr>
-        <w:t>MORAL DA HISTORIA:</w:t>
+        <w:t xml:space="preserve">MORAL DA </w:t>
+      </w:r>
+      <w:proofErr w:type="gramStart"/>
+      <w:r>
+        <w:rPr>
+          <w:b/>
+        </w:rPr>
+        <w:t>HISTORIA</w:t>
+      </w:r>
+      <w:proofErr w:type="gramEnd"/>
+      <w:r>
+        <w:rPr>
+          <w:b/>
+        </w:rPr>
+        <w:t>:</w:t>
       </w:r>
     </w:p>
     <w:p>
@@ -12582,7 +13064,15 @@
     </w:p>
     <w:p>
       <w:r>
-        <w:t xml:space="preserve">— o que importa é </w:t>
+        <w:t xml:space="preserve">— </w:t>
+      </w:r>
+      <w:proofErr w:type="gramStart"/>
+      <w:r>
+        <w:t>o</w:t>
+      </w:r>
+      <w:proofErr w:type="gramEnd"/>
+      <w:r>
+        <w:t xml:space="preserve"> que importa é </w:t>
       </w:r>
       <w:r>
         <w:rPr>
@@ -13553,7 +14043,15 @@
     </w:p>
     <w:p>
       <w:r>
-        <w:t xml:space="preserve">Dar-se-á o caso de o empregado dizer, calmamente: –  "Sim, senhor" e executar o que lhe pediste? Nada disso! Olhar-te-á admirado para fazer uma ou algumas das seguintes perguntas: </w:t>
+        <w:t xml:space="preserve">Dar-se-á o caso de o empregado dizer, calmamente: </w:t>
+      </w:r>
+      <w:proofErr w:type="gramStart"/>
+      <w:r>
+        <w:t>–  "</w:t>
+      </w:r>
+      <w:proofErr w:type="gramEnd"/>
+      <w:r>
+        <w:t xml:space="preserve">Sim, senhor" e executar o que lhe pediste? Nada disso! Olhar-te-á admirado para fazer uma ou algumas das seguintes perguntas: </w:t>
       </w:r>
     </w:p>
     <w:p>
@@ -13631,22 +14129,40 @@
         <w:t xml:space="preserve"> se escreve com "C" e não com "K", mas limitar-te-á a dizer calmamente, esboçando o melhor sorriso: - "Não faz mal... não se incomode". É essa dificuldade de atuar independentemente, essa fraqueza de vontade, essa falta de disposição de, solicitamente, se </w:t>
       </w:r>
       <w:proofErr w:type="spellStart"/>
+      <w:proofErr w:type="gramStart"/>
       <w:r>
         <w:t>por</w:t>
       </w:r>
       <w:proofErr w:type="spellEnd"/>
+      <w:proofErr w:type="gramEnd"/>
       <w:r>
         <w:t xml:space="preserve"> em campo e agir, é isso o que impede o avanço da humanidade, fazendo-o recuar para um futuro bastante remoto. Se os homens não tomam a iniciativa de agir em seu próprio proveito, que farão se o resultado de seu esforço resultar em benefício de todos? Por enquanto parece que os homens ainda precisam ser dirigidos. </w:t>
       </w:r>
     </w:p>
     <w:p>
       <w:r>
-        <w:t xml:space="preserve">O que mantém muitos empregados no seu posto e o faz trabalhar é o medo de, se não o fizer, ser despedido ou transferido no fim do mês. Anuncia-se precisar de um taquígrafo e nove entre dez candidatos à vaga não saberão ortografar nem pontuar, e –  o que é pior – pensa não ser necessário sabê-lo. </w:t>
-      </w:r>
-    </w:p>
-    <w:p>
-      <w:r>
-        <w:t xml:space="preserve">"Olhe aquele funcionário” –  dizia o chefe de uma grande fábrica. É um excelente funcionário. Contudo, se eu lhe perguntasse por que seu trabalho é necessário ou por que é feito dessa maneira e não de outra, ele seria incapaz de me responder. Nunca deve ter pensado nisso. Faz apenas aquilo que lhe ensinaram, há mais de 3 anos, e nem um pouco a mais". </w:t>
+        <w:t xml:space="preserve">O que mantém muitos empregados no seu posto e o faz trabalhar é o medo de, se não o fizer, ser despedido ou transferido no fim do mês. Anuncia-se precisar de um taquígrafo e nove entre dez candidatos à vaga não saberão ortografar nem pontuar, e </w:t>
+      </w:r>
+      <w:proofErr w:type="gramStart"/>
+      <w:r>
+        <w:t>–  o</w:t>
+      </w:r>
+      <w:proofErr w:type="gramEnd"/>
+      <w:r>
+        <w:t xml:space="preserve"> que é pior – pensa não ser necessário sabê-lo. </w:t>
+      </w:r>
+    </w:p>
+    <w:p>
+      <w:r>
+        <w:t xml:space="preserve">"Olhe aquele funcionário” </w:t>
+      </w:r>
+      <w:proofErr w:type="gramStart"/>
+      <w:r>
+        <w:t>–  dizia</w:t>
+      </w:r>
+      <w:proofErr w:type="gramEnd"/>
+      <w:r>
+        <w:t xml:space="preserve"> o chefe de uma grande fábrica. É um excelente funcionário. Contudo, se eu lhe perguntasse por que seu trabalho é necessário ou por que é feito dessa maneira e não de outra, ele seria incapaz de me responder. Nunca deve ter pensado nisso. Faz apenas aquilo que lhe ensinaram, há mais de 3 anos, e nem um pouco a mais". </w:t>
       </w:r>
     </w:p>
     <w:p>
@@ -13675,8 +14191,13 @@
       </w:r>
     </w:p>
     <w:p>
-      <w:r>
-        <w:t xml:space="preserve">Estarei pintando o quadro com cores por demais escuras? </w:t>
+      <w:proofErr w:type="gramStart"/>
+      <w:r>
+        <w:t>Estarei pintando</w:t>
+      </w:r>
+      <w:proofErr w:type="gramEnd"/>
+      <w:r>
+        <w:t xml:space="preserve"> o quadro com cores por demais escuras? </w:t>
       </w:r>
     </w:p>
     <w:p>
@@ -13694,7 +14215,15 @@
         <w:jc w:val="center"/>
       </w:pPr>
       <w:r>
-        <w:t>“PRECISA-SE –  E PRECISA-SE COM URGÊNCIA –  DE UM HOMEM CAPAZ DE LEVAR UMA MENSAGEM A GARCIA”.</w:t>
+        <w:t xml:space="preserve">“PRECISA-SE </w:t>
+      </w:r>
+      <w:proofErr w:type="gramStart"/>
+      <w:r>
+        <w:t>–  E</w:t>
+      </w:r>
+      <w:proofErr w:type="gramEnd"/>
+      <w:r>
+        <w:t xml:space="preserve"> PRECISA-SE COM URGÊNCIA –  DE UM HOMEM CAPAZ DE LEVAR UMA MENSAGEM A GARCIA”.</w:t>
       </w:r>
     </w:p>
     <w:sectPr>
@@ -13709,7 +14238,7 @@
 </file>
 
 <file path=word/endnotes.xml><?xml version="1.0" encoding="utf-8"?>
-<w:endnotes xmlns:wpc="http://schemas.microsoft.com/office/word/2010/wordprocessingCanvas" xmlns:cx="http://schemas.microsoft.com/office/drawing/2014/chartex" xmlns:cx1="http://schemas.microsoft.com/office/drawing/2015/9/8/chartex" xmlns:cx2="http://schemas.microsoft.com/office/drawing/2015/10/21/chartex" xmlns:cx3="http://schemas.microsoft.com/office/drawing/2016/5/9/chartex" xmlns:cx4="http://schemas.microsoft.com/office/drawing/2016/5/10/chartex" xmlns:cx5="http://schemas.microsoft.com/office/drawing/2016/5/11/chartex" xmlns:cx6="http://schemas.microsoft.com/office/drawing/2016/5/12/chartex" xmlns:cx7="http://schemas.microsoft.com/office/drawing/2016/5/13/chartex" xmlns:cx8="http://schemas.microsoft.com/office/drawing/2016/5/14/chartex" xmlns:mc="http://schemas.openxmlformats.org/markup-compatibility/2006" xmlns:aink="http://schemas.microsoft.com/office/drawing/2016/ink" xmlns:am3d="http://schemas.microsoft.com/office/drawing/2017/model3d" xmlns:o="urn:schemas-microsoft-com:office:office" xmlns:r="http://schemas.openxmlformats.org/officeDocument/2006/relationships" xmlns:m="http://schemas.openxmlformats.org/officeDocument/2006/math" xmlns:v="urn:schemas-microsoft-com:vml" xmlns:wp14="http://schemas.microsoft.com/office/word/2010/wordprocessingDrawing" xmlns:wp="http://schemas.openxmlformats.org/drawingml/2006/wordprocessingDrawing" xmlns:w10="urn:schemas-microsoft-com:office:word" xmlns:w="http://schemas.openxmlformats.org/wordprocessingml/2006/main" xmlns:w14="http://schemas.microsoft.com/office/word/2010/wordml" xmlns:w15="http://schemas.microsoft.com/office/word/2012/wordml" xmlns:w16cex="http://schemas.microsoft.com/office/word/2018/wordml/cex" xmlns:w16cid="http://schemas.microsoft.com/office/word/2016/wordml/cid" xmlns:w16="http://schemas.microsoft.com/office/word/2018/wordml" xmlns:w16se="http://schemas.microsoft.com/office/word/2015/wordml/symex" xmlns:wpg="http://schemas.microsoft.com/office/word/2010/wordprocessingGroup" xmlns:wpi="http://schemas.microsoft.com/office/word/2010/wordprocessingInk" xmlns:wne="http://schemas.microsoft.com/office/word/2006/wordml" xmlns:wps="http://schemas.microsoft.com/office/word/2010/wordprocessingShape" mc:Ignorable="w14 w15 w16se w16cid w16 w16cex wp14">
+<w:endnotes xmlns:wpc="http://schemas.microsoft.com/office/word/2010/wordprocessingCanvas" xmlns:cx="http://schemas.microsoft.com/office/drawing/2014/chartex" xmlns:cx1="http://schemas.microsoft.com/office/drawing/2015/9/8/chartex" xmlns:cx2="http://schemas.microsoft.com/office/drawing/2015/10/21/chartex" xmlns:cx3="http://schemas.microsoft.com/office/drawing/2016/5/9/chartex" xmlns:cx4="http://schemas.microsoft.com/office/drawing/2016/5/10/chartex" xmlns:cx5="http://schemas.microsoft.com/office/drawing/2016/5/11/chartex" xmlns:cx6="http://schemas.microsoft.com/office/drawing/2016/5/12/chartex" xmlns:cx7="http://schemas.microsoft.com/office/drawing/2016/5/13/chartex" xmlns:cx8="http://schemas.microsoft.com/office/drawing/2016/5/14/chartex" xmlns:mc="http://schemas.openxmlformats.org/markup-compatibility/2006" xmlns:aink="http://schemas.microsoft.com/office/drawing/2016/ink" xmlns:am3d="http://schemas.microsoft.com/office/drawing/2017/model3d" xmlns:o="urn:schemas-microsoft-com:office:office" xmlns:r="http://schemas.openxmlformats.org/officeDocument/2006/relationships" xmlns:m="http://schemas.openxmlformats.org/officeDocument/2006/math" xmlns:v="urn:schemas-microsoft-com:vml" xmlns:wp14="http://schemas.microsoft.com/office/word/2010/wordprocessingDrawing" xmlns:wp="http://schemas.openxmlformats.org/drawingml/2006/wordprocessingDrawing" xmlns:w10="urn:schemas-microsoft-com:office:word" xmlns:w="http://schemas.openxmlformats.org/wordprocessingml/2006/main" xmlns:w14="http://schemas.microsoft.com/office/word/2010/wordml" xmlns:w15="http://schemas.microsoft.com/office/word/2012/wordml" xmlns:w16cex="http://schemas.microsoft.com/office/word/2018/wordml/cex" xmlns:w16cid="http://schemas.microsoft.com/office/word/2016/wordml/cid" xmlns:w16="http://schemas.microsoft.com/office/word/2018/wordml" xmlns:w16sdtdh="http://schemas.microsoft.com/office/word/2020/wordml/sdtdatahash" xmlns:w16se="http://schemas.microsoft.com/office/word/2015/wordml/symex" xmlns:wpg="http://schemas.microsoft.com/office/word/2010/wordprocessingGroup" xmlns:wpi="http://schemas.microsoft.com/office/word/2010/wordprocessingInk" xmlns:wne="http://schemas.microsoft.com/office/word/2006/wordml" xmlns:wps="http://schemas.microsoft.com/office/word/2010/wordprocessingShape" mc:Ignorable="w14 w15 w16se w16cid w16 w16cex w16sdtdh wp14">
   <w:endnote w:type="separator" w:id="-1">
     <w:p>
       <w:r>
@@ -13728,7 +14257,7 @@
 </file>
 
 <file path=word/footer1.xml><?xml version="1.0" encoding="utf-8"?>
-<w:ftr xmlns:wpc="http://schemas.microsoft.com/office/word/2010/wordprocessingCanvas" xmlns:cx="http://schemas.microsoft.com/office/drawing/2014/chartex" xmlns:cx1="http://schemas.microsoft.com/office/drawing/2015/9/8/chartex" xmlns:cx2="http://schemas.microsoft.com/office/drawing/2015/10/21/chartex" xmlns:cx3="http://schemas.microsoft.com/office/drawing/2016/5/9/chartex" xmlns:cx4="http://schemas.microsoft.com/office/drawing/2016/5/10/chartex" xmlns:cx5="http://schemas.microsoft.com/office/drawing/2016/5/11/chartex" xmlns:cx6="http://schemas.microsoft.com/office/drawing/2016/5/12/chartex" xmlns:cx7="http://schemas.microsoft.com/office/drawing/2016/5/13/chartex" xmlns:cx8="http://schemas.microsoft.com/office/drawing/2016/5/14/chartex" xmlns:mc="http://schemas.openxmlformats.org/markup-compatibility/2006" xmlns:aink="http://schemas.microsoft.com/office/drawing/2016/ink" xmlns:am3d="http://schemas.microsoft.com/office/drawing/2017/model3d" xmlns:o="urn:schemas-microsoft-com:office:office" xmlns:r="http://schemas.openxmlformats.org/officeDocument/2006/relationships" xmlns:m="http://schemas.openxmlformats.org/officeDocument/2006/math" xmlns:v="urn:schemas-microsoft-com:vml" xmlns:wp14="http://schemas.microsoft.com/office/word/2010/wordprocessingDrawing" xmlns:wp="http://schemas.openxmlformats.org/drawingml/2006/wordprocessingDrawing" xmlns:w10="urn:schemas-microsoft-com:office:word" xmlns:w="http://schemas.openxmlformats.org/wordprocessingml/2006/main" xmlns:w14="http://schemas.microsoft.com/office/word/2010/wordml" xmlns:w15="http://schemas.microsoft.com/office/word/2012/wordml" xmlns:w16cex="http://schemas.microsoft.com/office/word/2018/wordml/cex" xmlns:w16cid="http://schemas.microsoft.com/office/word/2016/wordml/cid" xmlns:w16="http://schemas.microsoft.com/office/word/2018/wordml" xmlns:w16se="http://schemas.microsoft.com/office/word/2015/wordml/symex" xmlns:wpg="http://schemas.microsoft.com/office/word/2010/wordprocessingGroup" xmlns:wpi="http://schemas.microsoft.com/office/word/2010/wordprocessingInk" xmlns:wne="http://schemas.microsoft.com/office/word/2006/wordml" xmlns:wps="http://schemas.microsoft.com/office/word/2010/wordprocessingShape" mc:Ignorable="w14 w15 w16se w16cid w16 w16cex wp14">
+<w:ftr xmlns:wpc="http://schemas.microsoft.com/office/word/2010/wordprocessingCanvas" xmlns:cx="http://schemas.microsoft.com/office/drawing/2014/chartex" xmlns:cx1="http://schemas.microsoft.com/office/drawing/2015/9/8/chartex" xmlns:cx2="http://schemas.microsoft.com/office/drawing/2015/10/21/chartex" xmlns:cx3="http://schemas.microsoft.com/office/drawing/2016/5/9/chartex" xmlns:cx4="http://schemas.microsoft.com/office/drawing/2016/5/10/chartex" xmlns:cx5="http://schemas.microsoft.com/office/drawing/2016/5/11/chartex" xmlns:cx6="http://schemas.microsoft.com/office/drawing/2016/5/12/chartex" xmlns:cx7="http://schemas.microsoft.com/office/drawing/2016/5/13/chartex" xmlns:cx8="http://schemas.microsoft.com/office/drawing/2016/5/14/chartex" xmlns:mc="http://schemas.openxmlformats.org/markup-compatibility/2006" xmlns:aink="http://schemas.microsoft.com/office/drawing/2016/ink" xmlns:am3d="http://schemas.microsoft.com/office/drawing/2017/model3d" xmlns:o="urn:schemas-microsoft-com:office:office" xmlns:r="http://schemas.openxmlformats.org/officeDocument/2006/relationships" xmlns:m="http://schemas.openxmlformats.org/officeDocument/2006/math" xmlns:v="urn:schemas-microsoft-com:vml" xmlns:wp14="http://schemas.microsoft.com/office/word/2010/wordprocessingDrawing" xmlns:wp="http://schemas.openxmlformats.org/drawingml/2006/wordprocessingDrawing" xmlns:w10="urn:schemas-microsoft-com:office:word" xmlns:w="http://schemas.openxmlformats.org/wordprocessingml/2006/main" xmlns:w14="http://schemas.microsoft.com/office/word/2010/wordml" xmlns:w15="http://schemas.microsoft.com/office/word/2012/wordml" xmlns:w16cex="http://schemas.microsoft.com/office/word/2018/wordml/cex" xmlns:w16cid="http://schemas.microsoft.com/office/word/2016/wordml/cid" xmlns:w16="http://schemas.microsoft.com/office/word/2018/wordml" xmlns:w16sdtdh="http://schemas.microsoft.com/office/word/2020/wordml/sdtdatahash" xmlns:w16se="http://schemas.microsoft.com/office/word/2015/wordml/symex" xmlns:wpg="http://schemas.microsoft.com/office/word/2010/wordprocessingGroup" xmlns:wpi="http://schemas.microsoft.com/office/word/2010/wordprocessingInk" xmlns:wne="http://schemas.microsoft.com/office/word/2006/wordml" xmlns:wps="http://schemas.microsoft.com/office/word/2010/wordprocessingShape" mc:Ignorable="w14 w15 w16se w16cid w16 w16cex w16sdtdh wp14">
   <w:sdt>
     <w:sdtPr>
       <w:id w:val="4608828"/>
@@ -13776,7 +14305,7 @@
 </file>
 
 <file path=word/footnotes.xml><?xml version="1.0" encoding="utf-8"?>
-<w:footnotes xmlns:wpc="http://schemas.microsoft.com/office/word/2010/wordprocessingCanvas" xmlns:cx="http://schemas.microsoft.com/office/drawing/2014/chartex" xmlns:cx1="http://schemas.microsoft.com/office/drawing/2015/9/8/chartex" xmlns:cx2="http://schemas.microsoft.com/office/drawing/2015/10/21/chartex" xmlns:cx3="http://schemas.microsoft.com/office/drawing/2016/5/9/chartex" xmlns:cx4="http://schemas.microsoft.com/office/drawing/2016/5/10/chartex" xmlns:cx5="http://schemas.microsoft.com/office/drawing/2016/5/11/chartex" xmlns:cx6="http://schemas.microsoft.com/office/drawing/2016/5/12/chartex" xmlns:cx7="http://schemas.microsoft.com/office/drawing/2016/5/13/chartex" xmlns:cx8="http://schemas.microsoft.com/office/drawing/2016/5/14/chartex" xmlns:mc="http://schemas.openxmlformats.org/markup-compatibility/2006" xmlns:aink="http://schemas.microsoft.com/office/drawing/2016/ink" xmlns:am3d="http://schemas.microsoft.com/office/drawing/2017/model3d" xmlns:o="urn:schemas-microsoft-com:office:office" xmlns:r="http://schemas.openxmlformats.org/officeDocument/2006/relationships" xmlns:m="http://schemas.openxmlformats.org/officeDocument/2006/math" xmlns:v="urn:schemas-microsoft-com:vml" xmlns:wp14="http://schemas.microsoft.com/office/word/2010/wordprocessingDrawing" xmlns:wp="http://schemas.openxmlformats.org/drawingml/2006/wordprocessingDrawing" xmlns:w10="urn:schemas-microsoft-com:office:word" xmlns:w="http://schemas.openxmlformats.org/wordprocessingml/2006/main" xmlns:w14="http://schemas.microsoft.com/office/word/2010/wordml" xmlns:w15="http://schemas.microsoft.com/office/word/2012/wordml" xmlns:w16cex="http://schemas.microsoft.com/office/word/2018/wordml/cex" xmlns:w16cid="http://schemas.microsoft.com/office/word/2016/wordml/cid" xmlns:w16="http://schemas.microsoft.com/office/word/2018/wordml" xmlns:w16se="http://schemas.microsoft.com/office/word/2015/wordml/symex" xmlns:wpg="http://schemas.microsoft.com/office/word/2010/wordprocessingGroup" xmlns:wpi="http://schemas.microsoft.com/office/word/2010/wordprocessingInk" xmlns:wne="http://schemas.microsoft.com/office/word/2006/wordml" xmlns:wps="http://schemas.microsoft.com/office/word/2010/wordprocessingShape" mc:Ignorable="w14 w15 w16se w16cid w16 w16cex wp14">
+<w:footnotes xmlns:wpc="http://schemas.microsoft.com/office/word/2010/wordprocessingCanvas" xmlns:cx="http://schemas.microsoft.com/office/drawing/2014/chartex" xmlns:cx1="http://schemas.microsoft.com/office/drawing/2015/9/8/chartex" xmlns:cx2="http://schemas.microsoft.com/office/drawing/2015/10/21/chartex" xmlns:cx3="http://schemas.microsoft.com/office/drawing/2016/5/9/chartex" xmlns:cx4="http://schemas.microsoft.com/office/drawing/2016/5/10/chartex" xmlns:cx5="http://schemas.microsoft.com/office/drawing/2016/5/11/chartex" xmlns:cx6="http://schemas.microsoft.com/office/drawing/2016/5/12/chartex" xmlns:cx7="http://schemas.microsoft.com/office/drawing/2016/5/13/chartex" xmlns:cx8="http://schemas.microsoft.com/office/drawing/2016/5/14/chartex" xmlns:mc="http://schemas.openxmlformats.org/markup-compatibility/2006" xmlns:aink="http://schemas.microsoft.com/office/drawing/2016/ink" xmlns:am3d="http://schemas.microsoft.com/office/drawing/2017/model3d" xmlns:o="urn:schemas-microsoft-com:office:office" xmlns:r="http://schemas.openxmlformats.org/officeDocument/2006/relationships" xmlns:m="http://schemas.openxmlformats.org/officeDocument/2006/math" xmlns:v="urn:schemas-microsoft-com:vml" xmlns:wp14="http://schemas.microsoft.com/office/word/2010/wordprocessingDrawing" xmlns:wp="http://schemas.openxmlformats.org/drawingml/2006/wordprocessingDrawing" xmlns:w10="urn:schemas-microsoft-com:office:word" xmlns:w="http://schemas.openxmlformats.org/wordprocessingml/2006/main" xmlns:w14="http://schemas.microsoft.com/office/word/2010/wordml" xmlns:w15="http://schemas.microsoft.com/office/word/2012/wordml" xmlns:w16cex="http://schemas.microsoft.com/office/word/2018/wordml/cex" xmlns:w16cid="http://schemas.microsoft.com/office/word/2016/wordml/cid" xmlns:w16="http://schemas.microsoft.com/office/word/2018/wordml" xmlns:w16sdtdh="http://schemas.microsoft.com/office/word/2020/wordml/sdtdatahash" xmlns:w16se="http://schemas.microsoft.com/office/word/2015/wordml/symex" xmlns:wpg="http://schemas.microsoft.com/office/word/2010/wordprocessingGroup" xmlns:wpi="http://schemas.microsoft.com/office/word/2010/wordprocessingInk" xmlns:wne="http://schemas.microsoft.com/office/word/2006/wordml" xmlns:wps="http://schemas.microsoft.com/office/word/2010/wordprocessingShape" mc:Ignorable="w14 w15 w16se w16cid w16 w16cex w16sdtdh wp14">
   <w:footnote w:type="separator" w:id="-1">
     <w:p>
       <w:r>
@@ -14014,7 +14543,21 @@
         <w:rPr>
           <w:lang w:val="en-US"/>
         </w:rPr>
-        <w:t xml:space="preserve"> para a </w:t>
+        <w:t xml:space="preserve"> para </w:t>
+      </w:r>
+      <w:proofErr w:type="gramStart"/>
+      <w:r>
+        <w:rPr>
+          <w:lang w:val="en-US"/>
+        </w:rPr>
+        <w:t>a</w:t>
+      </w:r>
+      <w:proofErr w:type="gramEnd"/>
+      <w:r>
+        <w:rPr>
+          <w:lang w:val="en-US"/>
+        </w:rPr>
+        <w:t xml:space="preserve"> </w:t>
       </w:r>
       <w:proofErr w:type="spellStart"/>
       <w:r>
@@ -14416,49 +14959,15 @@
         </w:rPr>
         <w:t xml:space="preserve"> </w:t>
       </w:r>
-      <w:r>
-        <w:rPr>
-          <w:lang w:val="en-US"/>
-        </w:rPr>
-        <w:fldChar w:fldCharType="begin"/>
-      </w:r>
-      <w:r>
-        <w:rPr>
-          <w:lang w:val="en-US"/>
-        </w:rPr>
-        <w:instrText xml:space="preserve"> HYPERLINK "</w:instrText>
-      </w:r>
-      <w:r>
-        <w:rPr>
-          <w:lang w:val="en-US"/>
-        </w:rPr>
-        <w:instrText>https://youtu.be/aOQQHGzC-YE</w:instrText>
-      </w:r>
-      <w:r>
-        <w:rPr>
-          <w:lang w:val="en-US"/>
-        </w:rPr>
-        <w:instrText xml:space="preserve">" </w:instrText>
-      </w:r>
-      <w:r>
-        <w:rPr>
-          <w:lang w:val="en-US"/>
-        </w:rPr>
-        <w:fldChar w:fldCharType="separate"/>
-      </w:r>
-      <w:r>
-        <w:rPr>
-          <w:rStyle w:val="Hyperlink"/>
-          <w:lang w:val="en-US"/>
-        </w:rPr>
-        <w:t>https://youtu.be/aOQQHGzC-YE</w:t>
-      </w:r>
-      <w:r>
-        <w:rPr>
-          <w:lang w:val="en-US"/>
-        </w:rPr>
-        <w:fldChar w:fldCharType="end"/>
-      </w:r>
+      <w:hyperlink r:id="rId1" w:history="1">
+        <w:r>
+          <w:rPr>
+            <w:rStyle w:val="Hyperlink"/>
+            <w:lang w:val="en-US"/>
+          </w:rPr>
+          <w:t>https://youtu.be/aOQQHGzC-YE</w:t>
+        </w:r>
+      </w:hyperlink>
       <w:r>
         <w:rPr>
           <w:lang w:val="en-US"/>
@@ -14535,6 +15044,7 @@
         </w:rPr>
         <w:t xml:space="preserve"> </w:t>
       </w:r>
+      <w:proofErr w:type="gramStart"/>
       <w:r>
         <w:rPr>
           <w:lang w:val="en-US"/>
@@ -14547,6 +15057,7 @@
         </w:rPr>
         <w:t xml:space="preserve"> .</w:t>
       </w:r>
+      <w:proofErr w:type="gramEnd"/>
     </w:p>
   </w:footnote>
   <w:footnote w:id="7">
@@ -14665,7 +15176,7 @@
       <w:r>
         <w:t>. (Org.) Metodologia de Pesquisa em Informática na Educação: Concepção da Pesquisa. Porto Alegre: SBC, 2019. (Série Metodologia de Pesquisa em Informática na Educação, v. 1) Disponível em: &lt;</w:t>
       </w:r>
-      <w:hyperlink r:id="rId1" w:history="1">
+      <w:hyperlink r:id="rId2" w:history="1">
         <w:r>
           <w:t>https://metodologia.ceie-br.org/livro-1/</w:t>
         </w:r>
@@ -14703,7 +15214,15 @@
         <w:footnoteRef/>
       </w:r>
       <w:r>
-        <w:t xml:space="preserve"> Aconteceu comigo, tive uma doença grave junto com o prazo final de muito alunos, incluindo 6 meses de licença, 50  dias de hospital e uma cirurgia de coração aberto. Conseguimos resolver o problema de todos, mas não foi uma boa experiência para ninguém. </w:t>
+        <w:t xml:space="preserve"> Aconteceu comigo, tive uma doença grave junto com o prazo final de muito alunos, incluindo 6 meses de licença, </w:t>
+      </w:r>
+      <w:proofErr w:type="gramStart"/>
+      <w:r>
+        <w:t>50  dias</w:t>
+      </w:r>
+      <w:proofErr w:type="gramEnd"/>
+      <w:r>
+        <w:t xml:space="preserve"> de hospital e uma cirurgia de coração aberto. Conseguimos resolver o problema de todos, mas não foi uma boa experiência para ninguém. </w:t>
       </w:r>
     </w:p>
   </w:footnote>
@@ -14743,7 +15262,7 @@
 </file>
 
 <file path=word/numbering.xml><?xml version="1.0" encoding="utf-8"?>
-<w:numbering xmlns:wpc="http://schemas.microsoft.com/office/word/2010/wordprocessingCanvas" xmlns:cx="http://schemas.microsoft.com/office/drawing/2014/chartex" xmlns:cx1="http://schemas.microsoft.com/office/drawing/2015/9/8/chartex" xmlns:cx2="http://schemas.microsoft.com/office/drawing/2015/10/21/chartex" xmlns:cx3="http://schemas.microsoft.com/office/drawing/2016/5/9/chartex" xmlns:cx4="http://schemas.microsoft.com/office/drawing/2016/5/10/chartex" xmlns:cx5="http://schemas.microsoft.com/office/drawing/2016/5/11/chartex" xmlns:cx6="http://schemas.microsoft.com/office/drawing/2016/5/12/chartex" xmlns:cx7="http://schemas.microsoft.com/office/drawing/2016/5/13/chartex" xmlns:cx8="http://schemas.microsoft.com/office/drawing/2016/5/14/chartex" xmlns:mc="http://schemas.openxmlformats.org/markup-compatibility/2006" xmlns:aink="http://schemas.microsoft.com/office/drawing/2016/ink" xmlns:am3d="http://schemas.microsoft.com/office/drawing/2017/model3d" xmlns:o="urn:schemas-microsoft-com:office:office" xmlns:r="http://schemas.openxmlformats.org/officeDocument/2006/relationships" xmlns:m="http://schemas.openxmlformats.org/officeDocument/2006/math" xmlns:v="urn:schemas-microsoft-com:vml" xmlns:wp14="http://schemas.microsoft.com/office/word/2010/wordprocessingDrawing" xmlns:wp="http://schemas.openxmlformats.org/drawingml/2006/wordprocessingDrawing" xmlns:w10="urn:schemas-microsoft-com:office:word" xmlns:w="http://schemas.openxmlformats.org/wordprocessingml/2006/main" xmlns:w14="http://schemas.microsoft.com/office/word/2010/wordml" xmlns:w15="http://schemas.microsoft.com/office/word/2012/wordml" xmlns:w16cex="http://schemas.microsoft.com/office/word/2018/wordml/cex" xmlns:w16cid="http://schemas.microsoft.com/office/word/2016/wordml/cid" xmlns:w16="http://schemas.microsoft.com/office/word/2018/wordml" xmlns:w16se="http://schemas.microsoft.com/office/word/2015/wordml/symex" xmlns:wpg="http://schemas.microsoft.com/office/word/2010/wordprocessingGroup" xmlns:wpi="http://schemas.microsoft.com/office/word/2010/wordprocessingInk" xmlns:wne="http://schemas.microsoft.com/office/word/2006/wordml" xmlns:wps="http://schemas.microsoft.com/office/word/2010/wordprocessingShape" mc:Ignorable="w14 w15 w16se w16cid w16 w16cex wp14">
+<w:numbering xmlns:wpc="http://schemas.microsoft.com/office/word/2010/wordprocessingCanvas" xmlns:cx="http://schemas.microsoft.com/office/drawing/2014/chartex" xmlns:cx1="http://schemas.microsoft.com/office/drawing/2015/9/8/chartex" xmlns:cx2="http://schemas.microsoft.com/office/drawing/2015/10/21/chartex" xmlns:cx3="http://schemas.microsoft.com/office/drawing/2016/5/9/chartex" xmlns:cx4="http://schemas.microsoft.com/office/drawing/2016/5/10/chartex" xmlns:cx5="http://schemas.microsoft.com/office/drawing/2016/5/11/chartex" xmlns:cx6="http://schemas.microsoft.com/office/drawing/2016/5/12/chartex" xmlns:cx7="http://schemas.microsoft.com/office/drawing/2016/5/13/chartex" xmlns:cx8="http://schemas.microsoft.com/office/drawing/2016/5/14/chartex" xmlns:mc="http://schemas.openxmlformats.org/markup-compatibility/2006" xmlns:aink="http://schemas.microsoft.com/office/drawing/2016/ink" xmlns:am3d="http://schemas.microsoft.com/office/drawing/2017/model3d" xmlns:o="urn:schemas-microsoft-com:office:office" xmlns:r="http://schemas.openxmlformats.org/officeDocument/2006/relationships" xmlns:m="http://schemas.openxmlformats.org/officeDocument/2006/math" xmlns:v="urn:schemas-microsoft-com:vml" xmlns:wp14="http://schemas.microsoft.com/office/word/2010/wordprocessingDrawing" xmlns:wp="http://schemas.openxmlformats.org/drawingml/2006/wordprocessingDrawing" xmlns:w10="urn:schemas-microsoft-com:office:word" xmlns:w="http://schemas.openxmlformats.org/wordprocessingml/2006/main" xmlns:w14="http://schemas.microsoft.com/office/word/2010/wordml" xmlns:w15="http://schemas.microsoft.com/office/word/2012/wordml" xmlns:w16cex="http://schemas.microsoft.com/office/word/2018/wordml/cex" xmlns:w16cid="http://schemas.microsoft.com/office/word/2016/wordml/cid" xmlns:w16="http://schemas.microsoft.com/office/word/2018/wordml" xmlns:w16sdtdh="http://schemas.microsoft.com/office/word/2020/wordml/sdtdatahash" xmlns:w16se="http://schemas.microsoft.com/office/word/2015/wordml/symex" xmlns:wpg="http://schemas.microsoft.com/office/word/2010/wordprocessingGroup" xmlns:wpi="http://schemas.microsoft.com/office/word/2010/wordprocessingInk" xmlns:wne="http://schemas.microsoft.com/office/word/2006/wordml" xmlns:wps="http://schemas.microsoft.com/office/word/2010/wordprocessingShape" mc:Ignorable="w14 w15 w16se w16cid w16 w16cex w16sdtdh wp14">
   <w:abstractNum w:abstractNumId="0" w15:restartNumberingAfterBreak="0">
     <w:nsid w:val="01320078"/>
     <w:multiLevelType w:val="hybridMultilevel"/>
@@ -17843,7 +18362,7 @@
         <w:rFonts w:ascii="Courier New" w:hAnsi="Courier New" w:cs="Courier New" w:hint="default"/>
       </w:rPr>
     </w:lvl>
-    <w:lvl w:ilvl="2" w:tplc="04090005" w:tentative="1">
+    <w:lvl w:ilvl="2" w:tplc="04090005">
       <w:start w:val="1"/>
       <w:numFmt w:val="bullet"/>
       <w:lvlText w:val=""/>
@@ -17858,7 +18377,7 @@
         <w:rFonts w:ascii="Wingdings" w:hAnsi="Wingdings" w:hint="default"/>
       </w:rPr>
     </w:lvl>
-    <w:lvl w:ilvl="3" w:tplc="04090001" w:tentative="1">
+    <w:lvl w:ilvl="3" w:tplc="04090001">
       <w:start w:val="1"/>
       <w:numFmt w:val="bullet"/>
       <w:lvlText w:val=""/>
@@ -18820,7 +19339,7 @@
 </file>
 
 <file path=word/styles.xml><?xml version="1.0" encoding="utf-8"?>
-<w:styles xmlns:mc="http://schemas.openxmlformats.org/markup-compatibility/2006" xmlns:r="http://schemas.openxmlformats.org/officeDocument/2006/relationships" xmlns:w="http://schemas.openxmlformats.org/wordprocessingml/2006/main" xmlns:w14="http://schemas.microsoft.com/office/word/2010/wordml" xmlns:w15="http://schemas.microsoft.com/office/word/2012/wordml" xmlns:w16cex="http://schemas.microsoft.com/office/word/2018/wordml/cex" xmlns:w16cid="http://schemas.microsoft.com/office/word/2016/wordml/cid" xmlns:w16="http://schemas.microsoft.com/office/word/2018/wordml" xmlns:w16se="http://schemas.microsoft.com/office/word/2015/wordml/symex" mc:Ignorable="w14 w15 w16se w16cid w16 w16cex">
+<w:styles xmlns:mc="http://schemas.openxmlformats.org/markup-compatibility/2006" xmlns:r="http://schemas.openxmlformats.org/officeDocument/2006/relationships" xmlns:w="http://schemas.openxmlformats.org/wordprocessingml/2006/main" xmlns:w14="http://schemas.microsoft.com/office/word/2010/wordml" xmlns:w15="http://schemas.microsoft.com/office/word/2012/wordml" xmlns:w16cex="http://schemas.microsoft.com/office/word/2018/wordml/cex" xmlns:w16cid="http://schemas.microsoft.com/office/word/2016/wordml/cid" xmlns:w16="http://schemas.microsoft.com/office/word/2018/wordml" xmlns:w16sdtdh="http://schemas.microsoft.com/office/word/2020/wordml/sdtdatahash" xmlns:w16se="http://schemas.microsoft.com/office/word/2015/wordml/symex" mc:Ignorable="w14 w15 w16se w16cid w16 w16cex w16sdtdh">
   <w:docDefaults>
     <w:rPrDefault>
       <w:rPr>

</xml_diff>

<commit_message>
Update Guia Pragmatico para sua Tese 202104.docx
</commit_message>
<xml_diff>
--- a/Guia Pragmatico para sua Tese 202104.docx
+++ b/Guia Pragmatico para sua Tese 202104.docx
@@ -1737,15 +1737,7 @@
         <w:t>a</w:t>
       </w:r>
       <w:r>
-        <w:t xml:space="preserve"> </w:t>
-      </w:r>
-      <w:proofErr w:type="spellStart"/>
-      <w:r>
-        <w:t>Creative</w:t>
-      </w:r>
-      <w:proofErr w:type="spellEnd"/>
-      <w:r>
-        <w:t xml:space="preserve"> Commons </w:t>
+        <w:t xml:space="preserve"> Creative Commons </w:t>
       </w:r>
     </w:p>
     <w:p>
@@ -1843,35 +1835,7 @@
         <w:rPr>
           <w:lang w:val="en-US"/>
         </w:rPr>
-        <w:t xml:space="preserve">ou </w:t>
-      </w:r>
-      <w:proofErr w:type="spellStart"/>
-      <w:r>
-        <w:rPr>
-          <w:lang w:val="en-US"/>
-        </w:rPr>
-        <w:t>envie</w:t>
-      </w:r>
-      <w:proofErr w:type="spellEnd"/>
-      <w:r>
-        <w:rPr>
-          <w:lang w:val="en-US"/>
-        </w:rPr>
-        <w:t xml:space="preserve"> </w:t>
-      </w:r>
-      <w:proofErr w:type="spellStart"/>
-      <w:r>
-        <w:rPr>
-          <w:lang w:val="en-US"/>
-        </w:rPr>
-        <w:t>uma</w:t>
-      </w:r>
-      <w:proofErr w:type="spellEnd"/>
-      <w:r>
-        <w:rPr>
-          <w:lang w:val="en-US"/>
-        </w:rPr>
-        <w:t xml:space="preserve"> carta a Creative Commons, 543 Howard Street, 5th Floor, San Francisco, California, 94105, USA.</w:t>
+        <w:t>ou envie uma carta a Creative Commons, 543 Howard Street, 5th Floor, San Francisco, California, 94105, USA.</w:t>
       </w:r>
     </w:p>
     <w:p>
@@ -2049,7 +2013,6 @@
           <w:lang w:val="en-US"/>
         </w:rPr>
       </w:pPr>
-      <w:proofErr w:type="spellStart"/>
       <w:r>
         <w:rPr>
           <w:lang w:val="en-US"/>
@@ -2066,48 +2029,19 @@
         <w:rPr>
           <w:lang w:val="en-US"/>
         </w:rPr>
-        <w:t>o</w:t>
-      </w:r>
-      <w:proofErr w:type="spellEnd"/>
+        <w:t xml:space="preserve">o da capa por </w:t>
+      </w:r>
       <w:r>
         <w:rPr>
           <w:lang w:val="en-US"/>
         </w:rPr>
-        <w:t xml:space="preserve"> da </w:t>
-      </w:r>
-      <w:proofErr w:type="spellStart"/>
+        <w:t xml:space="preserve">“The Damn Chapter” </w:t>
+      </w:r>
       <w:r>
         <w:rPr>
           <w:lang w:val="en-US"/>
         </w:rPr>
-        <w:t>capa</w:t>
-      </w:r>
-      <w:proofErr w:type="spellEnd"/>
-      <w:r>
-        <w:rPr>
-          <w:lang w:val="en-US"/>
-        </w:rPr>
-        <w:t xml:space="preserve"> por </w:t>
-      </w:r>
-      <w:r>
-        <w:rPr>
-          <w:lang w:val="en-US"/>
-        </w:rPr>
-        <w:t xml:space="preserve">“The Damn Chapter” </w:t>
-      </w:r>
-      <w:proofErr w:type="spellStart"/>
-      <w:r>
-        <w:rPr>
-          <w:lang w:val="en-US"/>
-        </w:rPr>
-        <w:t>Beppie</w:t>
-      </w:r>
-      <w:proofErr w:type="spellEnd"/>
-      <w:r>
-        <w:rPr>
-          <w:lang w:val="en-US"/>
-        </w:rPr>
-        <w:t xml:space="preserve"> K</w:t>
+        <w:t>Beppie K</w:t>
       </w:r>
       <w:r>
         <w:rPr>
@@ -2245,7 +2179,6 @@
           <w:lang w:val="en-US"/>
         </w:rPr>
       </w:pPr>
-      <w:proofErr w:type="spellStart"/>
       <w:r>
         <w:rPr>
           <w:rFonts w:ascii="Book Antiqua" w:hAnsi="Book Antiqua" w:cs="Aharoni"/>
@@ -2254,10 +2187,12 @@
           <w:szCs w:val="44"/>
           <w:lang w:val="en-US"/>
         </w:rPr>
-        <w:t>Discurso</w:t>
-      </w:r>
-      <w:proofErr w:type="spellEnd"/>
-      <w:r>
+        <w:t xml:space="preserve">Discurso de John F. Kennedy </w:t>
+      </w:r>
+    </w:p>
+    <w:p>
+      <w:pPr>
+        <w:jc w:val="right"/>
         <w:rPr>
           <w:rFonts w:ascii="Book Antiqua" w:hAnsi="Book Antiqua" w:cs="Aharoni"/>
           <w:b/>
@@ -2265,12 +2200,8 @@
           <w:szCs w:val="44"/>
           <w:lang w:val="en-US"/>
         </w:rPr>
-        <w:t xml:space="preserve"> de John F. Kennedy </w:t>
-      </w:r>
-    </w:p>
-    <w:p>
-      <w:pPr>
-        <w:jc w:val="right"/>
+      </w:pPr>
+      <w:r>
         <w:rPr>
           <w:rFonts w:ascii="Book Antiqua" w:hAnsi="Book Antiqua" w:cs="Aharoni"/>
           <w:b/>
@@ -2278,8 +2209,12 @@
           <w:szCs w:val="44"/>
           <w:lang w:val="en-US"/>
         </w:rPr>
-      </w:pPr>
-      <w:r>
+        <w:t>Rice University Stadium</w:t>
+      </w:r>
+    </w:p>
+    <w:p>
+      <w:pPr>
+        <w:jc w:val="right"/>
         <w:rPr>
           <w:rFonts w:ascii="Book Antiqua" w:hAnsi="Book Antiqua" w:cs="Aharoni"/>
           <w:b/>
@@ -2287,12 +2222,8 @@
           <w:szCs w:val="44"/>
           <w:lang w:val="en-US"/>
         </w:rPr>
-        <w:t>Rice University Stadium</w:t>
-      </w:r>
-    </w:p>
-    <w:p>
-      <w:pPr>
-        <w:jc w:val="right"/>
+      </w:pPr>
+      <w:r>
         <w:rPr>
           <w:rFonts w:ascii="Book Antiqua" w:hAnsi="Book Antiqua" w:cs="Aharoni"/>
           <w:b/>
@@ -2300,38 +2231,7 @@
           <w:szCs w:val="44"/>
           <w:lang w:val="en-US"/>
         </w:rPr>
-      </w:pPr>
-      <w:r>
-        <w:rPr>
-          <w:rFonts w:ascii="Book Antiqua" w:hAnsi="Book Antiqua" w:cs="Aharoni"/>
-          <w:b/>
-          <w:sz w:val="44"/>
-          <w:szCs w:val="44"/>
-          <w:lang w:val="en-US"/>
-        </w:rPr>
-        <w:t xml:space="preserve">12 de </w:t>
-      </w:r>
-      <w:proofErr w:type="spellStart"/>
-      <w:r>
-        <w:rPr>
-          <w:rFonts w:ascii="Book Antiqua" w:hAnsi="Book Antiqua" w:cs="Aharoni"/>
-          <w:b/>
-          <w:sz w:val="44"/>
-          <w:szCs w:val="44"/>
-          <w:lang w:val="en-US"/>
-        </w:rPr>
-        <w:t>setembro</w:t>
-      </w:r>
-      <w:proofErr w:type="spellEnd"/>
-      <w:r>
-        <w:rPr>
-          <w:rFonts w:ascii="Book Antiqua" w:hAnsi="Book Antiqua" w:cs="Aharoni"/>
-          <w:b/>
-          <w:sz w:val="44"/>
-          <w:szCs w:val="44"/>
-          <w:lang w:val="en-US"/>
-        </w:rPr>
-        <w:t xml:space="preserve"> de 1962</w:t>
+        <w:t>12 de setembro de 1962</w:t>
       </w:r>
     </w:p>
     <w:p>
@@ -2911,7 +2811,10 @@
     </w:p>
     <w:p>
       <w:r>
-        <w:t xml:space="preserve">Este não é um texto sobre metodologia científica. Não vou ficar ensinando normas ou listando as regras de acentuação em português. Não vou ensinar um método preciso. Não vou escrever aqui uma receita de bolo, mas sim dar uma fotografia geral do que é importante, e do que não é importante, para alcançar o objetivo: </w:t>
+        <w:t>Não</w:t>
+      </w:r>
+      <w:r>
+        <w:t xml:space="preserve"> é um texto sobre metodologia científica. Não vou ficar ensinando normas ou listando as regras de acentuação em português. Não vou ensinar um método preciso. Não vou escrever aqui uma receita de bolo, mas sim dar uma fotografia geral do que é importante, e do que não é importante, para alcançar o objetivo: </w:t>
       </w:r>
       <w:r>
         <w:rPr>
@@ -3502,74 +3405,30 @@
           <w:lang w:val="en-US"/>
         </w:rPr>
       </w:pPr>
-      <w:proofErr w:type="spellStart"/>
       <w:r>
         <w:rPr>
           <w:lang w:val="en-US"/>
         </w:rPr>
-        <w:t>Pensando</w:t>
-      </w:r>
-      <w:proofErr w:type="spellEnd"/>
+        <w:t>Pensando sua Tese</w:t>
+      </w:r>
+    </w:p>
+    <w:p>
+      <w:r>
+        <w:t>Várias técnicas podem ser usadas para voc</w:t>
+      </w:r>
+      <w:r>
+        <w:t>ê pensar sua tese.</w:t>
+      </w:r>
+    </w:p>
+    <w:p>
+      <w:r>
+        <w:t xml:space="preserve">Algumas técnicas são muito úteis. </w:t>
+      </w:r>
       <w:r>
         <w:rPr>
           <w:lang w:val="en-US"/>
         </w:rPr>
-        <w:t xml:space="preserve"> </w:t>
-      </w:r>
-      <w:proofErr w:type="spellStart"/>
-      <w:r>
-        <w:rPr>
-          <w:lang w:val="en-US"/>
-        </w:rPr>
-        <w:t>sua</w:t>
-      </w:r>
-      <w:proofErr w:type="spellEnd"/>
-      <w:r>
-        <w:rPr>
-          <w:lang w:val="en-US"/>
-        </w:rPr>
-        <w:t xml:space="preserve"> </w:t>
-      </w:r>
-      <w:proofErr w:type="spellStart"/>
-      <w:r>
-        <w:rPr>
-          <w:lang w:val="en-US"/>
-        </w:rPr>
-        <w:t>Tese</w:t>
-      </w:r>
-      <w:proofErr w:type="spellEnd"/>
-    </w:p>
-    <w:p>
-      <w:r>
-        <w:t>Várias técnicas podem ser usadas para voc</w:t>
-      </w:r>
-      <w:r>
-        <w:t>ê pensar sua tese.</w:t>
-      </w:r>
-    </w:p>
-    <w:p>
-      <w:r>
-        <w:t xml:space="preserve">Algumas técnicas são muito úteis. </w:t>
-      </w:r>
-      <w:r>
-        <w:rPr>
-          <w:lang w:val="en-US"/>
-        </w:rPr>
-        <w:t xml:space="preserve">Uma </w:t>
-      </w:r>
-      <w:proofErr w:type="spellStart"/>
-      <w:r>
-        <w:rPr>
-          <w:lang w:val="en-US"/>
-        </w:rPr>
-        <w:t>delas</w:t>
-      </w:r>
-      <w:proofErr w:type="spellEnd"/>
-      <w:r>
-        <w:rPr>
-          <w:lang w:val="en-US"/>
-        </w:rPr>
-        <w:t xml:space="preserve"> é a </w:t>
+        <w:t xml:space="preserve">Uma delas é a </w:t>
       </w:r>
       <w:r>
         <w:rPr>
@@ -3582,21 +3441,7 @@
         <w:rPr>
           <w:lang w:val="en-US"/>
         </w:rPr>
-        <w:t xml:space="preserve">, responder as </w:t>
-      </w:r>
-      <w:proofErr w:type="spellStart"/>
-      <w:r>
-        <w:rPr>
-          <w:lang w:val="en-US"/>
-        </w:rPr>
-        <w:t>perguntas</w:t>
-      </w:r>
-      <w:proofErr w:type="spellEnd"/>
-      <w:r>
-        <w:rPr>
-          <w:lang w:val="en-US"/>
-        </w:rPr>
-        <w:t xml:space="preserve">: Why, What, Who, When, Where, How e How Much. </w:t>
+        <w:t xml:space="preserve">, responder as perguntas: Why, What, Who, When, Where, How e How Much. </w:t>
       </w:r>
       <w:r>
         <w:t>E</w:t>
@@ -3612,15 +3457,7 @@
     </w:p>
     <w:p>
       <w:r>
-        <w:t xml:space="preserve">Entre meus alunos, o uso da Design Science </w:t>
-      </w:r>
-      <w:proofErr w:type="spellStart"/>
-      <w:r>
-        <w:t>Research</w:t>
-      </w:r>
-      <w:proofErr w:type="spellEnd"/>
-      <w:r>
-        <w:t xml:space="preserve"> (DSR) também fornece caminhos para pensar sua tese</w:t>
+        <w:t>Entre meus alunos, o uso da Design Science Research (DSR) também fornece caminhos para pensar sua tese</w:t>
       </w:r>
       <w:r>
         <w:rPr>
@@ -3652,13 +3489,8 @@
         <w:t xml:space="preserve">, </w:t>
       </w:r>
       <w:r>
-        <w:t xml:space="preserve">é desenhar um Project Model </w:t>
-      </w:r>
-      <w:proofErr w:type="spellStart"/>
-      <w:r>
-        <w:t>Canvas</w:t>
-      </w:r>
-      <w:proofErr w:type="spellEnd"/>
+        <w:t>é desenhar um Project Model Canvas</w:t>
+      </w:r>
       <w:r>
         <w:rPr>
           <w:rStyle w:val="FootnoteReference"/>
@@ -3669,15 +3501,7 @@
         <w:t>.</w:t>
       </w:r>
       <w:r>
-        <w:t xml:space="preserve"> Essa é uma proposta de José </w:t>
-      </w:r>
-      <w:proofErr w:type="spellStart"/>
-      <w:r>
-        <w:t>Finocchio</w:t>
-      </w:r>
-      <w:proofErr w:type="spellEnd"/>
-      <w:r>
-        <w:t xml:space="preserve"> Júnior e tem uma representação visual interessante:</w:t>
+        <w:t xml:space="preserve"> Essa é uma proposta de José Finocchio Júnior e tem uma representação visual interessante:</w:t>
       </w:r>
     </w:p>
     <w:p>
@@ -3776,23 +3600,7 @@
         <w:fldChar w:fldCharType="end"/>
       </w:r>
       <w:r>
-        <w:t xml:space="preserve">. Representação do Project Model </w:t>
-      </w:r>
-      <w:proofErr w:type="spellStart"/>
-      <w:r>
-        <w:t>Canvas</w:t>
-      </w:r>
-      <w:proofErr w:type="spellEnd"/>
-      <w:r>
-        <w:t xml:space="preserve"> de José </w:t>
-      </w:r>
-      <w:proofErr w:type="spellStart"/>
-      <w:r>
-        <w:t>Finocchio</w:t>
-      </w:r>
-      <w:proofErr w:type="spellEnd"/>
-      <w:r>
-        <w:t xml:space="preserve"> Júnior (CC:BYNOND). </w:t>
+        <w:t xml:space="preserve">. Representação do Project Model Canvas de José Finocchio Júnior (CC:BYNOND). </w:t>
       </w:r>
     </w:p>
     <w:p/>
@@ -4548,52 +4356,44 @@
         <w:rPr>
           <w:lang w:bidi="he-IL"/>
         </w:rPr>
-        <w:t xml:space="preserve">Exemplos típicos de coisas que acontecem na vida de um aluno: um novo emprego ou uma situação de desemprego, troca de chefes que afeta a liberação ou o interesse da empresa, doenças mais ou menos graves consigo ou com parentes, perda de acesso aos dados prometidos por alguém, gravidez, </w:t>
-      </w:r>
-      <w:proofErr w:type="gramStart"/>
-      <w:r>
+        <w:t>Exemplos típicos de coisas que acontecem na vida de um aluno: um novo emprego ou uma situação de desemprego, troca de chefes que afeta a liberação ou o interesse da empresa, doenças mais ou menos graves consigo ou com parentes, perda de acesso aos dados prometidos por alguém, gravidez, casamento, etc.</w:t>
+      </w:r>
+    </w:p>
+    <w:p>
+      <w:pPr>
         <w:rPr>
           <w:lang w:bidi="he-IL"/>
         </w:rPr>
-        <w:t>casamento, etc.</w:t>
-      </w:r>
-      <w:proofErr w:type="gramEnd"/>
-    </w:p>
-    <w:p>
-      <w:pPr>
+      </w:pPr>
+      <w:r>
         <w:rPr>
           <w:lang w:bidi="he-IL"/>
         </w:rPr>
-      </w:pPr>
+        <w:t xml:space="preserve">O orientador não é um sargento empurrando você em uma marcha forçada. Ao contrário, ele é o guia que evita que você se perca em uma exploração. Ele está </w:t>
+      </w:r>
       <w:r>
         <w:rPr>
           <w:lang w:bidi="he-IL"/>
         </w:rPr>
-        <w:t xml:space="preserve">O orientador não é um sargento empurrando você em uma marcha forçada. Ao contrário, ele é o guia que evita que você se perca em uma exploração. Ele está </w:t>
+        <w:t>ali para</w:t>
       </w:r>
       <w:r>
         <w:rPr>
           <w:lang w:bidi="he-IL"/>
         </w:rPr>
-        <w:t>ali para</w:t>
-      </w:r>
-      <w:r>
+        <w:t xml:space="preserve"> auxiliá-lo nos percalços do caminho, até mesmo para dizer que está na hora de parar e tentar em outra expedição. </w:t>
+      </w:r>
+    </w:p>
+    <w:p>
+      <w:pPr>
         <w:rPr>
           <w:lang w:bidi="he-IL"/>
         </w:rPr>
-        <w:t xml:space="preserve"> auxiliá-lo nos percalços do caminho, até mesmo para dizer que está na hora de parar e tentar em outra expedição. </w:t>
-      </w:r>
-    </w:p>
-    <w:p>
-      <w:pPr>
+      </w:pPr>
+      <w:r>
         <w:rPr>
           <w:lang w:bidi="he-IL"/>
         </w:rPr>
-      </w:pPr>
-      <w:r>
-        <w:rPr>
-          <w:lang w:bidi="he-IL"/>
-        </w:rPr>
         <w:t>Uma relação aberta com o orientador é uma das mensagens que quero passar nesse texto. Ela vai facilitar sua vida e chegar ao seu objetivo.</w:t>
       </w:r>
     </w:p>
@@ -4648,15 +4448,7 @@
     </w:p>
     <w:p>
       <w:r>
-        <w:t xml:space="preserve">Gostaria de contar o caso de um doutorando que mantinha um escritório fechado, para evitar que fosse desorganizado. Seu filho pequeno, ao ver a porta aberta, entrou e fez a maior confusão, porque tinha “raiva” </w:t>
-      </w:r>
-      <w:proofErr w:type="gramStart"/>
-      <w:r>
-        <w:t>do</w:t>
-      </w:r>
-      <w:proofErr w:type="gramEnd"/>
-      <w:r>
-        <w:t xml:space="preserve"> pai ficar no escritório e não com ele.</w:t>
+        <w:t>Gostaria de contar o caso de um doutorando que mantinha um escritório fechado, para evitar que fosse desorganizado. Seu filho pequeno, ao ver a porta aberta, entrou e fez a maior confusão, porque tinha “raiva” do pai ficar no escritório e não com ele.</w:t>
       </w:r>
     </w:p>
     <w:p>
@@ -4693,17 +4485,8 @@
           <w:b/>
           <w:bCs/>
         </w:rPr>
-        <w:t xml:space="preserve"> graus de depressão entre alunos de </w:t>
-      </w:r>
-      <w:proofErr w:type="gramStart"/>
-      <w:r>
-        <w:rPr>
-          <w:b/>
-          <w:bCs/>
-        </w:rPr>
-        <w:t>pós graduação</w:t>
-      </w:r>
-      <w:proofErr w:type="gramEnd"/>
+        <w:t xml:space="preserve"> graus de depressão entre alunos de pós graduação</w:t>
+      </w:r>
       <w:r>
         <w:t>.</w:t>
       </w:r>
@@ -5683,15 +5466,7 @@
         <w:t>A maioria dos textos de metodologia científica recomenda o fichamento dos artigos lidos. Essa prática é importante, porém não é mais necessário usar fichas. Você pode usar um banco de dados, um sistema de referência ou até mesmo um ou mais arquivos de documento, como arquivos Word.</w:t>
       </w:r>
       <w:r>
-        <w:t xml:space="preserve"> Até mesmo “</w:t>
-      </w:r>
-      <w:proofErr w:type="spellStart"/>
-      <w:r>
-        <w:t>Post-it</w:t>
-      </w:r>
-      <w:proofErr w:type="spellEnd"/>
-      <w:r>
-        <w:t>” podem gerar um bom sistema de fichamento.</w:t>
+        <w:t xml:space="preserve"> Até mesmo “Post-it” podem gerar um bom sistema de fichamento.</w:t>
       </w:r>
       <w:r>
         <w:t xml:space="preserve"> </w:t>
@@ -6606,15 +6381,7 @@
     </w:p>
     <w:p>
       <w:r>
-        <w:t xml:space="preserve">A seguir, caso isso não funcione, você deve caminhar lentamente pelas instâncias superiores da instituição. Na COPPE existe um chefe de linha, a coordenação acadêmica e o coordenador, dentro do Programa. No nível de diretoria ainda existe o Coordenador Acadêmico e o Conselho de Pós-Graduação e </w:t>
-      </w:r>
-      <w:proofErr w:type="gramStart"/>
-      <w:r>
-        <w:t>Pesquisa(</w:t>
-      </w:r>
-      <w:proofErr w:type="gramEnd"/>
-      <w:r>
-        <w:t>CPGP).</w:t>
+        <w:t>A seguir, caso isso não funcione, você deve caminhar lentamente pelas instâncias superiores da instituição. Na COPPE existe um chefe de linha, a coordenação acadêmica e o coordenador, dentro do Programa. No nível de diretoria ainda existe o Coordenador Acadêmico e o Conselho de Pós-Graduação e Pesquisa(CPGP).</w:t>
       </w:r>
     </w:p>
     <w:p/>
@@ -6929,12 +6696,7 @@
         <w:t>S</w:t>
       </w:r>
       <w:r>
-        <w:t xml:space="preserve"> – </w:t>
-      </w:r>
-      <w:proofErr w:type="spellStart"/>
-      <w:proofErr w:type="gramStart"/>
-      <w:r>
-        <w:t>e</w:t>
+        <w:t xml:space="preserve"> – e</w:t>
       </w:r>
       <w:r>
         <w:rPr>
@@ -6943,20 +6705,7 @@
         <w:t>S</w:t>
       </w:r>
       <w:r>
-        <w:t>pecífico</w:t>
-      </w:r>
-      <w:proofErr w:type="spellEnd"/>
-      <w:proofErr w:type="gramEnd"/>
-      <w:r>
-        <w:t xml:space="preserve"> (</w:t>
-      </w:r>
-      <w:proofErr w:type="spellStart"/>
-      <w:r>
-        <w:t>Specific</w:t>
-      </w:r>
-      <w:proofErr w:type="spellEnd"/>
-      <w:r>
-        <w:t>)</w:t>
+        <w:t>pecífico (Specific)</w:t>
       </w:r>
     </w:p>
     <w:p>
@@ -7001,15 +6750,7 @@
         <w:t>M</w:t>
       </w:r>
       <w:r>
-        <w:t>ensurável (</w:t>
-      </w:r>
-      <w:proofErr w:type="spellStart"/>
-      <w:r>
-        <w:t>Measurable</w:t>
-      </w:r>
-      <w:proofErr w:type="spellEnd"/>
-      <w:r>
-        <w:t>)</w:t>
+        <w:t>ensurável (Measurable)</w:t>
       </w:r>
     </w:p>
     <w:p>
@@ -7054,15 +6795,7 @@
         <w:t>A</w:t>
       </w:r>
       <w:r>
-        <w:t>tingível (</w:t>
-      </w:r>
-      <w:proofErr w:type="spellStart"/>
-      <w:r>
-        <w:t>Attainable</w:t>
-      </w:r>
-      <w:proofErr w:type="spellEnd"/>
-      <w:r>
-        <w:t>)</w:t>
+        <w:t>tingível (Attainable)</w:t>
       </w:r>
     </w:p>
     <w:p>
@@ -7101,15 +6834,7 @@
         <w:t>R</w:t>
       </w:r>
       <w:r>
-        <w:t>ealista (</w:t>
-      </w:r>
-      <w:proofErr w:type="spellStart"/>
-      <w:r>
-        <w:t>Realistic</w:t>
-      </w:r>
-      <w:proofErr w:type="spellEnd"/>
-      <w:r>
-        <w:t>)</w:t>
+        <w:t>ealista (Realistic)</w:t>
       </w:r>
     </w:p>
     <w:p>
@@ -7139,15 +6864,7 @@
         <w:t>T</w:t>
       </w:r>
       <w:r>
-        <w:t xml:space="preserve"> – </w:t>
-      </w:r>
-      <w:proofErr w:type="gramStart"/>
-      <w:r>
-        <w:t>limitado</w:t>
-      </w:r>
-      <w:proofErr w:type="gramEnd"/>
-      <w:r>
-        <w:t xml:space="preserve"> no </w:t>
+        <w:t xml:space="preserve"> – limitado no </w:t>
       </w:r>
       <w:r>
         <w:rPr>
@@ -7156,15 +6873,7 @@
         <w:t>T</w:t>
       </w:r>
       <w:r>
-        <w:t xml:space="preserve">empo (Time </w:t>
-      </w:r>
-      <w:proofErr w:type="spellStart"/>
-      <w:r>
-        <w:t>Bound</w:t>
-      </w:r>
-      <w:proofErr w:type="spellEnd"/>
-      <w:r>
-        <w:t>)</w:t>
+        <w:t>empo (Time Bound)</w:t>
       </w:r>
     </w:p>
     <w:p>
@@ -7253,42 +6962,13 @@
       <w:r>
         <w:t xml:space="preserve">Pomodoro, </w:t>
       </w:r>
-      <w:proofErr w:type="spellStart"/>
-      <w:r>
-        <w:t>Flow</w:t>
-      </w:r>
-      <w:proofErr w:type="spellEnd"/>
-      <w:r>
-        <w:t xml:space="preserve"> (</w:t>
-      </w:r>
-      <w:proofErr w:type="gramStart"/>
-      <w:r>
-        <w:t>ou Fluxo</w:t>
-      </w:r>
-      <w:proofErr w:type="gramEnd"/>
-      <w:r>
-        <w:t>).</w:t>
-      </w:r>
-    </w:p>
-    <w:p>
-      <w:r>
-        <w:t xml:space="preserve">Fluxo é uma teoria proposta por </w:t>
-      </w:r>
-      <w:proofErr w:type="spellStart"/>
-      <w:r>
-        <w:t>Mihaly</w:t>
-      </w:r>
-      <w:proofErr w:type="spellEnd"/>
-      <w:r>
-        <w:t xml:space="preserve"> </w:t>
-      </w:r>
-      <w:proofErr w:type="spellStart"/>
-      <w:r>
-        <w:t>Csikszenbtmihalyi</w:t>
-      </w:r>
-      <w:proofErr w:type="spellEnd"/>
-      <w:r>
-        <w:t xml:space="preserve"> que diz que existe um estado de alta concentração onde entramos em fluxo. O fluxo é um estado da mente onde estamos altamente focados no trabalho, não sentimos o tempo passar. Para alcançar o fluxo cada pessoa precisa de um certo tempo, que pode chegar a 30 minutos. Porém, se perdemos a concentração, saímos imediatamente do estado de fluxo e voltamos a precisar do mesmo tempo para entrar de novo nele.</w:t>
+      <w:r>
+        <w:t>Flow (ou Fluxo).</w:t>
+      </w:r>
+    </w:p>
+    <w:p>
+      <w:r>
+        <w:t>Fluxo é uma teoria proposta por Mihaly Csikszenbtmihalyi que diz que existe um estado de alta concentração onde entramos em fluxo. O fluxo é um estado da mente onde estamos altamente focados no trabalho, não sentimos o tempo passar. Para alcançar o fluxo cada pessoa precisa de um certo tempo, que pode chegar a 30 minutos. Porém, se perdemos a concentração, saímos imediatamente do estado de fluxo e voltamos a precisar do mesmo tempo para entrar de novo nele.</w:t>
       </w:r>
       <w:r>
         <w:t xml:space="preserve"> </w:t>
@@ -7438,15 +7118,7 @@
         <w:t xml:space="preserve">Mantenha seus artigos organizados. Encaderne-os ou coloque-os em fichários, ou em diretórios organizados. </w:t>
       </w:r>
       <w:r>
-        <w:t xml:space="preserve">Eu uso o software Calibre para todos meus </w:t>
-      </w:r>
-      <w:proofErr w:type="spellStart"/>
-      <w:r>
-        <w:t>PDFs</w:t>
-      </w:r>
-      <w:proofErr w:type="spellEnd"/>
-      <w:r>
-        <w:t>, por exemplo.</w:t>
+        <w:t>Eu uso o software Calibre para todos meus PDFs, por exemplo.</w:t>
       </w:r>
     </w:p>
     <w:p>
@@ -7475,39 +7147,7 @@
         <w:pStyle w:val="Relato"/>
       </w:pPr>
       <w:r>
-        <w:t xml:space="preserve">Devido a isso, a minha desorganização vinha tomando conta, e não conseguia desempenhar nenhumas das atividades que realizava com qualidade. Um dos meus orientadores, a </w:t>
-      </w:r>
-      <w:proofErr w:type="spellStart"/>
-      <w:r>
-        <w:t>Profª</w:t>
-      </w:r>
-      <w:proofErr w:type="spellEnd"/>
-      <w:r>
-        <w:t xml:space="preserve">. </w:t>
-      </w:r>
-      <w:proofErr w:type="spellStart"/>
-      <w:r>
-        <w:t>D.Sc</w:t>
-      </w:r>
-      <w:proofErr w:type="spellEnd"/>
-      <w:r>
-        <w:t xml:space="preserve">. Renata </w:t>
-      </w:r>
-      <w:proofErr w:type="spellStart"/>
-      <w:r>
-        <w:t>Araujo</w:t>
-      </w:r>
-      <w:proofErr w:type="spellEnd"/>
-      <w:r>
-        <w:t xml:space="preserve"> da UNIRIO, sempre sugeriu desde o início dos meus estudos, que eu tentasse me organizar usando o programa </w:t>
-      </w:r>
-      <w:proofErr w:type="spellStart"/>
-      <w:r>
-        <w:t>Trello</w:t>
-      </w:r>
-      <w:proofErr w:type="spellEnd"/>
-      <w:r>
-        <w:t xml:space="preserve"> (https://trello.com/), que é um quadro virtual de atividades, onde você consegue organizar e grupos e ir colocando lembretes para a realização das atividades, porém, pessoalmente não gostei muito de usar a ferramenta. Pois mesmo organizando as tarefas, e o que eu precisava fazer, eu não lembrava de acessá-la e atualizá-la.</w:t>
+        <w:t>Devido a isso, a minha desorganização vinha tomando conta, e não conseguia desempenhar nenhumas das atividades que realizava com qualidade. Um dos meus orientadores, a Profª. D.Sc. Renata Araujo da UNIRIO, sempre sugeriu desde o início dos meus estudos, que eu tentasse me organizar usando o programa Trello (https://trello.com/), que é um quadro virtual de atividades, onde você consegue organizar e grupos e ir colocando lembretes para a realização das atividades, porém, pessoalmente não gostei muito de usar a ferramenta. Pois mesmo organizando as tarefas, e o que eu precisava fazer, eu não lembrava de acessá-la e atualizá-la.</w:t>
       </w:r>
     </w:p>
     <w:p>
@@ -7576,15 +7216,7 @@
         </w:r>
       </w:fldSimple>
       <w:r>
-        <w:t xml:space="preserve"> - </w:t>
-      </w:r>
-      <w:proofErr w:type="spellStart"/>
-      <w:r>
-        <w:t>Trello</w:t>
-      </w:r>
-      <w:proofErr w:type="spellEnd"/>
-      <w:r>
-        <w:t>: área de organização</w:t>
+        <w:t xml:space="preserve"> - Trello: área de organização</w:t>
       </w:r>
     </w:p>
     <w:p>
@@ -7598,45 +7230,13 @@
         <w:t>n</w:t>
       </w:r>
       <w:r>
-        <w:t xml:space="preserve">do no </w:t>
-      </w:r>
-      <w:proofErr w:type="spellStart"/>
-      <w:r>
-        <w:t>Trello</w:t>
-      </w:r>
-      <w:proofErr w:type="spellEnd"/>
-      <w:r>
-        <w:t xml:space="preserve"> e para que eu conseguisse organizar melhor os meus afazeres durando meu </w:t>
+        <w:t xml:space="preserve">do no Trello e para que eu conseguisse organizar melhor os meus afazeres durando meu </w:t>
       </w:r>
       <w:r>
         <w:t>dia a dia</w:t>
       </w:r>
       <w:r>
-        <w:t xml:space="preserve"> como doutorando, analista de sistemas e professor, decidir colocar em meu escritório de trabalho um quadro branco. Neste quadro eu fiz a sua divisão em duas áreas (“A FAZER” e “FAZENDO”) no qual eu anexo “</w:t>
-      </w:r>
-      <w:proofErr w:type="spellStart"/>
-      <w:r>
-        <w:t>post-its</w:t>
-      </w:r>
-      <w:proofErr w:type="spellEnd"/>
-      <w:r>
-        <w:t xml:space="preserve">” com as tarefas que eu preciso realizar [Figura 2], trocando entre os lados as prioridades, sendo que as tarefas que forem sendo realizadas, jogo o </w:t>
-      </w:r>
-      <w:proofErr w:type="spellStart"/>
-      <w:r>
-        <w:t>post-it</w:t>
-      </w:r>
-      <w:proofErr w:type="spellEnd"/>
-      <w:r>
-        <w:t xml:space="preserve"> no lixo. Meus </w:t>
-      </w:r>
-      <w:proofErr w:type="spellStart"/>
-      <w:r>
-        <w:t>post-its</w:t>
-      </w:r>
-      <w:proofErr w:type="spellEnd"/>
-      <w:r>
-        <w:t xml:space="preserve"> são coloridos, e cada cor indica o grau de urgência da atividade a ser realizada, por exemplo: laranja: URGÊNCIA, azul: PRECISAM SER FEITOS, rosa: FAZER ASSIM QUE SOBRAR UM TEMPO, amarelo: SEM URGÊNCIA, e verde: UM DIA EU FAÇO.</w:t>
+        <w:t xml:space="preserve"> como doutorando, analista de sistemas e professor, decidir colocar em meu escritório de trabalho um quadro branco. Neste quadro eu fiz a sua divisão em duas áreas (“A FAZER” e “FAZENDO”) no qual eu anexo “post-its” com as tarefas que eu preciso realizar [Figura 2], trocando entre os lados as prioridades, sendo que as tarefas que forem sendo realizadas, jogo o post-it no lixo. Meus post-its são coloridos, e cada cor indica o grau de urgência da atividade a ser realizada, por exemplo: laranja: URGÊNCIA, azul: PRECISAM SER FEITOS, rosa: FAZER ASSIM QUE SOBRAR UM TEMPO, amarelo: SEM URGÊNCIA, e verde: UM DIA EU FAÇO.</w:t>
       </w:r>
     </w:p>
     <w:p>
@@ -7716,15 +7316,7 @@
         <w:t>dia a dia</w:t>
       </w:r>
       <w:r>
-        <w:t xml:space="preserve">, com a vantagem de que </w:t>
-      </w:r>
-      <w:proofErr w:type="gramStart"/>
-      <w:r>
-        <w:t>o mesmo</w:t>
-      </w:r>
-      <w:proofErr w:type="gramEnd"/>
-      <w:r>
-        <w:t xml:space="preserve"> está sempre na minha frente fazendo com que eu sempre esteja olhando para ele. Minha produtividade melhorou muito desde então, e ele me auxiliou a entregar todas as demandas nos prazos corretos.</w:t>
+        <w:t>, com a vantagem de que o mesmo está sempre na minha frente fazendo com que eu sempre esteja olhando para ele. Minha produtividade melhorou muito desde então, e ele me auxiliou a entregar todas as demandas nos prazos corretos.</w:t>
       </w:r>
     </w:p>
     <w:p/>
@@ -8375,15 +7967,7 @@
     </w:p>
     <w:p>
       <w:r>
-        <w:t>Muitas universidades têm acesso a sistemas que possuem verificar o impacto das publicações. Além disso, quase todas as áreas já conseguiram organizar seu “</w:t>
-      </w:r>
-      <w:proofErr w:type="spellStart"/>
-      <w:r>
-        <w:t>Qualis</w:t>
-      </w:r>
-      <w:proofErr w:type="spellEnd"/>
-      <w:r>
-        <w:t xml:space="preserve">”, uma lista mantida pela CAPES classificada das publicações que tem como objetivo indicar sua qualidade. </w:t>
+        <w:t xml:space="preserve">Muitas universidades têm acesso a sistemas que possuem verificar o impacto das publicações. Além disso, quase todas as áreas já conseguiram organizar seu “Qualis”, uma lista mantida pela CAPES classificada das publicações que tem como objetivo indicar sua qualidade. </w:t>
       </w:r>
     </w:p>
     <w:p>
@@ -8449,13 +8033,8 @@
     </w:p>
     <w:p>
       <w:r>
-        <w:t>Ainda de acordo com a ABNT (2001</w:t>
-      </w:r>
-      <w:proofErr w:type="gramStart"/>
-      <w:r>
-        <w:t>) :</w:t>
-      </w:r>
-      <w:proofErr w:type="gramEnd"/>
+        <w:t>Ainda de acordo com a ABNT (2001) :</w:t>
+      </w:r>
     </w:p>
     <w:p>
       <w:pPr>
@@ -8468,15 +8047,7 @@
         <w:t>indiretas (</w:t>
       </w:r>
       <w:r>
-        <w:t xml:space="preserve">ou livres) são a reprodução de algumas </w:t>
-      </w:r>
-      <w:proofErr w:type="spellStart"/>
-      <w:r>
-        <w:t>idéias</w:t>
-      </w:r>
-      <w:proofErr w:type="spellEnd"/>
-      <w:r>
-        <w:t xml:space="preserve">, sem que haja transcrição das palavras do autor consultado. Apesar de ser livre, deve ser fiel ao sentido do texto original. Não necessita de aspas.”  </w:t>
+        <w:t xml:space="preserve">ou livres) são a reprodução de algumas idéias, sem que haja transcrição das palavras do autor consultado. Apesar de ser livre, deve ser fiel ao sentido do texto original. Não necessita de aspas.”  </w:t>
       </w:r>
     </w:p>
     <w:p>
@@ -8514,15 +8085,7 @@
         </w:numPr>
       </w:pPr>
       <w:r>
-        <w:t xml:space="preserve">É possível fazer grande parte do trabalho textual em um editor on-line. Não é minha opção preferida, mas mantém tudo sincronizado. As opções são óbvias: Google </w:t>
-      </w:r>
-      <w:proofErr w:type="spellStart"/>
-      <w:r>
-        <w:t>Docs</w:t>
-      </w:r>
-      <w:proofErr w:type="spellEnd"/>
-      <w:r>
-        <w:t xml:space="preserve"> e a versão nuvem do Microsoft Word.</w:t>
+        <w:t>É possível fazer grande parte do trabalho textual em um editor on-line. Não é minha opção preferida, mas mantém tudo sincronizado. As opções são óbvias: Google Docs e a versão nuvem do Microsoft Word.</w:t>
       </w:r>
       <w:r>
         <w:t xml:space="preserve"> </w:t>
@@ -8536,13 +8099,8 @@
           <w:numId w:val="26"/>
         </w:numPr>
       </w:pPr>
-      <w:proofErr w:type="spellStart"/>
-      <w:r>
-        <w:t>Overleaf</w:t>
-      </w:r>
-      <w:proofErr w:type="spellEnd"/>
-      <w:r>
-        <w:t xml:space="preserve"> </w:t>
+      <w:r>
+        <w:t xml:space="preserve">Overleaf </w:t>
       </w:r>
       <w:r>
         <w:t>é uma</w:t>
@@ -8554,16 +8112,11 @@
         <w:t>ão</w:t>
       </w:r>
       <w:r>
-        <w:t xml:space="preserve"> para o mundo </w:t>
-      </w:r>
-      <w:proofErr w:type="spellStart"/>
-      <w:r>
-        <w:t>LaTe</w:t>
+        <w:t xml:space="preserve"> para o mundo LaTe</w:t>
       </w:r>
       <w:r>
         <w:t>X</w:t>
       </w:r>
-      <w:proofErr w:type="spellEnd"/>
     </w:p>
     <w:p>
       <w:pPr>
@@ -8574,21 +8127,8 @@
         </w:numPr>
       </w:pPr>
       <w:r>
-        <w:t xml:space="preserve">A versão final deve provavelmente ser feita em Word (ou </w:t>
-      </w:r>
-      <w:proofErr w:type="spellStart"/>
-      <w:r>
-        <w:t>LaTeX</w:t>
-      </w:r>
-      <w:proofErr w:type="spellEnd"/>
-      <w:r>
-        <w:t xml:space="preserve">). Para isso use o </w:t>
-      </w:r>
-      <w:proofErr w:type="spellStart"/>
-      <w:r>
-        <w:t>DropBox</w:t>
-      </w:r>
-      <w:proofErr w:type="spellEnd"/>
+        <w:t>A versão final deve provavelmente ser feita em Word (ou LaTeX). Para isso use o DropBox</w:t>
+      </w:r>
       <w:r>
         <w:t>, OneDrive, Google Drive</w:t>
       </w:r>
@@ -8641,15 +8181,8 @@
         </w:numPr>
       </w:pPr>
       <w:r>
-        <w:t xml:space="preserve">Nome do artigo – parte – versão – autor que fez a </w:t>
-      </w:r>
-      <w:proofErr w:type="spellStart"/>
-      <w:proofErr w:type="gramStart"/>
-      <w:r>
-        <w:t>versão.docs</w:t>
-      </w:r>
-      <w:proofErr w:type="spellEnd"/>
-      <w:proofErr w:type="gramEnd"/>
+        <w:t>Nome do artigo – parte – versão – autor que fez a versão.docs</w:t>
+      </w:r>
     </w:p>
     <w:p>
       <w:pPr>
@@ -8660,15 +8193,7 @@
         </w:numPr>
       </w:pPr>
       <w:r>
-        <w:t xml:space="preserve">Por exemplo: </w:t>
-      </w:r>
-      <w:proofErr w:type="spellStart"/>
-      <w:r>
-        <w:t>theboss</w:t>
-      </w:r>
-      <w:proofErr w:type="spellEnd"/>
-      <w:r>
-        <w:t xml:space="preserve"> texto v10 xexeo.docx</w:t>
+        <w:t>Por exemplo: theboss texto v10 xexeo.docx</w:t>
       </w:r>
     </w:p>
     <w:p>
@@ -8692,31 +8217,7 @@
         </w:numPr>
       </w:pPr>
       <w:r>
-        <w:t xml:space="preserve">Mantenha a última versão do artigo na raiz desse diretório, junto com a </w:t>
-      </w:r>
-      <w:proofErr w:type="spellStart"/>
-      <w:r>
-        <w:t>template</w:t>
-      </w:r>
-      <w:proofErr w:type="spellEnd"/>
-      <w:r>
-        <w:t xml:space="preserve"> original da revista ou congresso e o </w:t>
-      </w:r>
-      <w:proofErr w:type="spellStart"/>
-      <w:r>
-        <w:t>call</w:t>
-      </w:r>
-      <w:proofErr w:type="spellEnd"/>
-      <w:r>
-        <w:t xml:space="preserve"> for </w:t>
-      </w:r>
-      <w:proofErr w:type="spellStart"/>
-      <w:r>
-        <w:t>papers</w:t>
-      </w:r>
-      <w:proofErr w:type="spellEnd"/>
-      <w:r>
-        <w:t>.</w:t>
+        <w:t>Mantenha a última versão do artigo na raiz desse diretório, junto com a template original da revista ou congresso e o call for papers.</w:t>
       </w:r>
     </w:p>
     <w:p>
@@ -8751,11 +8252,9 @@
           <w:numId w:val="26"/>
         </w:numPr>
       </w:pPr>
-      <w:proofErr w:type="spellStart"/>
       <w:r>
         <w:t>Subsidios</w:t>
       </w:r>
-      <w:proofErr w:type="spellEnd"/>
     </w:p>
     <w:p>
       <w:pPr>
@@ -9015,42 +8514,13 @@
         </w:numPr>
       </w:pPr>
       <w:r>
-        <w:t xml:space="preserve">Para artigos com poucas citações, pode ser mais fácil usar o </w:t>
-      </w:r>
-      <w:proofErr w:type="spellStart"/>
-      <w:r>
-        <w:t>Citation</w:t>
-      </w:r>
-      <w:proofErr w:type="spellEnd"/>
-      <w:r>
-        <w:t xml:space="preserve"> </w:t>
-      </w:r>
-      <w:proofErr w:type="spellStart"/>
-      <w:r>
-        <w:t>Machine</w:t>
-      </w:r>
-      <w:proofErr w:type="spellEnd"/>
-      <w:r>
-        <w:t xml:space="preserve"> (</w:t>
-      </w:r>
-      <w:proofErr w:type="gramStart"/>
+        <w:t>Para artigos com poucas citações, pode ser mais fácil usar o Citation Machine (</w:t>
+      </w:r>
       <w:r>
         <w:t xml:space="preserve">http://www.citationmachine.net/ </w:t>
       </w:r>
       <w:r>
-        <w:t>)</w:t>
-      </w:r>
-      <w:proofErr w:type="gramEnd"/>
-      <w:r>
-        <w:t xml:space="preserve"> ou o próprio Word. para gerar suas citações ou fazê-las na mão, facilitando também o trabalho </w:t>
-      </w:r>
-      <w:proofErr w:type="spellStart"/>
-      <w:r>
-        <w:t>multi-autor</w:t>
-      </w:r>
-      <w:proofErr w:type="spellEnd"/>
-      <w:r>
-        <w:t>.</w:t>
+        <w:t>) ou o próprio Word. para gerar suas citações ou fazê-las na mão, facilitando também o trabalho multi-autor.</w:t>
       </w:r>
     </w:p>
     <w:p>
@@ -9062,21 +8532,8 @@
         </w:numPr>
       </w:pPr>
       <w:r>
-        <w:t xml:space="preserve">Não se esqueça que o </w:t>
-      </w:r>
-      <w:proofErr w:type="spellStart"/>
-      <w:r>
-        <w:t>LaTeX</w:t>
-      </w:r>
-      <w:proofErr w:type="spellEnd"/>
-      <w:r>
-        <w:t xml:space="preserve"> usa o </w:t>
-      </w:r>
-      <w:proofErr w:type="spellStart"/>
-      <w:r>
-        <w:t>bibTeX</w:t>
-      </w:r>
-      <w:proofErr w:type="spellEnd"/>
+        <w:t>Não se esqueça que o LaTeX usa o bibTeX</w:t>
+      </w:r>
     </w:p>
     <w:p>
       <w:pPr>
@@ -9141,15 +8598,7 @@
         </w:numPr>
       </w:pPr>
       <w:r>
-        <w:t xml:space="preserve">Metodologia de Pesquisa para Ciência da Computação, de Raul Sidnei </w:t>
-      </w:r>
-      <w:proofErr w:type="spellStart"/>
-      <w:r>
-        <w:t>Wazlawick</w:t>
-      </w:r>
-      <w:proofErr w:type="spellEnd"/>
-      <w:r>
-        <w:t>. Edi</w:t>
+        <w:t>Metodologia de Pesquisa para Ciência da Computação, de Raul Sidnei Wazlawick. Edi</w:t>
       </w:r>
       <w:r>
         <w:t xml:space="preserve">tora Campus, Rio de Janeiro, </w:t>
@@ -9169,91 +8618,54 @@
     </w:p>
     <w:p>
       <w:r>
-        <w:t>Esqueça o famoso livro de Umberto Eco, “Como Fazer uma Tese”, ele não é bom para teses de mestrado e doutorado, fala sobre uma "</w:t>
-      </w:r>
-      <w:proofErr w:type="spellStart"/>
-      <w:r>
-        <w:t>tesi</w:t>
-      </w:r>
-      <w:proofErr w:type="spellEnd"/>
+        <w:t>Esqueça o famoso livro de Umberto Eco, “Como Fazer uma Tese”, ele não é bom para teses de mestrado e doutorado, fala sobre uma "tesi di laurea", que é equivalente a um projeto final no Brasil</w:t>
+      </w:r>
+      <w:r>
+        <w:t>. O livro</w:t>
+      </w:r>
+      <w:r>
+        <w:t xml:space="preserve"> tem muitos comentários que não se aplicam à engenharia, outras áreas técnicas, e ao Brasil. </w:t>
+      </w:r>
+    </w:p>
+    <w:p>
+      <w:r>
+        <w:t xml:space="preserve">Uma das coisas mais importantes é estar em dia com a literatura da área. Isso significa que você tem que visitar pelo uma vez por mês cada biblioteca que possa ser útil para você, procurando publicações novas. </w:t>
+      </w:r>
+      <w:r>
+        <w:t xml:space="preserve">Essa visita, hoje em dia, </w:t>
+      </w:r>
+      <w:r>
+        <w:t>é</w:t>
+      </w:r>
+      <w:r>
+        <w:t xml:space="preserve"> virtual,</w:t>
+      </w:r>
+      <w:r>
+        <w:t xml:space="preserve"> normalmente por meio do Portal de Periódicos da CAPES</w:t>
+      </w:r>
+      <w:r>
+        <w:t xml:space="preserve"> mas nunca subestime a capacidade que temos de ter idéias folheando uma revista</w:t>
+      </w:r>
+      <w:r>
+        <w:t xml:space="preserve"> ou livro</w:t>
+      </w:r>
+      <w:r>
+        <w:t>.</w:t>
+      </w:r>
       <w:r>
         <w:t xml:space="preserve"> </w:t>
       </w:r>
-      <w:proofErr w:type="spellStart"/>
-      <w:r>
-        <w:t>di</w:t>
-      </w:r>
-      <w:proofErr w:type="spellEnd"/>
-      <w:r>
-        <w:t xml:space="preserve"> </w:t>
-      </w:r>
-      <w:proofErr w:type="spellStart"/>
-      <w:r>
-        <w:t>laurea</w:t>
-      </w:r>
-      <w:proofErr w:type="spellEnd"/>
-      <w:r>
-        <w:t>", que é equivalente a um projeto final no Brasil</w:t>
-      </w:r>
-      <w:r>
-        <w:t>. O livro</w:t>
-      </w:r>
-      <w:r>
-        <w:t xml:space="preserve"> tem muitos comentários que não se aplicam à engenharia, outras áreas técnicas, e ao Brasil. </w:t>
-      </w:r>
-    </w:p>
-    <w:p>
-      <w:r>
-        <w:t xml:space="preserve">Uma das coisas mais importantes é estar em dia com a literatura da área. Isso significa que você tem que visitar pelo uma vez por mês cada biblioteca que possa ser útil para você, procurando publicações novas. </w:t>
-      </w:r>
-      <w:r>
-        <w:t xml:space="preserve">Essa visita, hoje em dia, </w:t>
-      </w:r>
-      <w:r>
-        <w:t>é</w:t>
-      </w:r>
-      <w:r>
-        <w:t xml:space="preserve"> virtual,</w:t>
-      </w:r>
-      <w:r>
-        <w:t xml:space="preserve"> normalmente por meio do Portal de Periódicos da </w:t>
-      </w:r>
-      <w:proofErr w:type="gramStart"/>
-      <w:r>
-        <w:t>CAPES</w:t>
-      </w:r>
-      <w:proofErr w:type="gramEnd"/>
-      <w:r>
-        <w:t xml:space="preserve"> mas nunca subestime a capacidade que temos de ter </w:t>
-      </w:r>
-      <w:proofErr w:type="spellStart"/>
-      <w:r>
-        <w:t>idéias</w:t>
-      </w:r>
-      <w:proofErr w:type="spellEnd"/>
-      <w:r>
-        <w:t xml:space="preserve"> folheando uma revista</w:t>
-      </w:r>
-      <w:r>
-        <w:t xml:space="preserve"> ou livro</w:t>
+    </w:p>
+    <w:p>
+      <w:r>
+        <w:t xml:space="preserve">Ou seja, não confie apenas na busca, mas também leia ou folheie as revistas </w:t>
+      </w:r>
+      <w:r>
+        <w:t>científicas</w:t>
       </w:r>
       <w:r>
         <w:t>.</w:t>
       </w:r>
-      <w:r>
-        <w:t xml:space="preserve"> </w:t>
-      </w:r>
-    </w:p>
-    <w:p>
-      <w:r>
-        <w:t xml:space="preserve">Ou seja, não confie apenas na busca, mas também leia ou folheie as revistas </w:t>
-      </w:r>
-      <w:r>
-        <w:t>científicas</w:t>
-      </w:r>
-      <w:r>
-        <w:t>.</w:t>
-      </w:r>
     </w:p>
     <w:p>
       <w:pPr>
@@ -9266,18 +8678,10 @@
         <w:t>a</w:t>
       </w:r>
       <w:r>
-        <w:t xml:space="preserve"> Capes em </w:t>
-      </w:r>
-      <w:proofErr w:type="gramStart"/>
-      <w:r>
-        <w:t>http://www.periodicos.capes.gov.br/</w:t>
-      </w:r>
-      <w:r>
-        <w:t xml:space="preserve"> .</w:t>
-      </w:r>
-      <w:proofErr w:type="gramEnd"/>
-      <w:r>
-        <w:t xml:space="preserve"> </w:t>
+        <w:t xml:space="preserve"> Capes em http://www.periodicos.capes.gov.br/</w:t>
+      </w:r>
+      <w:r>
+        <w:t xml:space="preserve"> . </w:t>
       </w:r>
       <w:r>
         <w:t xml:space="preserve">  </w:t>
@@ -9410,15 +8814,7 @@
     </w:p>
     <w:p>
       <w:r>
-        <w:t xml:space="preserve">Apesar de ser uma técnica bem documentada, nem sempre é </w:t>
-      </w:r>
-      <w:proofErr w:type="gramStart"/>
-      <w:r>
-        <w:t>bem feita</w:t>
-      </w:r>
-      <w:proofErr w:type="gramEnd"/>
-      <w:r>
-        <w:t>, ou às vezes demora demais. O tempo máximo aceitável para uma RS é de 3 meses, se começar a demorar mais do que isso você não está trabalhando suficientemente ou corretamente.</w:t>
+        <w:t>Apesar de ser uma técnica bem documentada, nem sempre é bem feita, ou às vezes demora demais. O tempo máximo aceitável para uma RS é de 3 meses, se começar a demorar mais do que isso você não está trabalhando suficientemente ou corretamente.</w:t>
       </w:r>
       <w:r>
         <w:t xml:space="preserve"> </w:t>
@@ -9449,74 +8845,35 @@
         <w:t>Design Science</w:t>
       </w:r>
       <w:r>
+        <w:t xml:space="preserve"> Research</w:t>
+      </w:r>
+    </w:p>
+    <w:p>
+      <w:r>
+        <w:t xml:space="preserve">Design Science </w:t>
+      </w:r>
+      <w:r>
+        <w:t xml:space="preserve">Research (DSR) </w:t>
+      </w:r>
+      <w:r>
+        <w:t>é uma forma de método científico para a criação de artefatos. Ela é bastante adequada para projetos onde estamos criando software e não usa a tradicional estrutura de hipóteses e provas, apesar de manter o rigor científico.</w:t>
+      </w:r>
+    </w:p>
+    <w:p>
+      <w:r>
+        <w:t>Existem bons textos em português sobre o tema. Recomendo dois: o livro “</w:t>
+      </w:r>
+      <w:r>
+        <w:t>Design Science Research</w:t>
+      </w:r>
+      <w:r>
+        <w:t>”</w:t>
+      </w:r>
+      <w:r>
         <w:t xml:space="preserve"> </w:t>
       </w:r>
-      <w:proofErr w:type="spellStart"/>
-      <w:r>
-        <w:t>Research</w:t>
-      </w:r>
-      <w:proofErr w:type="spellEnd"/>
-    </w:p>
-    <w:p>
-      <w:r>
-        <w:t xml:space="preserve">Design Science </w:t>
-      </w:r>
-      <w:proofErr w:type="spellStart"/>
-      <w:r>
-        <w:t>Research</w:t>
-      </w:r>
-      <w:proofErr w:type="spellEnd"/>
-      <w:r>
-        <w:t xml:space="preserve"> (DSR) </w:t>
-      </w:r>
-      <w:r>
-        <w:t>é uma forma de método científico para a criação de artefatos. Ela é bastante adequada para projetos onde estamos criando software e não usa a tradicional estrutura de hipóteses e provas, apesar de manter o rigor científico.</w:t>
-      </w:r>
-    </w:p>
-    <w:p>
-      <w:r>
-        <w:t>Existem bons textos em português sobre o tema. Recomendo dois: o livro “</w:t>
-      </w:r>
-      <w:r>
-        <w:t xml:space="preserve">Design Science </w:t>
-      </w:r>
-      <w:proofErr w:type="spellStart"/>
-      <w:r>
-        <w:t>Research</w:t>
-      </w:r>
-      <w:proofErr w:type="spellEnd"/>
-      <w:r>
-        <w:t>”</w:t>
-      </w:r>
-      <w:r>
-        <w:t xml:space="preserve"> </w:t>
-      </w:r>
-      <w:r>
-        <w:t xml:space="preserve">de </w:t>
-      </w:r>
-      <w:proofErr w:type="spellStart"/>
-      <w:r>
-        <w:t>Dresch</w:t>
-      </w:r>
-      <w:proofErr w:type="spellEnd"/>
-      <w:r>
-        <w:t xml:space="preserve"> et al. e o </w:t>
-      </w:r>
-      <w:proofErr w:type="gramStart"/>
-      <w:r>
-        <w:t>capítulo  “</w:t>
-      </w:r>
-      <w:proofErr w:type="gramEnd"/>
-      <w:r>
-        <w:t xml:space="preserve">Design Science </w:t>
-      </w:r>
-      <w:proofErr w:type="spellStart"/>
-      <w:r>
-        <w:t>Research</w:t>
-      </w:r>
-      <w:proofErr w:type="spellEnd"/>
-      <w:r>
-        <w:t>: fazendo pesquisas científicas rigorosas atreladas ao desenvolvimento de artefatos computacionais projetados para a educação” de Pimentel et al</w:t>
+      <w:r>
+        <w:t>de Dresch et al. e o capítulo  “Design Science Research: fazendo pesquisas científicas rigorosas atreladas ao desenvolvimento de artefatos computacionais projetados para a educação” de Pimentel et al</w:t>
       </w:r>
       <w:r>
         <w:rPr>
@@ -9558,13 +8915,8 @@
       <w:r>
         <w:t xml:space="preserve">processos e </w:t>
       </w:r>
-      <w:proofErr w:type="spellStart"/>
-      <w:r>
-        <w:t>Canvas</w:t>
-      </w:r>
-      <w:proofErr w:type="spellEnd"/>
-      <w:r>
-        <w:t>.</w:t>
+      <w:r>
+        <w:t>Canvas.</w:t>
       </w:r>
     </w:p>
     <w:p>
@@ -9700,15 +9052,7 @@
         </w:r>
       </w:fldSimple>
       <w:r>
-        <w:t xml:space="preserve">. </w:t>
-      </w:r>
-      <w:proofErr w:type="spellStart"/>
-      <w:r>
-        <w:t>Canvas</w:t>
-      </w:r>
-      <w:proofErr w:type="spellEnd"/>
-      <w:r>
-        <w:t xml:space="preserve"> para DSR</w:t>
+        <w:t>. Canvas para DSR</w:t>
       </w:r>
     </w:p>
     <w:p>
@@ -10043,15 +9387,7 @@
     </w:p>
     <w:p>
       <w:r>
-        <w:t xml:space="preserve">Compre um computador. Basicamente, verifique que computadores as pessoas do seu grupo utilizam. PCs são mais comuns do que </w:t>
-      </w:r>
-      <w:proofErr w:type="spellStart"/>
-      <w:r>
-        <w:t>Macs</w:t>
-      </w:r>
-      <w:proofErr w:type="spellEnd"/>
-      <w:r>
-        <w:t xml:space="preserve"> no Brasil e geralmente utilizados nas áreas de engenharia.</w:t>
+        <w:t>Compre um computador. Basicamente, verifique que computadores as pessoas do seu grupo utilizam. PCs são mais comuns do que Macs no Brasil e geralmente utilizados nas áreas de engenharia.</w:t>
       </w:r>
     </w:p>
     <w:p>
@@ -10296,11 +9632,7 @@
         <w:t xml:space="preserve">um computador </w:t>
       </w:r>
       <w:r>
-        <w:t xml:space="preserve">tem </w:t>
-      </w:r>
-      <w:proofErr w:type="gramStart"/>
-      <w:r>
-        <w:t>aproximadamente</w:t>
+        <w:t>tem aproximadamente</w:t>
       </w:r>
       <w:r>
         <w:t xml:space="preserve">  </w:t>
@@ -10308,7 +9640,6 @@
       <w:r>
         <w:t>8</w:t>
       </w:r>
-      <w:proofErr w:type="gramEnd"/>
       <w:r>
         <w:t>TB</w:t>
       </w:r>
@@ -10428,15 +9759,7 @@
         </w:numPr>
       </w:pPr>
       <w:r>
-        <w:t xml:space="preserve">Computadores de marcas famosas (Dell, </w:t>
-      </w:r>
-      <w:proofErr w:type="gramStart"/>
-      <w:r>
-        <w:t>HP, etc...</w:t>
-      </w:r>
-      <w:proofErr w:type="gramEnd"/>
-      <w:r>
-        <w:t>) custam um valor a mais, mas não são nem mais rápidos nem de qualidade nitidamente superior aos montados (</w:t>
+        <w:t>Computadores de marcas famosas (Dell, HP, etc...) custam um valor a mais, mas não são nem mais rápidos nem de qualidade nitidamente superior aos montados (</w:t>
       </w:r>
       <w:r>
         <w:rPr>
@@ -10484,17 +9807,7 @@
         </w:numPr>
       </w:pPr>
       <w:r>
-        <w:t xml:space="preserve">Computadores de vendidos em lojas de varejo, </w:t>
-      </w:r>
-      <w:proofErr w:type="spellStart"/>
-      <w:proofErr w:type="gramStart"/>
-      <w:r>
-        <w:t>super-mercados</w:t>
-      </w:r>
-      <w:proofErr w:type="spellEnd"/>
-      <w:proofErr w:type="gramEnd"/>
-      <w:r>
-        <w:t xml:space="preserve"> e em planos populares são normalmente de qualidade inferior.</w:t>
+        <w:t>Computadores de vendidos em lojas de varejo, super-mercados e em planos populares são normalmente de qualidade inferior.</w:t>
       </w:r>
     </w:p>
     <w:p>
@@ -10516,15 +9829,7 @@
         </w:numPr>
       </w:pPr>
       <w:r>
-        <w:t xml:space="preserve">Não recomendo mais </w:t>
-      </w:r>
-      <w:proofErr w:type="spellStart"/>
-      <w:r>
-        <w:t>netbooks</w:t>
-      </w:r>
-      <w:proofErr w:type="spellEnd"/>
-      <w:r>
-        <w:t>.</w:t>
+        <w:t>Não recomendo mais netbooks.</w:t>
       </w:r>
     </w:p>
     <w:p>
@@ -10535,13 +9840,8 @@
         </w:numPr>
       </w:pPr>
       <w:r>
-        <w:t xml:space="preserve">Sou o feliz proprietário de um </w:t>
-      </w:r>
-      <w:proofErr w:type="spellStart"/>
-      <w:r>
-        <w:t>MacAir</w:t>
-      </w:r>
-      <w:proofErr w:type="spellEnd"/>
+        <w:t>Sou o feliz proprietário de um MacAir</w:t>
+      </w:r>
       <w:r>
         <w:t xml:space="preserve"> antigo</w:t>
       </w:r>
@@ -10708,700 +10008,417 @@
         <w:t xml:space="preserve"> e outras ferramentas livres que tentam imitar o Word</w:t>
       </w:r>
       <w:r>
-        <w:t xml:space="preserve"> e </w:t>
-      </w:r>
-      <w:proofErr w:type="gramStart"/>
-      <w:r>
-        <w:t>Excel</w:t>
-      </w:r>
-      <w:r>
-        <w:t xml:space="preserve"> ,</w:t>
-      </w:r>
-      <w:proofErr w:type="gramEnd"/>
+        <w:t xml:space="preserve"> e Excel</w:t>
+      </w:r>
+      <w:r>
+        <w:t xml:space="preserve"> , </w:t>
+      </w:r>
+      <w:r>
+        <w:t xml:space="preserve">oferecendo </w:t>
+      </w:r>
+      <w:r>
+        <w:t>funcionalidade</w:t>
+      </w:r>
+      <w:r>
+        <w:t>s similares</w:t>
+      </w:r>
+      <w:r>
+        <w:t>, por</w:t>
+      </w:r>
+      <w:r>
+        <w:t>ém em geral</w:t>
+      </w:r>
       <w:r>
         <w:t xml:space="preserve"> </w:t>
       </w:r>
       <w:r>
-        <w:t xml:space="preserve">oferecendo </w:t>
-      </w:r>
-      <w:r>
-        <w:t>funcionalidade</w:t>
-      </w:r>
-      <w:r>
-        <w:t>s similares</w:t>
-      </w:r>
-      <w:r>
-        <w:t>, por</w:t>
-      </w:r>
-      <w:r>
-        <w:t>ém em geral</w:t>
+        <w:t>de pior qualidade</w:t>
+      </w:r>
+      <w:r>
+        <w:t xml:space="preserve"> e com sérios problemas de compatibilidade até entre si</w:t>
+      </w:r>
+      <w:r>
+        <w:t>.</w:t>
+      </w:r>
+      <w:r>
+        <w:t xml:space="preserve"> Não recomendo o uso dessas ferramentas para o texto da tese.</w:t>
+      </w:r>
+    </w:p>
+    <w:p>
+      <w:r>
+        <w:t xml:space="preserve">No caso de forte uso de fórmulas matemáticas, </w:t>
+      </w:r>
+      <w:r>
+        <w:t xml:space="preserve">há o </w:t>
+      </w:r>
+      <w:r>
+        <w:t xml:space="preserve">LaTeX. Esse software não é um processador, mas uma linguagem de programação para processar textos, com algumas semelhanças com HTML e XML. Porém, é de uso difícil e deve ficar restrito aos grupos que o usam como </w:t>
+      </w:r>
+      <w:r>
+        <w:rPr>
+          <w:i/>
+        </w:rPr>
+        <w:t>língua franca</w:t>
+      </w:r>
+      <w:r>
+        <w:t xml:space="preserve">. </w:t>
+      </w:r>
+    </w:p>
+    <w:p>
+      <w:r>
+        <w:t xml:space="preserve">As versões do Word </w:t>
+      </w:r>
+      <w:r>
+        <w:t>2019 ou 356</w:t>
+      </w:r>
+      <w:r>
+        <w:t xml:space="preserve"> tem um editor de fórmulas muito bom, mesmo que não chegue aos extremos de qualidade do LaTeX.</w:t>
+      </w:r>
+    </w:p>
+    <w:p>
+      <w:r>
+        <w:t>Existem versões open-source e gratuitas do TeX e LaTeX, como o MikTeX. A distribuição proTeX é ótima.</w:t>
+      </w:r>
+      <w:r>
+        <w:t xml:space="preserve"> Muitos alunos estão usando o OverLeaf, mas lembre-se, nesse caso </w:t>
+      </w:r>
+      <w:r>
+        <w:rPr>
+          <w:b/>
+        </w:rPr>
+        <w:t>sempre mantenha uma cópia local dos seus arquivos</w:t>
+      </w:r>
+      <w:r>
+        <w:t>, o que é possível via Dropbox.</w:t>
+      </w:r>
+    </w:p>
+    <w:p>
+      <w:r>
+        <w:t>Recomendo também não manter sua tese em um único arquivo. Arquivos longos tendem a criar problemas de edição. No LaTeX é possível quebrar um arquivo e usar comandos de inclusão em um arquivo principal, o que facilita o trabalho. No Word conheço vários bugs que acontecem com arquivos muito grandes e recomendo manter os capítulos da tese em separado.</w:t>
+      </w:r>
+    </w:p>
+    <w:p>
+      <w:r>
+        <w:t>Outra opção é usar as ferramentas em rede da Google, como o Docs. Ele pode ser usado para construir o texto, mas não é bom para a formatação final, e não possui um mecanismo de citação próprio, como o LaTeX, ou agregado, como o Word pode usar o Zotero ou o Mendelev</w:t>
+      </w:r>
+      <w:r>
+        <w:t>.</w:t>
+      </w:r>
+    </w:p>
+    <w:p>
+      <w:r>
+        <w:t>Os LaTeX disponíveis on-line, em 2020 principalmente o Overleaf, reviveram completamente essa opção. É uma opção recomendada e existe um estilo semi-oficial da COPPE que é mantido por mim, alunos e ex-alunos da instituição.</w:t>
+      </w:r>
+    </w:p>
+    <w:p>
+      <w:pPr>
+        <w:pStyle w:val="Heading2"/>
+      </w:pPr>
+      <w:r>
+        <w:t>Planilha</w:t>
+      </w:r>
+    </w:p>
+    <w:p>
+      <w:r>
+        <w:t>Muitas teses precisam de apresentar alguns resultados na forma de tabelas e gráficos. O programa de escolha</w:t>
+      </w:r>
+      <w:r>
+        <w:t xml:space="preserve"> genérico</w:t>
+      </w:r>
+      <w:r>
+        <w:t xml:space="preserve"> é, com larga margem, o Microsoft Excel, com o</w:t>
+      </w:r>
+      <w:r>
+        <w:t xml:space="preserve"> Google </w:t>
+      </w:r>
+      <w:r>
+        <w:t>Sheet vindo</w:t>
+      </w:r>
+      <w:r>
+        <w:t xml:space="preserve"> em segundo lugar.</w:t>
+      </w:r>
+      <w:r>
+        <w:t xml:space="preserve"> As imagens, porém, não são tão bonitas.</w:t>
+      </w:r>
+    </w:p>
+    <w:p>
+      <w:r>
+        <w:t>Existem, porém,</w:t>
+      </w:r>
+      <w:r>
+        <w:t xml:space="preserve"> programas melhores que as planilhas para fazer gráficos a partir de números. Gnuplot é um programa livre que, com conhecimento, pode produzir gráficos de alta qualidade. </w:t>
+      </w:r>
+      <w:r>
+        <w:t>Isso</w:t>
+      </w:r>
+      <w:r>
+        <w:t xml:space="preserve"> se pode dizer de vários problemas de manipulação matemática (como o Matlab) ou estatística (como o SPSS).</w:t>
+      </w:r>
+    </w:p>
+    <w:p>
+      <w:r>
+        <w:t>Existem outros software, como o Tableau, que também podem ajudar.</w:t>
+      </w:r>
+    </w:p>
+    <w:p>
+      <w:pPr>
+        <w:pStyle w:val="Heading2"/>
+      </w:pPr>
+      <w:r>
+        <w:t>Proteja-se</w:t>
+      </w:r>
+    </w:p>
+    <w:p>
+      <w:r>
+        <w:t>Há algum tempo</w:t>
+      </w:r>
+      <w:r>
+        <w:t>, usar um antivírus de terceiros era essencial. Atualmente o antivírus do Windows pode ser utilizado com tranquilidade.</w:t>
+      </w:r>
+    </w:p>
+    <w:p>
+      <w:r>
+        <w:t xml:space="preserve">Se você usa Windows, </w:t>
+      </w:r>
+      <w:r>
+        <w:t>ligue antivírus</w:t>
+      </w:r>
+      <w:r>
+        <w:t xml:space="preserve">. Nunca deixe o antivírus desatualizado. </w:t>
+      </w:r>
+    </w:p>
+    <w:p>
+      <w:r>
+        <w:t>Se você usa Mac ou Linux, as coisas não são tão sérias. Basta não ser “promíscuo”, isso é, não usar software pirata e coisas assim.</w:t>
+      </w:r>
+    </w:p>
+    <w:p>
+      <w:r>
+        <w:t xml:space="preserve">Ao menor sinal de vírus, pare tudo e elimine o vírus do seu sistema. Nunca desligue o Antivírus. </w:t>
+      </w:r>
+    </w:p>
+    <w:p>
+      <w:pPr>
+        <w:pStyle w:val="Regra"/>
+      </w:pPr>
+      <w:r>
+        <w:t>Mantenha o seu antivírus atualizado e ativo.</w:t>
+      </w:r>
+    </w:p>
+    <w:p>
+      <w:r>
+        <w:t>Evite ao máximo colocar no computador onde desenvolve sua tese disquetes de alunos, disquetes que vêm de laboratórios públicos ou jogos shareware ou piratas.</w:t>
+      </w:r>
+    </w:p>
+    <w:p>
+      <w:r>
+        <w:t xml:space="preserve">Use um </w:t>
+      </w:r>
+      <w:r>
+        <w:rPr>
+          <w:b/>
+        </w:rPr>
+        <w:t>f</w:t>
+      </w:r>
+      <w:r>
+        <w:rPr>
+          <w:b/>
+        </w:rPr>
+        <w:t>irewall</w:t>
+      </w:r>
+      <w:r>
+        <w:t xml:space="preserve">. Um firewall é um programa que tenta evitar que outras pessoas tenham acesso ao seu computador via Internet. </w:t>
+      </w:r>
+    </w:p>
+    <w:p>
+      <w:r>
+        <w:t>Não use dois antivírus. Seu computador ficará muito mais lento à toa.</w:t>
+      </w:r>
+    </w:p>
+    <w:p>
+      <w:pPr>
+        <w:pStyle w:val="Heading2"/>
+      </w:pPr>
+      <w:r>
+        <w:t xml:space="preserve">Faça Backup </w:t>
+      </w:r>
+    </w:p>
+    <w:p>
+      <w:r>
+        <w:t xml:space="preserve">Backup deve ser seu deus! </w:t>
+      </w:r>
+    </w:p>
+    <w:p>
+      <w:r>
+        <w:t xml:space="preserve">Vários, todos os dias em vários formatos. Guarde seu trabalho com amigos e com seu orientador. Faça backup dos backups. Em qualquer acidente, o backup o salvará. Gaste dinheiro com backup. Não reutilize discos de backup. Se possível, tenha um método para guardar grandes quantidades de informação. </w:t>
+      </w:r>
+    </w:p>
+    <w:p>
+      <w:r>
+        <w:t>Também é bom ter um disco rígido externo, mas não é essencial.</w:t>
+      </w:r>
+    </w:p>
+    <w:p>
+      <w:r>
+        <w:t>Existem vários softwares e serviços de backup disponível, eu utiliz</w:t>
+      </w:r>
+      <w:r>
+        <w:t>ei</w:t>
+      </w:r>
+      <w:r>
+        <w:t xml:space="preserve"> o Mozyhome, que existe em versão gratuita (até 1Gb) e paga (ilimitado). O Dropbox também permite backup. </w:t>
+      </w:r>
+    </w:p>
+    <w:p>
+      <w:r>
+        <w:t>Lembro que um bom serviço de backup mantém várias, senão todas, versões de um mesmo arquivo. O Dropbox faz isso só por um período do tempo.</w:t>
+      </w:r>
+    </w:p>
+    <w:p>
+      <w:r>
+        <w:t>Outra forma é enviar arquivos para backup em sua conta Google ou outra conta criada especialmente para isso.</w:t>
+      </w:r>
+    </w:p>
+    <w:p>
+      <w:pPr>
+        <w:pStyle w:val="Regra"/>
+      </w:pPr>
+      <w:r>
+        <w:t>Mantenha um backup atualizado.</w:t>
+      </w:r>
+    </w:p>
+    <w:p>
+      <w:pPr>
+        <w:pStyle w:val="Heading2"/>
+      </w:pPr>
+      <w:r>
+        <w:t>Referências</w:t>
+      </w:r>
+    </w:p>
+    <w:p>
+      <w:pPr>
+        <w:ind w:firstLine="708"/>
+      </w:pPr>
+      <w:r>
+        <w:t>Use um software de controle bibliográfico. Existem vários no mercado, alguns gratuitos. Eu aco</w:t>
+      </w:r>
+      <w:r>
+        <w:t xml:space="preserve">nselho o </w:t>
+      </w:r>
+      <w:r>
+        <w:rPr>
+          <w:b/>
+        </w:rPr>
+        <w:t>Zotero</w:t>
+      </w:r>
+      <w:r>
+        <w:t xml:space="preserve">, que é gratuito, </w:t>
+      </w:r>
+      <w:r>
+        <w:t>funciona em rede</w:t>
+      </w:r>
+      <w:r>
+        <w:t>, e é adotado pela linha de Banco de Dados</w:t>
+      </w:r>
+      <w:r>
+        <w:t xml:space="preserve">. Outro bom software gratuito é o Mendelev. No passado usava o Reference Manager, que é pago. Outros </w:t>
+      </w:r>
+      <w:r>
+        <w:t>softwares</w:t>
+      </w:r>
+      <w:r>
+        <w:t xml:space="preserve"> pagos existentes são: EndNote, Citation e Papyrus. Os dois gratuitos que estou sugerindo são muito bons.</w:t>
+      </w:r>
+      <w:r>
+        <w:t xml:space="preserve"> Os usuários de LaTeX podem usar o JabRef.</w:t>
+      </w:r>
+    </w:p>
+    <w:p>
+      <w:r>
+        <w:t xml:space="preserve">Anote tudo que ler. Faça fichamento ou coloque no software de controle bibliográfico. </w:t>
+      </w:r>
+    </w:p>
+    <w:p>
+      <w:r>
+        <w:t xml:space="preserve">O ideal é que você não tenha que ler nada duas vezes (a não ser na primeira vez, que pode na verdade exigir várias leituras). Mantenha o resumo de tudo. </w:t>
+      </w:r>
+    </w:p>
+    <w:p>
+      <w:pPr>
+        <w:pStyle w:val="Heading2"/>
+      </w:pPr>
+      <w:r>
+        <w:t>Desenhando</w:t>
+      </w:r>
+    </w:p>
+    <w:p>
+      <w:r>
+        <w:t xml:space="preserve">Sua tese apresentará desenhos e diagramas. Para isso use um programa de gráficos do tipo bitmap (Paintshop, GIMP, Photoshop), um programa de desenho de diagramas (Microsoft Visio, OO Draw) e um programa de gráficos do tipo vetorial (CorelDraw, Inkscape e outros). </w:t>
+      </w:r>
+    </w:p>
+    <w:p>
+      <w:pPr>
+        <w:pStyle w:val="Heading2"/>
+      </w:pPr>
+      <w:r>
+        <w:t>Programas matemáticos</w:t>
+      </w:r>
+    </w:p>
+    <w:p>
+      <w:r>
+        <w:t>Caso vá fazer algum trabalho com matemática, mesmo que vá desenvolver na tese programas próprios, é importante ter um software de referência na área, como MatLab, WolfranResearch Mathematica e MathCad, dependendo das ferramentas que precise.</w:t>
+      </w:r>
+    </w:p>
+    <w:p>
+      <w:r>
+        <w:t xml:space="preserve">Programas livres: Scilab (substitui o Matlab). </w:t>
+      </w:r>
+    </w:p>
+    <w:p>
+      <w:r>
+        <w:t>Outra opção interessante é usar a linguagem Python e os ambientes matemáticos como Anaconda.</w:t>
+      </w:r>
+    </w:p>
+    <w:p>
+      <w:pPr>
+        <w:pStyle w:val="Heading2"/>
+      </w:pPr>
+      <w:r>
+        <w:t>Outros produtos interessantes</w:t>
+      </w:r>
+    </w:p>
+    <w:p>
+      <w:r>
+        <w:t xml:space="preserve">Para compartilhas arquivos é praxe usar </w:t>
+      </w:r>
+      <w:r>
+        <w:t>os serviços</w:t>
+      </w:r>
+      <w:r>
+        <w:t xml:space="preserve"> como o Google Drive</w:t>
+      </w:r>
+      <w:r>
+        <w:t xml:space="preserve"> ou Microsoft OneDrive</w:t>
+      </w:r>
+      <w:r>
+        <w:t>, que d</w:t>
+      </w:r>
+      <w:r>
+        <w:t>ão</w:t>
+      </w:r>
+      <w:r>
+        <w:t xml:space="preserve"> espaço extra para alunos da UFRJ</w:t>
+      </w:r>
+      <w:r>
+        <w:t>.</w:t>
       </w:r>
       <w:r>
         <w:t xml:space="preserve"> </w:t>
       </w:r>
-      <w:r>
-        <w:t>de pior qualidade</w:t>
-      </w:r>
-      <w:r>
-        <w:t xml:space="preserve"> e com sérios problemas de compatibilidade até entre si</w:t>
-      </w:r>
-      <w:r>
-        <w:t>.</w:t>
-      </w:r>
-      <w:r>
-        <w:t xml:space="preserve"> Não recomendo o uso dessas ferramentas para o texto da tese.</w:t>
-      </w:r>
-    </w:p>
-    <w:p>
-      <w:r>
-        <w:t xml:space="preserve">No caso de forte uso de fórmulas matemáticas, </w:t>
-      </w:r>
-      <w:r>
-        <w:t xml:space="preserve">há o </w:t>
-      </w:r>
-      <w:proofErr w:type="spellStart"/>
-      <w:r>
-        <w:t>LaTeX</w:t>
-      </w:r>
-      <w:proofErr w:type="spellEnd"/>
-      <w:r>
-        <w:t xml:space="preserve">. Esse software não é um processador, mas uma linguagem de programação para processar textos, com algumas semelhanças com HTML e XML. Porém, é de uso difícil e deve ficar restrito aos grupos que o usam como </w:t>
-      </w:r>
-      <w:r>
-        <w:rPr>
-          <w:i/>
-        </w:rPr>
-        <w:t>língua franca</w:t>
-      </w:r>
-      <w:r>
-        <w:t xml:space="preserve">. </w:t>
-      </w:r>
-    </w:p>
-    <w:p>
-      <w:r>
-        <w:t xml:space="preserve">As versões do Word </w:t>
-      </w:r>
-      <w:r>
-        <w:t>2019 ou 356</w:t>
-      </w:r>
-      <w:r>
-        <w:t xml:space="preserve"> tem um editor de fórmulas muito bom, mesmo que não chegue aos extremos de qualidade do </w:t>
-      </w:r>
-      <w:proofErr w:type="spellStart"/>
-      <w:r>
-        <w:t>LaTeX</w:t>
-      </w:r>
-      <w:proofErr w:type="spellEnd"/>
-      <w:r>
-        <w:t>.</w:t>
-      </w:r>
-    </w:p>
-    <w:p>
-      <w:r>
-        <w:t>Existem versões open-</w:t>
-      </w:r>
-      <w:proofErr w:type="spellStart"/>
-      <w:r>
-        <w:t>source</w:t>
-      </w:r>
-      <w:proofErr w:type="spellEnd"/>
-      <w:r>
-        <w:t xml:space="preserve"> e gratuitas do TeX e </w:t>
-      </w:r>
-      <w:proofErr w:type="spellStart"/>
-      <w:r>
-        <w:t>LaTeX</w:t>
-      </w:r>
-      <w:proofErr w:type="spellEnd"/>
-      <w:r>
-        <w:t xml:space="preserve">, como o </w:t>
-      </w:r>
-      <w:proofErr w:type="spellStart"/>
-      <w:r>
-        <w:t>MikTeX</w:t>
-      </w:r>
-      <w:proofErr w:type="spellEnd"/>
-      <w:r>
-        <w:t xml:space="preserve">. A distribuição </w:t>
-      </w:r>
-      <w:proofErr w:type="spellStart"/>
-      <w:r>
-        <w:t>proTeX</w:t>
-      </w:r>
-      <w:proofErr w:type="spellEnd"/>
-      <w:r>
-        <w:t xml:space="preserve"> é ótima.</w:t>
-      </w:r>
-      <w:r>
-        <w:t xml:space="preserve"> Muitos alunos estão usando o </w:t>
-      </w:r>
-      <w:proofErr w:type="spellStart"/>
-      <w:r>
-        <w:t>OverLeaf</w:t>
-      </w:r>
-      <w:proofErr w:type="spellEnd"/>
-      <w:r>
-        <w:t xml:space="preserve">, mas lembre-se, nesse caso </w:t>
-      </w:r>
-      <w:r>
-        <w:rPr>
-          <w:b/>
-        </w:rPr>
-        <w:t>sempre mantenha uma cópia local dos seus arquivos</w:t>
-      </w:r>
-      <w:r>
-        <w:t>, o que é possível via Dropbox.</w:t>
-      </w:r>
-    </w:p>
-    <w:p>
-      <w:r>
-        <w:t xml:space="preserve">Recomendo também não manter sua tese em um único arquivo. Arquivos longos tendem a criar problemas de edição. No </w:t>
-      </w:r>
-      <w:proofErr w:type="spellStart"/>
-      <w:r>
-        <w:t>LaTeX</w:t>
-      </w:r>
-      <w:proofErr w:type="spellEnd"/>
-      <w:r>
-        <w:t xml:space="preserve"> é possível quebrar um arquivo e usar comandos de inclusão em um arquivo principal, o que facilita o trabalho. No Word conheço vários bugs que acontecem com arquivos muito grandes e recomendo manter os capítulos da tese em separado.</w:t>
-      </w:r>
-    </w:p>
-    <w:p>
-      <w:r>
-        <w:t xml:space="preserve">Outra opção é usar as ferramentas em rede da Google, como o Docs. Ele pode ser usado para construir o texto, mas não é bom para a formatação final, e não possui um mecanismo de citação próprio, como o </w:t>
-      </w:r>
-      <w:proofErr w:type="spellStart"/>
-      <w:r>
-        <w:t>LaTeX</w:t>
-      </w:r>
-      <w:proofErr w:type="spellEnd"/>
-      <w:r>
-        <w:t xml:space="preserve">, ou agregado, como o Word pode usar o </w:t>
-      </w:r>
-      <w:proofErr w:type="spellStart"/>
-      <w:r>
-        <w:t>Zotero</w:t>
-      </w:r>
-      <w:proofErr w:type="spellEnd"/>
-      <w:r>
-        <w:t xml:space="preserve"> ou o </w:t>
-      </w:r>
-      <w:proofErr w:type="spellStart"/>
-      <w:r>
-        <w:t>Mendelev</w:t>
-      </w:r>
-      <w:proofErr w:type="spellEnd"/>
-      <w:r>
-        <w:t>.</w:t>
-      </w:r>
-    </w:p>
-    <w:p>
-      <w:r>
-        <w:t xml:space="preserve">Os </w:t>
-      </w:r>
-      <w:proofErr w:type="spellStart"/>
-      <w:r>
-        <w:t>LaTeX</w:t>
-      </w:r>
-      <w:proofErr w:type="spellEnd"/>
-      <w:r>
-        <w:t xml:space="preserve"> disponíveis on-line, em 2020 principalmente o </w:t>
-      </w:r>
-      <w:proofErr w:type="spellStart"/>
-      <w:r>
-        <w:t>Overleaf</w:t>
-      </w:r>
-      <w:proofErr w:type="spellEnd"/>
-      <w:r>
-        <w:t xml:space="preserve">, reviveram completamente essa opção. É uma opção recomendada e existe um estilo </w:t>
-      </w:r>
-      <w:proofErr w:type="spellStart"/>
-      <w:proofErr w:type="gramStart"/>
-      <w:r>
-        <w:t>semi-oficial</w:t>
-      </w:r>
-      <w:proofErr w:type="spellEnd"/>
-      <w:proofErr w:type="gramEnd"/>
-      <w:r>
-        <w:t xml:space="preserve"> da COPPE que é mantido por mim, alunos e ex-alunos da instituição.</w:t>
-      </w:r>
-    </w:p>
-    <w:p>
-      <w:pPr>
-        <w:pStyle w:val="Heading2"/>
-      </w:pPr>
-      <w:r>
-        <w:t>Planilha</w:t>
-      </w:r>
-    </w:p>
-    <w:p>
-      <w:r>
-        <w:t>Muitas teses precisam de apresentar alguns resultados na forma de tabelas e gráficos. O programa de escolha</w:t>
-      </w:r>
-      <w:r>
-        <w:t xml:space="preserve"> genérico</w:t>
-      </w:r>
-      <w:r>
-        <w:t xml:space="preserve"> é, com larga margem, o Microsoft Excel, com o</w:t>
-      </w:r>
-      <w:r>
-        <w:t xml:space="preserve"> Google </w:t>
-      </w:r>
-      <w:proofErr w:type="spellStart"/>
-      <w:r>
-        <w:t>Sheet</w:t>
-      </w:r>
-      <w:proofErr w:type="spellEnd"/>
-      <w:r>
-        <w:t xml:space="preserve"> vindo</w:t>
-      </w:r>
-      <w:r>
-        <w:t xml:space="preserve"> em segundo lugar.</w:t>
-      </w:r>
-      <w:r>
-        <w:t xml:space="preserve"> As imagens, porém, não são tão bonitas.</w:t>
-      </w:r>
-    </w:p>
-    <w:p>
-      <w:r>
-        <w:t>Existem, porém,</w:t>
-      </w:r>
-      <w:r>
-        <w:t xml:space="preserve"> programas melhores que as planilhas para fazer gráficos a partir de números. </w:t>
-      </w:r>
-      <w:proofErr w:type="spellStart"/>
-      <w:r>
-        <w:t>Gnuplot</w:t>
-      </w:r>
-      <w:proofErr w:type="spellEnd"/>
-      <w:r>
-        <w:t xml:space="preserve"> é um programa livre que, com conhecimento, pode produzir gráficos de alta qualidade. </w:t>
-      </w:r>
-      <w:r>
-        <w:t>Isso</w:t>
-      </w:r>
-      <w:r>
-        <w:t xml:space="preserve"> se pode dizer de vários problemas de manipulação matemática (como o </w:t>
-      </w:r>
-      <w:proofErr w:type="spellStart"/>
-      <w:r>
-        <w:t>Matlab</w:t>
-      </w:r>
-      <w:proofErr w:type="spellEnd"/>
-      <w:r>
-        <w:t>) ou estatística (como o SPSS).</w:t>
-      </w:r>
-    </w:p>
-    <w:p>
-      <w:r>
-        <w:t xml:space="preserve">Existem </w:t>
-      </w:r>
-      <w:proofErr w:type="gramStart"/>
-      <w:r>
-        <w:t>outros software</w:t>
-      </w:r>
-      <w:proofErr w:type="gramEnd"/>
-      <w:r>
-        <w:t>, como o Tableau, que também podem ajudar.</w:t>
-      </w:r>
-    </w:p>
-    <w:p>
-      <w:pPr>
-        <w:pStyle w:val="Heading2"/>
-      </w:pPr>
-      <w:r>
-        <w:t>Proteja-se</w:t>
-      </w:r>
-    </w:p>
-    <w:p>
-      <w:r>
-        <w:t>Há algum tempo</w:t>
-      </w:r>
-      <w:r>
-        <w:t>, usar um antivírus de terceiros era essencial. Atualmente o antivírus do Windows pode ser utilizado com tranquilidade.</w:t>
-      </w:r>
-    </w:p>
-    <w:p>
-      <w:r>
-        <w:t xml:space="preserve">Se você usa Windows, </w:t>
-      </w:r>
-      <w:r>
-        <w:t>ligue antivírus</w:t>
-      </w:r>
-      <w:r>
-        <w:t xml:space="preserve">. Nunca deixe o antivírus desatualizado. </w:t>
-      </w:r>
-    </w:p>
-    <w:p>
-      <w:r>
-        <w:t>Se você usa Mac ou Linux, as coisas não são tão sérias. Basta não ser “promíscuo”, isso é, não usar software pirata e coisas assim.</w:t>
-      </w:r>
-    </w:p>
-    <w:p>
-      <w:r>
-        <w:t xml:space="preserve">Ao menor sinal de vírus, pare tudo e elimine o vírus do seu sistema. Nunca desligue o Antivírus. </w:t>
-      </w:r>
-    </w:p>
-    <w:p>
-      <w:pPr>
-        <w:pStyle w:val="Regra"/>
-      </w:pPr>
-      <w:r>
-        <w:t>Mantenha o seu antivírus atualizado e ativo.</w:t>
-      </w:r>
-    </w:p>
-    <w:p>
-      <w:r>
-        <w:t>Evite ao máximo colocar no computador onde desenvolve sua tese disquetes de alunos, disquetes que vêm de laboratórios públicos ou jogos shareware ou piratas.</w:t>
-      </w:r>
-    </w:p>
-    <w:p>
-      <w:r>
-        <w:t xml:space="preserve">Use um </w:t>
-      </w:r>
-      <w:r>
-        <w:rPr>
-          <w:b/>
-        </w:rPr>
-        <w:t>f</w:t>
-      </w:r>
-      <w:r>
-        <w:rPr>
-          <w:b/>
-        </w:rPr>
-        <w:t>irewall</w:t>
-      </w:r>
-      <w:r>
-        <w:t xml:space="preserve">. Um firewall é um programa que tenta evitar que outras pessoas tenham acesso ao seu computador via Internet. </w:t>
-      </w:r>
-    </w:p>
-    <w:p>
-      <w:r>
-        <w:t>Não use dois antivírus. Seu computador ficará muito mais lento à toa.</w:t>
-      </w:r>
-    </w:p>
-    <w:p>
-      <w:pPr>
-        <w:pStyle w:val="Heading2"/>
-      </w:pPr>
-      <w:r>
-        <w:t xml:space="preserve">Faça Backup </w:t>
-      </w:r>
-    </w:p>
-    <w:p>
-      <w:r>
-        <w:t xml:space="preserve">Backup deve ser seu deus! </w:t>
-      </w:r>
-    </w:p>
-    <w:p>
-      <w:r>
-        <w:t xml:space="preserve">Vários, todos os dias em vários formatos. Guarde seu trabalho com amigos e com seu orientador. Faça backup dos backups. Em qualquer acidente, o backup o salvará. Gaste dinheiro com backup. Não reutilize discos de backup. Se possível, tenha um método para guardar grandes quantidades de informação. </w:t>
-      </w:r>
-    </w:p>
-    <w:p>
-      <w:r>
-        <w:t>Também é bom ter um disco rígido externo, mas não é essencial.</w:t>
-      </w:r>
-    </w:p>
-    <w:p>
-      <w:r>
-        <w:t>Existem vários softwares e serviços de backup disponível, eu utiliz</w:t>
-      </w:r>
-      <w:r>
-        <w:t>ei</w:t>
-      </w:r>
-      <w:r>
-        <w:t xml:space="preserve"> o </w:t>
-      </w:r>
-      <w:proofErr w:type="spellStart"/>
-      <w:r>
-        <w:t>Mozyhome</w:t>
-      </w:r>
-      <w:proofErr w:type="spellEnd"/>
-      <w:r>
-        <w:t xml:space="preserve">, que existe em versão gratuita (até 1Gb) e paga (ilimitado). O Dropbox também permite backup. </w:t>
-      </w:r>
-    </w:p>
-    <w:p>
-      <w:r>
-        <w:t>Lembro que um bom serviço de backup mantém várias, senão todas, versões de um mesmo arquivo. O Dropbox faz isso só por um período do tempo.</w:t>
-      </w:r>
-    </w:p>
-    <w:p>
-      <w:r>
-        <w:t>Outra forma é enviar arquivos para backup em sua conta Google ou outra conta criada especialmente para isso.</w:t>
-      </w:r>
-    </w:p>
-    <w:p>
-      <w:pPr>
-        <w:pStyle w:val="Regra"/>
-      </w:pPr>
-      <w:r>
-        <w:t>Mantenha um backup atualizado.</w:t>
-      </w:r>
-    </w:p>
-    <w:p>
-      <w:pPr>
-        <w:pStyle w:val="Heading2"/>
-      </w:pPr>
-      <w:r>
-        <w:t>Referências</w:t>
-      </w:r>
-    </w:p>
-    <w:p>
-      <w:pPr>
-        <w:ind w:firstLine="708"/>
-      </w:pPr>
-      <w:r>
-        <w:t>Use um software de controle bibliográfico. Existem vários no mercado, alguns gratuitos. Eu aco</w:t>
-      </w:r>
-      <w:r>
-        <w:t xml:space="preserve">nselho o </w:t>
-      </w:r>
-      <w:proofErr w:type="spellStart"/>
-      <w:r>
-        <w:rPr>
-          <w:b/>
-        </w:rPr>
-        <w:t>Zotero</w:t>
-      </w:r>
-      <w:proofErr w:type="spellEnd"/>
-      <w:r>
-        <w:t xml:space="preserve">, que é gratuito, </w:t>
-      </w:r>
-      <w:r>
-        <w:t>funciona em rede</w:t>
-      </w:r>
-      <w:r>
-        <w:t>, e é adotado pela linha de Banco de Dados</w:t>
-      </w:r>
-      <w:r>
-        <w:t xml:space="preserve">. Outro bom software gratuito é o </w:t>
-      </w:r>
-      <w:proofErr w:type="spellStart"/>
-      <w:r>
-        <w:t>Mendelev</w:t>
-      </w:r>
-      <w:proofErr w:type="spellEnd"/>
-      <w:r>
-        <w:t xml:space="preserve">. No passado usava o </w:t>
-      </w:r>
-      <w:proofErr w:type="spellStart"/>
-      <w:r>
-        <w:t>Reference</w:t>
-      </w:r>
-      <w:proofErr w:type="spellEnd"/>
-      <w:r>
-        <w:t xml:space="preserve"> Manager, que é pago. Outros </w:t>
-      </w:r>
-      <w:r>
-        <w:t>softwares</w:t>
-      </w:r>
-      <w:r>
-        <w:t xml:space="preserve"> pagos existentes são: </w:t>
-      </w:r>
-      <w:proofErr w:type="spellStart"/>
-      <w:r>
-        <w:t>EndNote</w:t>
-      </w:r>
-      <w:proofErr w:type="spellEnd"/>
-      <w:r>
-        <w:t xml:space="preserve">, </w:t>
-      </w:r>
-      <w:proofErr w:type="spellStart"/>
-      <w:r>
-        <w:t>Citation</w:t>
-      </w:r>
-      <w:proofErr w:type="spellEnd"/>
-      <w:r>
-        <w:t xml:space="preserve"> e </w:t>
-      </w:r>
-      <w:proofErr w:type="spellStart"/>
-      <w:r>
-        <w:t>Papyrus</w:t>
-      </w:r>
-      <w:proofErr w:type="spellEnd"/>
-      <w:r>
-        <w:t>. Os dois gratuitos que estou sugerindo são muito bons.</w:t>
-      </w:r>
-      <w:r>
-        <w:t xml:space="preserve"> Os usuários de </w:t>
-      </w:r>
-      <w:proofErr w:type="spellStart"/>
-      <w:r>
-        <w:t>LaTeX</w:t>
-      </w:r>
-      <w:proofErr w:type="spellEnd"/>
-      <w:r>
-        <w:t xml:space="preserve"> podem usar o </w:t>
-      </w:r>
-      <w:proofErr w:type="spellStart"/>
-      <w:r>
-        <w:t>JabRef</w:t>
-      </w:r>
-      <w:proofErr w:type="spellEnd"/>
-      <w:r>
-        <w:t>.</w:t>
-      </w:r>
-    </w:p>
-    <w:p>
-      <w:r>
-        <w:t xml:space="preserve">Anote tudo que ler. Faça fichamento ou coloque no software de controle bibliográfico. </w:t>
-      </w:r>
-    </w:p>
-    <w:p>
-      <w:r>
-        <w:t xml:space="preserve">O ideal é que você não tenha que ler nada duas vezes (a não ser na primeira vez, que pode na verdade exigir várias leituras). Mantenha o resumo de tudo. </w:t>
-      </w:r>
-    </w:p>
-    <w:p>
-      <w:pPr>
-        <w:pStyle w:val="Heading2"/>
-      </w:pPr>
-      <w:r>
-        <w:t>Desenhando</w:t>
-      </w:r>
-    </w:p>
-    <w:p>
-      <w:r>
-        <w:t>Sua tese apresentará desenhos e diagramas. Para isso use um programa de gráficos do tipo bitmap (</w:t>
-      </w:r>
-      <w:proofErr w:type="spellStart"/>
-      <w:r>
-        <w:t>Paintshop</w:t>
-      </w:r>
-      <w:proofErr w:type="spellEnd"/>
-      <w:r>
-        <w:t xml:space="preserve">, GIMP, Photoshop), um programa de desenho de diagramas (Microsoft Visio, OO Draw) e um programa de gráficos do tipo vetorial (CorelDraw, </w:t>
-      </w:r>
-      <w:proofErr w:type="spellStart"/>
-      <w:r>
-        <w:t>Inkscape</w:t>
-      </w:r>
-      <w:proofErr w:type="spellEnd"/>
-      <w:r>
-        <w:t xml:space="preserve"> e outros). </w:t>
-      </w:r>
-    </w:p>
-    <w:p>
-      <w:pPr>
-        <w:pStyle w:val="Heading2"/>
-      </w:pPr>
-      <w:r>
-        <w:t>Programas matemáticos</w:t>
-      </w:r>
-    </w:p>
-    <w:p>
-      <w:r>
-        <w:t xml:space="preserve">Caso vá fazer algum trabalho com matemática, mesmo que vá desenvolver na tese programas próprios, é importante ter um software de referência na área, como </w:t>
-      </w:r>
-      <w:proofErr w:type="spellStart"/>
-      <w:r>
-        <w:t>MatLab</w:t>
-      </w:r>
-      <w:proofErr w:type="spellEnd"/>
-      <w:r>
-        <w:t xml:space="preserve">, </w:t>
-      </w:r>
-      <w:proofErr w:type="spellStart"/>
-      <w:r>
-        <w:t>WolfranResearch</w:t>
-      </w:r>
-      <w:proofErr w:type="spellEnd"/>
-      <w:r>
-        <w:t xml:space="preserve"> </w:t>
-      </w:r>
-      <w:proofErr w:type="spellStart"/>
-      <w:r>
-        <w:t>Mathematica</w:t>
-      </w:r>
-      <w:proofErr w:type="spellEnd"/>
-      <w:r>
-        <w:t xml:space="preserve"> e </w:t>
-      </w:r>
-      <w:proofErr w:type="spellStart"/>
-      <w:r>
-        <w:t>MathCad</w:t>
-      </w:r>
-      <w:proofErr w:type="spellEnd"/>
-      <w:r>
-        <w:t>, dependendo das ferramentas que precise.</w:t>
-      </w:r>
-    </w:p>
-    <w:p>
-      <w:r>
-        <w:t xml:space="preserve">Programas livres: </w:t>
-      </w:r>
-      <w:proofErr w:type="spellStart"/>
-      <w:r>
-        <w:t>Scilab</w:t>
-      </w:r>
-      <w:proofErr w:type="spellEnd"/>
-      <w:r>
-        <w:t xml:space="preserve"> (substitui o </w:t>
-      </w:r>
-      <w:proofErr w:type="spellStart"/>
-      <w:r>
-        <w:t>Matlab</w:t>
-      </w:r>
-      <w:proofErr w:type="spellEnd"/>
-      <w:r>
-        <w:t xml:space="preserve">). </w:t>
-      </w:r>
-    </w:p>
-    <w:p>
-      <w:r>
-        <w:t>Outra opção interessante é usar a linguagem Python e os ambientes matemáticos como Anaconda.</w:t>
-      </w:r>
-    </w:p>
-    <w:p>
-      <w:pPr>
-        <w:pStyle w:val="Heading2"/>
-      </w:pPr>
-      <w:r>
-        <w:t>Outros produtos interessantes</w:t>
-      </w:r>
-    </w:p>
-    <w:p>
-      <w:r>
-        <w:t xml:space="preserve">Para compartilhas arquivos é praxe usar </w:t>
-      </w:r>
-      <w:r>
-        <w:t>os serviços</w:t>
-      </w:r>
-      <w:r>
-        <w:t xml:space="preserve"> como o Google Drive</w:t>
-      </w:r>
-      <w:r>
-        <w:t xml:space="preserve"> ou Microsoft OneDrive</w:t>
-      </w:r>
-      <w:r>
-        <w:t>, que d</w:t>
-      </w:r>
-      <w:r>
-        <w:t>ão</w:t>
-      </w:r>
-      <w:r>
-        <w:t xml:space="preserve"> espaço extra para alunos da UFRJ</w:t>
-      </w:r>
-      <w:r>
-        <w:t>.</w:t>
-      </w:r>
-      <w:r>
-        <w:t xml:space="preserve"> </w:t>
-      </w:r>
-    </w:p>
-    <w:p>
-      <w:r>
-        <w:t xml:space="preserve">Para notas de texto, o </w:t>
-      </w:r>
-      <w:proofErr w:type="spellStart"/>
-      <w:r>
-        <w:t>Evernote</w:t>
-      </w:r>
-      <w:proofErr w:type="spellEnd"/>
-      <w:r>
-        <w:t>, que funciona em qualquer plataforma, inclusive iOS e Android, mas não em Linux.</w:t>
+    </w:p>
+    <w:p>
+      <w:r>
+        <w:t>Para notas de texto, o Evernote, que funciona em qualquer plataforma, inclusive iOS e Android, mas não em Linux.</w:t>
       </w:r>
     </w:p>
     <w:p/>
@@ -11438,17 +10455,7 @@
         </w:numPr>
       </w:pPr>
       <w:r>
-        <w:t xml:space="preserve">Todo aluno de mestrado deve publicar pelo menos um artigo em </w:t>
-      </w:r>
-      <w:proofErr w:type="spellStart"/>
-      <w:proofErr w:type="gramStart"/>
-      <w:r>
-        <w:t>co-autoria</w:t>
-      </w:r>
-      <w:proofErr w:type="spellEnd"/>
-      <w:proofErr w:type="gramEnd"/>
-      <w:r>
-        <w:t xml:space="preserve"> comigo, possivelmente em conjunto com outros alunos. </w:t>
+        <w:t xml:space="preserve">Todo aluno de mestrado deve publicar pelo menos um artigo em co-autoria comigo, possivelmente em conjunto com outros alunos. </w:t>
       </w:r>
     </w:p>
     <w:p>
@@ -11460,17 +10467,7 @@
         </w:numPr>
       </w:pPr>
       <w:r>
-        <w:t xml:space="preserve">Todo aluno de doutorado deve publicar pelo menos um artigo por ano em </w:t>
-      </w:r>
-      <w:proofErr w:type="spellStart"/>
-      <w:proofErr w:type="gramStart"/>
-      <w:r>
-        <w:t>co-autoria</w:t>
-      </w:r>
-      <w:proofErr w:type="spellEnd"/>
-      <w:proofErr w:type="gramEnd"/>
-      <w:r>
-        <w:t xml:space="preserve"> comigo, possivelmente em conjunto com outros alunos.</w:t>
+        <w:t>Todo aluno de doutorado deve publicar pelo menos um artigo por ano em co-autoria comigo, possivelmente em conjunto com outros alunos.</w:t>
       </w:r>
     </w:p>
     <w:p>
@@ -11482,17 +10479,7 @@
         </w:numPr>
       </w:pPr>
       <w:r>
-        <w:t xml:space="preserve">Todo aluno de doutorado deve publicar um artigo em revista indexada sobre o seu tema de tese de doutorado em </w:t>
-      </w:r>
-      <w:proofErr w:type="spellStart"/>
-      <w:proofErr w:type="gramStart"/>
-      <w:r>
-        <w:t>co-autoria</w:t>
-      </w:r>
-      <w:proofErr w:type="spellEnd"/>
-      <w:proofErr w:type="gramEnd"/>
-      <w:r>
-        <w:t xml:space="preserve"> comigo (regra da Coppe).</w:t>
+        <w:t>Todo aluno de doutorado deve publicar um artigo em revista indexada sobre o seu tema de tese de doutorado em co-autoria comigo (regra da Coppe).</w:t>
       </w:r>
     </w:p>
     <w:p>
@@ -11518,15 +10505,7 @@
         <w:t>. Você pode compartilhar via Google Drive</w:t>
       </w:r>
       <w:r>
-        <w:t xml:space="preserve">, </w:t>
-      </w:r>
-      <w:proofErr w:type="spellStart"/>
-      <w:r>
-        <w:t>One</w:t>
-      </w:r>
-      <w:proofErr w:type="spellEnd"/>
-      <w:r>
-        <w:t xml:space="preserve"> Drive ou GitHub</w:t>
+        <w:t>, One Drive ou GitHub</w:t>
       </w:r>
       <w:r>
         <w:t>.</w:t>
@@ -11571,15 +10550,7 @@
         <w:t>Word</w:t>
       </w:r>
       <w:r>
-        <w:t xml:space="preserve"> deve estar compartilhado comigo em uma das seguintes ferramentas: Google </w:t>
-      </w:r>
-      <w:proofErr w:type="spellStart"/>
-      <w:r>
-        <w:t>Docs</w:t>
-      </w:r>
-      <w:proofErr w:type="spellEnd"/>
-      <w:r>
-        <w:t xml:space="preserve">, </w:t>
+        <w:t xml:space="preserve"> deve estar compartilhado comigo em uma das seguintes ferramentas: Google Docs, </w:t>
       </w:r>
       <w:r>
         <w:t>OneDrive</w:t>
@@ -11600,27 +10571,17 @@
         </w:numPr>
       </w:pPr>
       <w:r>
-        <w:t xml:space="preserve">Textos em </w:t>
-      </w:r>
-      <w:proofErr w:type="spellStart"/>
-      <w:r>
-        <w:t>LaTeX</w:t>
-      </w:r>
-      <w:proofErr w:type="spellEnd"/>
-      <w:r>
-        <w:t xml:space="preserve"> devem usar </w:t>
+        <w:t xml:space="preserve">Textos em LaTeX devem usar </w:t>
       </w:r>
       <w:r>
         <w:t xml:space="preserve">o </w:t>
       </w:r>
-      <w:proofErr w:type="spellStart"/>
       <w:r>
         <w:rPr>
           <w:b/>
         </w:rPr>
         <w:t>Overleaf</w:t>
       </w:r>
-      <w:proofErr w:type="spellEnd"/>
       <w:r>
         <w:t xml:space="preserve"> </w:t>
       </w:r>
@@ -11656,21 +10617,7 @@
         <w:rPr>
           <w:b/>
         </w:rPr>
-        <w:t xml:space="preserve">GitHub, Google </w:t>
-      </w:r>
-      <w:proofErr w:type="spellStart"/>
-      <w:r>
-        <w:rPr>
-          <w:b/>
-        </w:rPr>
-        <w:t>Docs</w:t>
-      </w:r>
-      <w:proofErr w:type="spellEnd"/>
-      <w:r>
-        <w:rPr>
-          <w:b/>
-        </w:rPr>
-        <w:t xml:space="preserve">, </w:t>
+        <w:t xml:space="preserve">GitHub, Google Docs, </w:t>
       </w:r>
       <w:r>
         <w:rPr>
@@ -11700,15 +10647,7 @@
         </w:numPr>
       </w:pPr>
       <w:r>
-        <w:t xml:space="preserve">Melhor ainda se estiverem em todos! Por exemplo, trabalhem no Google </w:t>
-      </w:r>
-      <w:proofErr w:type="spellStart"/>
-      <w:r>
-        <w:t>Docs</w:t>
-      </w:r>
-      <w:proofErr w:type="spellEnd"/>
-      <w:r>
-        <w:t>, mantenham versões no GitHub e backups de curto no Dropbox.</w:t>
+        <w:t>Melhor ainda se estiverem em todos! Por exemplo, trabalhem no Google Docs, mantenham versões no GitHub e backups de curto no Dropbox.</w:t>
       </w:r>
     </w:p>
     <w:p>
@@ -11722,14 +10661,12 @@
       <w:r>
         <w:t xml:space="preserve">O status da tese pode ser mantido no </w:t>
       </w:r>
-      <w:proofErr w:type="spellStart"/>
       <w:r>
         <w:rPr>
           <w:b/>
         </w:rPr>
         <w:t>Trello</w:t>
       </w:r>
-      <w:proofErr w:type="spellEnd"/>
       <w:r>
         <w:t xml:space="preserve"> </w:t>
       </w:r>
@@ -11815,15 +10752,7 @@
         </w:numPr>
       </w:pPr>
       <w:r>
-        <w:t>Revisão do Problema: incluindo áreas relacionadas, de preferência por meio de Revisão ou Mapeamento Sistemático, em formato top-</w:t>
-      </w:r>
-      <w:proofErr w:type="spellStart"/>
-      <w:r>
-        <w:t>down</w:t>
-      </w:r>
-      <w:proofErr w:type="spellEnd"/>
-      <w:r>
-        <w:t>, do problema mais geral ao mais específico.</w:t>
+        <w:t>Revisão do Problema: incluindo áreas relacionadas, de preferência por meio de Revisão ou Mapeamento Sistemático, em formato top-down, do problema mais geral ao mais específico.</w:t>
       </w:r>
     </w:p>
     <w:p>
@@ -11835,15 +10764,7 @@
         </w:numPr>
       </w:pPr>
       <w:r>
-        <w:t>Revisão das Técnicas de Solução ou Metodologia: mostrado, de forma top-</w:t>
-      </w:r>
-      <w:proofErr w:type="spellStart"/>
-      <w:r>
-        <w:t>down</w:t>
-      </w:r>
-      <w:proofErr w:type="spellEnd"/>
-      <w:r>
-        <w:t>, as teorias, técnicas, tecnologias ou metodologias usadas na solução do problema</w:t>
+        <w:t>Revisão das Técnicas de Solução ou Metodologia: mostrado, de forma top-down, as teorias, técnicas, tecnologias ou metodologias usadas na solução do problema</w:t>
       </w:r>
     </w:p>
     <w:p>
@@ -11988,44 +10909,12 @@
     </w:p>
     <w:p>
       <w:r>
-        <w:t>Primeiro faça uma lista do que você fez (</w:t>
-      </w:r>
-      <w:proofErr w:type="spellStart"/>
-      <w:r>
-        <w:t>What</w:t>
-      </w:r>
-      <w:proofErr w:type="spellEnd"/>
-      <w:r>
-        <w:t xml:space="preserve">). </w:t>
-      </w:r>
-    </w:p>
-    <w:p>
-      <w:r>
-        <w:t xml:space="preserve">A partir dessa lista, pergunte para cada coisa que você fez: </w:t>
-      </w:r>
-      <w:proofErr w:type="gramStart"/>
-      <w:r>
-        <w:t>por que</w:t>
-      </w:r>
-      <w:proofErr w:type="gramEnd"/>
-      <w:r>
-        <w:t xml:space="preserve"> você fez (</w:t>
-      </w:r>
-      <w:proofErr w:type="spellStart"/>
-      <w:r>
-        <w:t>Why</w:t>
-      </w:r>
-      <w:proofErr w:type="spellEnd"/>
-      <w:r>
-        <w:t>) e como você fez (</w:t>
-      </w:r>
-      <w:proofErr w:type="spellStart"/>
-      <w:r>
-        <w:t>How</w:t>
-      </w:r>
-      <w:proofErr w:type="spellEnd"/>
-      <w:r>
-        <w:t xml:space="preserve">). </w:t>
+        <w:t xml:space="preserve">Primeiro faça uma lista do que você fez (What). </w:t>
+      </w:r>
+    </w:p>
+    <w:p>
+      <w:r>
+        <w:t xml:space="preserve">A partir dessa lista, pergunte para cada coisa que você fez: por que você fez (Why) e como você fez (How). </w:t>
       </w:r>
     </w:p>
     <w:p>
@@ -12040,39 +10929,15 @@
     </w:p>
     <w:p>
       <w:r>
-        <w:t xml:space="preserve">As outras perguntas (Where, Who, When, </w:t>
-      </w:r>
-      <w:proofErr w:type="spellStart"/>
-      <w:r>
-        <w:t>How</w:t>
-      </w:r>
-      <w:proofErr w:type="spellEnd"/>
-      <w:r>
-        <w:t xml:space="preserve"> Much) são menos importantes nesse caso, mas</w:t>
-      </w:r>
-      <w:r>
-        <w:t xml:space="preserve"> podem dar ideias de trabalho. Por exemplo, onde você fez alguma mudança no código? Quem foi o idealizador de algum algoritmo que </w:t>
-      </w:r>
-      <w:proofErr w:type="gramStart"/>
-      <w:r>
-        <w:t>você uso</w:t>
-      </w:r>
-      <w:proofErr w:type="gramEnd"/>
-      <w:r>
-        <w:t>? Quanto poder computacional você precisou usar?</w:t>
-      </w:r>
-    </w:p>
-    <w:p>
-      <w:r>
-        <w:t xml:space="preserve">Você também pode pensar em 2 Whats: qual o seu problema, qual o seu trabalho. E depois fazer um raciocínio similar. A Figura a seguir mostra </w:t>
-      </w:r>
-      <w:proofErr w:type="gramStart"/>
-      <w:r>
-        <w:t>uma esquema</w:t>
-      </w:r>
-      <w:proofErr w:type="gramEnd"/>
-      <w:r>
-        <w:t xml:space="preserve"> de raciocínio.</w:t>
+        <w:t>As outras perguntas (Where, Who, When, How Much) são menos importantes nesse caso, mas</w:t>
+      </w:r>
+      <w:r>
+        <w:t xml:space="preserve"> podem dar ideias de trabalho. Por exemplo, onde você fez alguma mudança no código? Quem foi o idealizador de algum algoritmo que você uso? Quanto poder computacional você precisou usar?</w:t>
+      </w:r>
+    </w:p>
+    <w:p>
+      <w:r>
+        <w:t>Você também pode pensar em 2 Whats: qual o seu problema, qual o seu trabalho. E depois fazer um raciocínio similar. A Figura a seguir mostra uma esquema de raciocínio.</w:t>
       </w:r>
     </w:p>
     <w:p>
@@ -12433,11 +11298,9 @@
       </w:r>
     </w:p>
     <w:p>
-      <w:proofErr w:type="gramStart"/>
       <w:r>
         <w:t>Segundo, a</w:t>
       </w:r>
-      <w:proofErr w:type="gramEnd"/>
       <w:r>
         <w:t xml:space="preserve"> capacidade do orientador ajudar em algo nesses casos (fim do seu prazo) é muito reduzida. </w:t>
       </w:r>
@@ -12697,15 +11560,7 @@
         <w:t>veem</w:t>
       </w:r>
       <w:r>
-        <w:t xml:space="preserve"> uma lâmpada velha, dessas bem antigas, das MIL e UMA Noites. O orientador pega a tal lâmpada e dá uma </w:t>
-      </w:r>
-      <w:proofErr w:type="spellStart"/>
-      <w:r>
-        <w:t>esfregadinha</w:t>
-      </w:r>
-      <w:proofErr w:type="spellEnd"/>
-      <w:r>
-        <w:t xml:space="preserve"> com a mão...</w:t>
+        <w:t xml:space="preserve"> uma lâmpada velha, dessas bem antigas, das MIL e UMA Noites. O orientador pega a tal lâmpada e dá uma esfregadinha com a mão...</w:t>
       </w:r>
     </w:p>
     <w:p>
@@ -12715,15 +11570,7 @@
     </w:p>
     <w:p>
       <w:r>
-        <w:t xml:space="preserve">O bolsista de graduação gritou... "Primeiro eu, primeiro </w:t>
-      </w:r>
-      <w:proofErr w:type="gramStart"/>
-      <w:r>
-        <w:t>eu !</w:t>
-      </w:r>
-      <w:proofErr w:type="gramEnd"/>
-      <w:r>
-        <w:t>"</w:t>
+        <w:t>O bolsista de graduação gritou... "Primeiro eu, primeiro eu !"</w:t>
       </w:r>
     </w:p>
     <w:p>
@@ -12743,21 +11590,8 @@
       </w:r>
     </w:p>
     <w:p>
-      <w:proofErr w:type="gramStart"/>
-      <w:r>
-        <w:t>BUUM !</w:t>
-      </w:r>
-      <w:proofErr w:type="gramEnd"/>
-      <w:r>
-        <w:t xml:space="preserve"> O </w:t>
-      </w:r>
-      <w:proofErr w:type="gramStart"/>
-      <w:r>
-        <w:t>cara</w:t>
-      </w:r>
-      <w:proofErr w:type="gramEnd"/>
-      <w:r>
-        <w:t xml:space="preserve"> desapareceu.</w:t>
+      <w:r>
+        <w:t>BUUM ! O cara desapareceu.</w:t>
       </w:r>
     </w:p>
     <w:p>
@@ -12782,15 +11616,7 @@
     </w:p>
     <w:p>
       <w:r>
-        <w:t xml:space="preserve">Então o Gênio falou para o orientador: "Agora </w:t>
-      </w:r>
-      <w:proofErr w:type="gramStart"/>
-      <w:r>
-        <w:t>você !</w:t>
-      </w:r>
-      <w:proofErr w:type="gramEnd"/>
-      <w:r>
-        <w:t>"</w:t>
+        <w:t>Então o Gênio falou para o orientador: "Agora você !"</w:t>
       </w:r>
     </w:p>
     <w:p>
@@ -12864,18 +11690,8 @@
       <w:r>
         <w:t xml:space="preserve">— </w:t>
       </w:r>
-      <w:proofErr w:type="spellStart"/>
-      <w:r>
-        <w:t>Humm</w:t>
-      </w:r>
-      <w:proofErr w:type="spellEnd"/>
-      <w:proofErr w:type="gramStart"/>
-      <w:r>
-        <w:t xml:space="preserve"> ..</w:t>
-      </w:r>
-      <w:proofErr w:type="gramEnd"/>
-      <w:r>
-        <w:t xml:space="preserve"> . e qual é o tema da sua tese? </w:t>
+      <w:r>
+        <w:t xml:space="preserve">Humm .. . e qual é o tema da sua tese? </w:t>
       </w:r>
     </w:p>
     <w:p>
@@ -12984,15 +11800,7 @@
         <w:t>ensanguentados</w:t>
       </w:r>
       <w:r>
-        <w:t xml:space="preserve"> e pelancas de diversas </w:t>
-      </w:r>
-      <w:proofErr w:type="spellStart"/>
-      <w:r>
-        <w:t>ex-raposas</w:t>
-      </w:r>
-      <w:proofErr w:type="spellEnd"/>
-      <w:r>
-        <w:t xml:space="preserve"> e, ao lado desta, outra pilha ainda maior de ossos e restos mortais daquilo que um dia foram lobos. Ao centro das duas pilhas de ossos, um enorme LEÃO, satisfeito, bem alimentado e sonolento, a palitar os dentes. </w:t>
+        <w:t xml:space="preserve"> e pelancas de diversas ex-raposas e, ao lado desta, outra pilha ainda maior de ossos e restos mortais daquilo que um dia foram lobos. Ao centro das duas pilhas de ossos, um enorme LEÃO, satisfeito, bem alimentado e sonolento, a palitar os dentes. </w:t>
       </w:r>
     </w:p>
     <w:p>
@@ -13005,21 +11813,7 @@
         <w:rPr>
           <w:b/>
         </w:rPr>
-        <w:t xml:space="preserve">MORAL DA </w:t>
-      </w:r>
-      <w:proofErr w:type="gramStart"/>
-      <w:r>
-        <w:rPr>
-          <w:b/>
-        </w:rPr>
-        <w:t>HISTORIA</w:t>
-      </w:r>
-      <w:proofErr w:type="gramEnd"/>
-      <w:r>
-        <w:rPr>
-          <w:b/>
-        </w:rPr>
-        <w:t>:</w:t>
+        <w:t>MORAL DA HISTORIA:</w:t>
       </w:r>
     </w:p>
     <w:p>
@@ -13051,28 +11845,12 @@
         <w:t xml:space="preserve">— </w:t>
       </w:r>
       <w:r>
-        <w:t xml:space="preserve">Não importa nem mesmo se suas </w:t>
-      </w:r>
-      <w:proofErr w:type="spellStart"/>
-      <w:r>
-        <w:t>idéias</w:t>
-      </w:r>
-      <w:proofErr w:type="spellEnd"/>
-      <w:r>
-        <w:t xml:space="preserve"> vão contra o mais óbvio dos conceitos lógicos... </w:t>
-      </w:r>
-    </w:p>
-    <w:p>
-      <w:r>
-        <w:t xml:space="preserve">— </w:t>
-      </w:r>
-      <w:proofErr w:type="gramStart"/>
-      <w:r>
-        <w:t>o</w:t>
-      </w:r>
-      <w:proofErr w:type="gramEnd"/>
-      <w:r>
-        <w:t xml:space="preserve"> que importa é </w:t>
+        <w:t xml:space="preserve">Não importa nem mesmo se suas idéias vão contra o mais óbvio dos conceitos lógicos... </w:t>
+      </w:r>
+    </w:p>
+    <w:p>
+      <w:r>
+        <w:t xml:space="preserve">— o que importa é </w:t>
       </w:r>
       <w:r>
         <w:rPr>
@@ -13269,16 +12047,8 @@
         <w:rPr>
           <w:lang w:val="en-US"/>
         </w:rPr>
-        <w:t xml:space="preserve"> </w:t>
-      </w:r>
-      <w:proofErr w:type="spellStart"/>
-      <w:r>
-        <w:rPr>
-          <w:lang w:val="en-US"/>
-        </w:rPr>
-        <w:t>Edsger</w:t>
-      </w:r>
-      <w:proofErr w:type="spellEnd"/>
+        <w:t xml:space="preserve"> Edsger</w:t>
+      </w:r>
       <w:r>
         <w:rPr>
           <w:lang w:val="en-US"/>
@@ -13555,61 +12325,8 @@
         </w:rPr>
         <w:t xml:space="preserve">They laughed at Columbus, they laughed at Fulton, they laughed at the Wright brothers. </w:t>
       </w:r>
-      <w:proofErr w:type="spellStart"/>
-      <w:r>
-        <w:t>But</w:t>
-      </w:r>
-      <w:proofErr w:type="spellEnd"/>
-      <w:r>
-        <w:t xml:space="preserve"> </w:t>
-      </w:r>
-      <w:proofErr w:type="spellStart"/>
-      <w:r>
-        <w:t>they</w:t>
-      </w:r>
-      <w:proofErr w:type="spellEnd"/>
-      <w:r>
-        <w:t xml:space="preserve"> </w:t>
-      </w:r>
-      <w:proofErr w:type="spellStart"/>
-      <w:r>
-        <w:t>also</w:t>
-      </w:r>
-      <w:proofErr w:type="spellEnd"/>
-      <w:r>
-        <w:t xml:space="preserve"> </w:t>
-      </w:r>
-      <w:proofErr w:type="spellStart"/>
-      <w:r>
-        <w:t>laughed</w:t>
-      </w:r>
-      <w:proofErr w:type="spellEnd"/>
-      <w:r>
-        <w:t xml:space="preserve"> </w:t>
-      </w:r>
-      <w:proofErr w:type="spellStart"/>
-      <w:r>
-        <w:t>at</w:t>
-      </w:r>
-      <w:proofErr w:type="spellEnd"/>
-      <w:r>
-        <w:t xml:space="preserve"> </w:t>
-      </w:r>
-      <w:proofErr w:type="spellStart"/>
-      <w:r>
-        <w:t>Bozo</w:t>
-      </w:r>
-      <w:proofErr w:type="spellEnd"/>
-      <w:r>
-        <w:t xml:space="preserve"> </w:t>
-      </w:r>
-      <w:proofErr w:type="spellStart"/>
-      <w:r>
-        <w:t>the</w:t>
-      </w:r>
-      <w:proofErr w:type="spellEnd"/>
-      <w:r>
-        <w:t xml:space="preserve"> Clown." - Carl Sagan </w:t>
+      <w:r>
+        <w:t xml:space="preserve">But they also laughed at Bozo the Clown." - Carl Sagan </w:t>
       </w:r>
     </w:p>
     <w:p>
@@ -13648,61 +12365,8 @@
         </w:rPr>
         <w:t xml:space="preserve">"It doesn't matter how beautiful your theory is, it doesn't matter how smart you are. </w:t>
       </w:r>
-      <w:proofErr w:type="spellStart"/>
-      <w:r>
-        <w:t>If</w:t>
-      </w:r>
-      <w:proofErr w:type="spellEnd"/>
-      <w:r>
-        <w:t xml:space="preserve"> it </w:t>
-      </w:r>
-      <w:proofErr w:type="spellStart"/>
-      <w:r>
-        <w:t>doesn't</w:t>
-      </w:r>
-      <w:proofErr w:type="spellEnd"/>
-      <w:r>
-        <w:t xml:space="preserve"> </w:t>
-      </w:r>
-      <w:proofErr w:type="spellStart"/>
-      <w:r>
-        <w:t>agree</w:t>
-      </w:r>
-      <w:proofErr w:type="spellEnd"/>
-      <w:r>
-        <w:t xml:space="preserve"> </w:t>
-      </w:r>
-      <w:proofErr w:type="spellStart"/>
-      <w:r>
-        <w:t>with</w:t>
-      </w:r>
-      <w:proofErr w:type="spellEnd"/>
-      <w:r>
-        <w:t xml:space="preserve"> </w:t>
-      </w:r>
-      <w:proofErr w:type="spellStart"/>
-      <w:r>
-        <w:t>experiment</w:t>
-      </w:r>
-      <w:proofErr w:type="spellEnd"/>
-      <w:r>
-        <w:t xml:space="preserve">, </w:t>
-      </w:r>
-      <w:proofErr w:type="spellStart"/>
-      <w:r>
-        <w:t>it's</w:t>
-      </w:r>
-      <w:proofErr w:type="spellEnd"/>
-      <w:r>
-        <w:t xml:space="preserve"> </w:t>
-      </w:r>
-      <w:proofErr w:type="spellStart"/>
-      <w:r>
-        <w:t>wrong</w:t>
-      </w:r>
-      <w:proofErr w:type="spellEnd"/>
-      <w:r>
-        <w:t xml:space="preserve">" - Richard Feynman </w:t>
+      <w:r>
+        <w:t xml:space="preserve">If it doesn't agree with experiment, it's wrong" - Richard Feynman </w:t>
       </w:r>
     </w:p>
     <w:p>
@@ -13731,21 +12395,7 @@
         <w:rPr>
           <w:lang w:val="en-US"/>
         </w:rPr>
-        <w:t xml:space="preserve">- </w:t>
-      </w:r>
-      <w:proofErr w:type="spellStart"/>
-      <w:r>
-        <w:rPr>
-          <w:lang w:val="en-US"/>
-        </w:rPr>
-        <w:t>Wernher</w:t>
-      </w:r>
-      <w:proofErr w:type="spellEnd"/>
-      <w:r>
-        <w:rPr>
-          <w:lang w:val="en-US"/>
-        </w:rPr>
-        <w:t xml:space="preserve"> von Braun</w:t>
+        <w:t>- Wernher von Braun</w:t>
       </w:r>
       <w:r>
         <w:rPr>
@@ -13774,21 +12424,7 @@
         <w:rPr>
           <w:lang w:val="en-US"/>
         </w:rPr>
-        <w:t xml:space="preserve">- </w:t>
-      </w:r>
-      <w:proofErr w:type="spellStart"/>
-      <w:r>
-        <w:rPr>
-          <w:lang w:val="en-US"/>
-        </w:rPr>
-        <w:t>Wernher</w:t>
-      </w:r>
-      <w:proofErr w:type="spellEnd"/>
-      <w:r>
-        <w:rPr>
-          <w:lang w:val="en-US"/>
-        </w:rPr>
-        <w:t xml:space="preserve"> von Braun.</w:t>
+        <w:t>- Wernher von Braun.</w:t>
       </w:r>
       <w:r>
         <w:rPr>
@@ -13817,21 +12453,7 @@
         <w:rPr>
           <w:lang w:val="en-US"/>
         </w:rPr>
-        <w:t xml:space="preserve">- </w:t>
-      </w:r>
-      <w:proofErr w:type="spellStart"/>
-      <w:r>
-        <w:rPr>
-          <w:lang w:val="en-US"/>
-        </w:rPr>
-        <w:t>Wernher</w:t>
-      </w:r>
-      <w:proofErr w:type="spellEnd"/>
-      <w:r>
-        <w:rPr>
-          <w:lang w:val="en-US"/>
-        </w:rPr>
-        <w:t xml:space="preserve"> von Braun.</w:t>
+        <w:t>- Wernher von Braun.</w:t>
       </w:r>
     </w:p>
     <w:p>
@@ -13866,21 +12488,7 @@
         <w:rPr>
           <w:lang w:val="en-US"/>
         </w:rPr>
-        <w:t xml:space="preserve">- </w:t>
-      </w:r>
-      <w:proofErr w:type="spellStart"/>
-      <w:r>
-        <w:rPr>
-          <w:lang w:val="en-US"/>
-        </w:rPr>
-        <w:t>Wernher</w:t>
-      </w:r>
-      <w:proofErr w:type="spellEnd"/>
-      <w:r>
-        <w:rPr>
-          <w:lang w:val="en-US"/>
-        </w:rPr>
-        <w:t xml:space="preserve"> von Braun.</w:t>
+        <w:t>- Wernher von Braun.</w:t>
       </w:r>
     </w:p>
     <w:p>
@@ -13903,21 +12511,7 @@
         <w:rPr>
           <w:lang w:val="en-US"/>
         </w:rPr>
-        <w:t xml:space="preserve">- </w:t>
-      </w:r>
-      <w:proofErr w:type="spellStart"/>
-      <w:r>
-        <w:rPr>
-          <w:lang w:val="en-US"/>
-        </w:rPr>
-        <w:t>Wernher</w:t>
-      </w:r>
-      <w:proofErr w:type="spellEnd"/>
-      <w:r>
-        <w:rPr>
-          <w:lang w:val="en-US"/>
-        </w:rPr>
-        <w:t xml:space="preserve"> von Braun.</w:t>
+        <w:t>- Wernher von Braun.</w:t>
       </w:r>
     </w:p>
     <w:p>
@@ -13940,43 +12534,21 @@
         <w:rPr>
           <w:lang w:val="en-US"/>
         </w:rPr>
-        <w:t xml:space="preserve">- </w:t>
-      </w:r>
-      <w:proofErr w:type="spellStart"/>
-      <w:r>
+        <w:t>- Wernher von Braun.</w:t>
+      </w:r>
+    </w:p>
+    <w:p>
+      <w:pPr>
+        <w:pStyle w:val="Heading1"/>
         <w:rPr>
           <w:lang w:val="en-US"/>
         </w:rPr>
-        <w:t>Wernher</w:t>
-      </w:r>
-      <w:proofErr w:type="spellEnd"/>
+      </w:pPr>
       <w:r>
         <w:rPr>
           <w:lang w:val="en-US"/>
         </w:rPr>
-        <w:t xml:space="preserve"> von Braun.</w:t>
-      </w:r>
-    </w:p>
-    <w:p>
-      <w:pPr>
-        <w:pStyle w:val="Heading1"/>
-        <w:rPr>
-          <w:lang w:val="en-US"/>
-        </w:rPr>
-      </w:pPr>
-      <w:proofErr w:type="spellStart"/>
-      <w:r>
-        <w:rPr>
-          <w:lang w:val="en-US"/>
-        </w:rPr>
-        <w:t>Mensagem</w:t>
-      </w:r>
-      <w:proofErr w:type="spellEnd"/>
-      <w:r>
-        <w:rPr>
-          <w:lang w:val="en-US"/>
-        </w:rPr>
-        <w:t xml:space="preserve"> a Garcia</w:t>
+        <w:t>Mensagem a Garcia</w:t>
       </w:r>
     </w:p>
     <w:p>
@@ -13986,15 +12558,7 @@
     </w:p>
     <w:p>
       <w:r>
-        <w:t xml:space="preserve">Mensagem a Garcia </w:t>
-      </w:r>
-      <w:proofErr w:type="spellStart"/>
-      <w:r>
-        <w:t>Elbert</w:t>
-      </w:r>
-      <w:proofErr w:type="spellEnd"/>
-      <w:r>
-        <w:t xml:space="preserve"> Hubbard – fevereiro de 1899 </w:t>
+        <w:t xml:space="preserve">Mensagem a Garcia Elbert Hubbard – fevereiro de 1899 </w:t>
       </w:r>
     </w:p>
     <w:p>
@@ -14004,67 +12568,27 @@
     </w:p>
     <w:p>
       <w:r>
-        <w:t xml:space="preserve">Rowan foi trazido à presença do Presidente, que lhe confiou uma carta com a incumbência de entregá-la a Garcia. Não vêm ao caso narrar aqui como esse homem tomou a carta, guardou-a num invólucro impermeável, amarrou a ao peito e, após quatro dias, saltou de um pequeno barco, alta noite, nas costas de Cuba; ou como se embrenhou no sertão para, depois de três semanas, surgir do outro lado da ilha, tendo atravessado a pé um país hostil, e entregue a carta a Garcia. O ponto que desejo frisar é este: Mac </w:t>
-      </w:r>
-      <w:proofErr w:type="spellStart"/>
-      <w:r>
-        <w:t>Kinley</w:t>
-      </w:r>
-      <w:proofErr w:type="spellEnd"/>
-      <w:r>
-        <w:t xml:space="preserve"> deu a Rowan uma carta destinada a Garcia; Rowan tomou-a e nem sequer perguntou: "Onde é que ele está?”. </w:t>
-      </w:r>
-    </w:p>
-    <w:p>
-      <w:r>
-        <w:t xml:space="preserve">Eis aí um homem cujo busto merecia ser fundido em bronze e sua estátua colocada em cada escola. Não é só de sabedoria que a juventude precisa... Nem de instruções sobre isto ou aquilo. Precisa, sim, de um endurecimento das vértebras para poder mostrar-se altiva no exercício de um cargo; para atuar com diligência; para dar conta do recado; para, em suma, levar uma mensagem a Garcia. O General Garcia já não é deste mundo, mas há outros </w:t>
-      </w:r>
-      <w:proofErr w:type="spellStart"/>
-      <w:r>
-        <w:t>Garcias</w:t>
-      </w:r>
-      <w:proofErr w:type="spellEnd"/>
-      <w:r>
-        <w:t>. A nenhum homem que se tenha empenhado em levar adiante uma tarefa em que a ajuda de muitos se torne precisa tem sido poupados momentos de verdadeiro desespero ante a passividade de grande número de pessoas ante a inabilidade ou falta de disposição de concentrar a mente numa determinada tarefa... e fazê-la. A regra geral é: assistência regular, desatenção tola, indiferença irritante e trabalho malfeito.</w:t>
-      </w:r>
-    </w:p>
-    <w:p>
-      <w:r>
-        <w:t xml:space="preserve">Ninguém pode ser verdadeiramente bem-sucedido, exceto se lançar mão de todos os meios ao seu alcance, para obrigar outras pessoas a ajudá-lo, a não ser que Deus Onipotente, na sua grande misericórdia, faça um milagre enviando-lhe, como auxiliar, um anjo de luz. Leitor amigo, tu mesmo podes tirar a prova. Está sentado no teu escritório, rodeado de meia dúzia de empregados. Pois bem, chama um deles e pede-lhe: "Queria ter a bondade de consultar a enciclopédia e de fazer a descrição resumida da vida de </w:t>
-      </w:r>
-      <w:proofErr w:type="spellStart"/>
-      <w:r>
-        <w:t>Corrégio</w:t>
-      </w:r>
-      <w:proofErr w:type="spellEnd"/>
-      <w:r>
-        <w:t xml:space="preserve">". </w:t>
-      </w:r>
-    </w:p>
-    <w:p>
-      <w:r>
-        <w:t xml:space="preserve">Dar-se-á o caso de o empregado dizer, calmamente: </w:t>
-      </w:r>
-      <w:proofErr w:type="gramStart"/>
-      <w:r>
-        <w:t>–  "</w:t>
-      </w:r>
-      <w:proofErr w:type="gramEnd"/>
-      <w:r>
-        <w:t xml:space="preserve">Sim, senhor" e executar o que lhe pediste? Nada disso! Olhar-te-á admirado para fazer uma ou algumas das seguintes perguntas: </w:t>
-      </w:r>
-    </w:p>
-    <w:p>
-      <w:r>
-        <w:t xml:space="preserve">–  Quem é </w:t>
-      </w:r>
-      <w:proofErr w:type="spellStart"/>
-      <w:r>
-        <w:t>Corrégio</w:t>
-      </w:r>
-      <w:proofErr w:type="spellEnd"/>
-      <w:r>
-        <w:t xml:space="preserve">? </w:t>
+        <w:t xml:space="preserve">Rowan foi trazido à presença do Presidente, que lhe confiou uma carta com a incumbência de entregá-la a Garcia. Não vêm ao caso narrar aqui como esse homem tomou a carta, guardou-a num invólucro impermeável, amarrou a ao peito e, após quatro dias, saltou de um pequeno barco, alta noite, nas costas de Cuba; ou como se embrenhou no sertão para, depois de três semanas, surgir do outro lado da ilha, tendo atravessado a pé um país hostil, e entregue a carta a Garcia. O ponto que desejo frisar é este: Mac Kinley deu a Rowan uma carta destinada a Garcia; Rowan tomou-a e nem sequer perguntou: "Onde é que ele está?”. </w:t>
+      </w:r>
+    </w:p>
+    <w:p>
+      <w:r>
+        <w:t>Eis aí um homem cujo busto merecia ser fundido em bronze e sua estátua colocada em cada escola. Não é só de sabedoria que a juventude precisa... Nem de instruções sobre isto ou aquilo. Precisa, sim, de um endurecimento das vértebras para poder mostrar-se altiva no exercício de um cargo; para atuar com diligência; para dar conta do recado; para, em suma, levar uma mensagem a Garcia. O General Garcia já não é deste mundo, mas há outros Garcias. A nenhum homem que se tenha empenhado em levar adiante uma tarefa em que a ajuda de muitos se torne precisa tem sido poupados momentos de verdadeiro desespero ante a passividade de grande número de pessoas ante a inabilidade ou falta de disposição de concentrar a mente numa determinada tarefa... e fazê-la. A regra geral é: assistência regular, desatenção tola, indiferença irritante e trabalho malfeito.</w:t>
+      </w:r>
+    </w:p>
+    <w:p>
+      <w:r>
+        <w:t xml:space="preserve">Ninguém pode ser verdadeiramente bem-sucedido, exceto se lançar mão de todos os meios ao seu alcance, para obrigar outras pessoas a ajudá-lo, a não ser que Deus Onipotente, na sua grande misericórdia, faça um milagre enviando-lhe, como auxiliar, um anjo de luz. Leitor amigo, tu mesmo podes tirar a prova. Está sentado no teu escritório, rodeado de meia dúzia de empregados. Pois bem, chama um deles e pede-lhe: "Queria ter a bondade de consultar a enciclopédia e de fazer a descrição resumida da vida de Corrégio". </w:t>
+      </w:r>
+    </w:p>
+    <w:p>
+      <w:r>
+        <w:t xml:space="preserve">Dar-se-á o caso de o empregado dizer, calmamente: –  "Sim, senhor" e executar o que lhe pediste? Nada disso! Olhar-te-á admirado para fazer uma ou algumas das seguintes perguntas: </w:t>
+      </w:r>
+    </w:p>
+    <w:p>
+      <w:r>
+        <w:t xml:space="preserve">–  Quem é Corrégio? </w:t>
       </w:r>
     </w:p>
     <w:p>
@@ -14110,59 +12634,17 @@
     </w:p>
     <w:p>
       <w:r>
-        <w:t xml:space="preserve">Eu aposto dez contra um que, depois de haveres respondido a tais perguntas e explicado a maneira de procurar os dados pedidos, e a razão por que deles precisas, teu empregado irá pedir a um companheiro que o ajude a encontrar </w:t>
-      </w:r>
-      <w:proofErr w:type="spellStart"/>
-      <w:r>
-        <w:t>Corrégio</w:t>
-      </w:r>
-      <w:proofErr w:type="spellEnd"/>
-      <w:r>
-        <w:t xml:space="preserve"> e depois voltará para te dizer que tal homem nunca existiu. Evidentemente pode ser que eu perca a aposta, mas, seguindo uma regra geral, jogo na certa. Ora, se fores prudente, não te darás ao trabalho de explicar ao teu "ajudante" que </w:t>
-      </w:r>
-      <w:proofErr w:type="spellStart"/>
-      <w:r>
-        <w:t>Corrégio</w:t>
-      </w:r>
-      <w:proofErr w:type="spellEnd"/>
-      <w:r>
-        <w:t xml:space="preserve"> se escreve com "C" e não com "K", mas limitar-te-á a dizer calmamente, esboçando o melhor sorriso: - "Não faz mal... não se incomode". É essa dificuldade de atuar independentemente, essa fraqueza de vontade, essa falta de disposição de, solicitamente, se </w:t>
-      </w:r>
-      <w:proofErr w:type="spellStart"/>
-      <w:proofErr w:type="gramStart"/>
-      <w:r>
-        <w:t>por</w:t>
-      </w:r>
-      <w:proofErr w:type="spellEnd"/>
-      <w:proofErr w:type="gramEnd"/>
-      <w:r>
-        <w:t xml:space="preserve"> em campo e agir, é isso o que impede o avanço da humanidade, fazendo-o recuar para um futuro bastante remoto. Se os homens não tomam a iniciativa de agir em seu próprio proveito, que farão se o resultado de seu esforço resultar em benefício de todos? Por enquanto parece que os homens ainda precisam ser dirigidos. </w:t>
-      </w:r>
-    </w:p>
-    <w:p>
-      <w:r>
-        <w:t xml:space="preserve">O que mantém muitos empregados no seu posto e o faz trabalhar é o medo de, se não o fizer, ser despedido ou transferido no fim do mês. Anuncia-se precisar de um taquígrafo e nove entre dez candidatos à vaga não saberão ortografar nem pontuar, e </w:t>
-      </w:r>
-      <w:proofErr w:type="gramStart"/>
-      <w:r>
-        <w:t>–  o</w:t>
-      </w:r>
-      <w:proofErr w:type="gramEnd"/>
-      <w:r>
-        <w:t xml:space="preserve"> que é pior – pensa não ser necessário sabê-lo. </w:t>
-      </w:r>
-    </w:p>
-    <w:p>
-      <w:r>
-        <w:t xml:space="preserve">"Olhe aquele funcionário” </w:t>
-      </w:r>
-      <w:proofErr w:type="gramStart"/>
-      <w:r>
-        <w:t>–  dizia</w:t>
-      </w:r>
-      <w:proofErr w:type="gramEnd"/>
-      <w:r>
-        <w:t xml:space="preserve"> o chefe de uma grande fábrica. É um excelente funcionário. Contudo, se eu lhe perguntasse por que seu trabalho é necessário ou por que é feito dessa maneira e não de outra, ele seria incapaz de me responder. Nunca deve ter pensado nisso. Faz apenas aquilo que lhe ensinaram, há mais de 3 anos, e nem um pouco a mais". </w:t>
+        <w:t xml:space="preserve">Eu aposto dez contra um que, depois de haveres respondido a tais perguntas e explicado a maneira de procurar os dados pedidos, e a razão por que deles precisas, teu empregado irá pedir a um companheiro que o ajude a encontrar Corrégio e depois voltará para te dizer que tal homem nunca existiu. Evidentemente pode ser que eu perca a aposta, mas, seguindo uma regra geral, jogo na certa. Ora, se fores prudente, não te darás ao trabalho de explicar ao teu "ajudante" que Corrégio se escreve com "C" e não com "K", mas limitar-te-á a dizer calmamente, esboçando o melhor sorriso: - "Não faz mal... não se incomode". É essa dificuldade de atuar independentemente, essa fraqueza de vontade, essa falta de disposição de, solicitamente, se por em campo e agir, é isso o que impede o avanço da humanidade, fazendo-o recuar para um futuro bastante remoto. Se os homens não tomam a iniciativa de agir em seu próprio proveito, que farão se o resultado de seu esforço resultar em benefício de todos? Por enquanto parece que os homens ainda precisam ser dirigidos. </w:t>
+      </w:r>
+    </w:p>
+    <w:p>
+      <w:r>
+        <w:t xml:space="preserve">O que mantém muitos empregados no seu posto e o faz trabalhar é o medo de, se não o fizer, ser despedido ou transferido no fim do mês. Anuncia-se precisar de um taquígrafo e nove entre dez candidatos à vaga não saberão ortografar nem pontuar, e –  o que é pior – pensa não ser necessário sabê-lo. </w:t>
+      </w:r>
+    </w:p>
+    <w:p>
+      <w:r>
+        <w:t xml:space="preserve">"Olhe aquele funcionário” –  dizia o chefe de uma grande fábrica. É um excelente funcionário. Contudo, se eu lhe perguntasse por que seu trabalho é necessário ou por que é feito dessa maneira e não de outra, ele seria incapaz de me responder. Nunca deve ter pensado nisso. Faz apenas aquilo que lhe ensinaram, há mais de 3 anos, e nem um pouco a mais". </w:t>
       </w:r>
     </w:p>
     <w:p>
@@ -14191,13 +12673,8 @@
       </w:r>
     </w:p>
     <w:p>
-      <w:proofErr w:type="gramStart"/>
-      <w:r>
-        <w:t>Estarei pintando</w:t>
-      </w:r>
-      <w:proofErr w:type="gramEnd"/>
-      <w:r>
-        <w:t xml:space="preserve"> o quadro com cores por demais escuras? </w:t>
+      <w:r>
+        <w:t xml:space="preserve">Estarei pintando o quadro com cores por demais escuras? </w:t>
       </w:r>
     </w:p>
     <w:p>
@@ -14215,15 +12692,7 @@
         <w:jc w:val="center"/>
       </w:pPr>
       <w:r>
-        <w:t xml:space="preserve">“PRECISA-SE </w:t>
-      </w:r>
-      <w:proofErr w:type="gramStart"/>
-      <w:r>
-        <w:t>–  E</w:t>
-      </w:r>
-      <w:proofErr w:type="gramEnd"/>
-      <w:r>
-        <w:t xml:space="preserve"> PRECISA-SE COM URGÊNCIA –  DE UM HOMEM CAPAZ DE LEVAR UMA MENSAGEM A GARCIA”.</w:t>
+        <w:t>“PRECISA-SE –  E PRECISA-SE COM URGÊNCIA –  DE UM HOMEM CAPAZ DE LEVAR UMA MENSAGEM A GARCIA”.</w:t>
       </w:r>
     </w:p>
     <w:sectPr>
@@ -14389,441 +12858,7 @@
         <w:rPr>
           <w:lang w:val="en-US"/>
         </w:rPr>
-        <w:t xml:space="preserve">PIMENTEL, Mariano; FILIPPO, Denise; SANTORO, </w:t>
-      </w:r>
-      <w:proofErr w:type="spellStart"/>
-      <w:r>
-        <w:rPr>
-          <w:lang w:val="en-US"/>
-        </w:rPr>
-        <w:t>Flávia</w:t>
-      </w:r>
-      <w:proofErr w:type="spellEnd"/>
-      <w:r>
-        <w:rPr>
-          <w:lang w:val="en-US"/>
-        </w:rPr>
-        <w:t xml:space="preserve"> Maria. Design Science Research: </w:t>
-      </w:r>
-      <w:proofErr w:type="spellStart"/>
-      <w:r>
-        <w:rPr>
-          <w:lang w:val="en-US"/>
-        </w:rPr>
-        <w:t>fazendo</w:t>
-      </w:r>
-      <w:proofErr w:type="spellEnd"/>
-      <w:r>
-        <w:rPr>
-          <w:lang w:val="en-US"/>
-        </w:rPr>
-        <w:t xml:space="preserve"> </w:t>
-      </w:r>
-      <w:proofErr w:type="spellStart"/>
-      <w:r>
-        <w:rPr>
-          <w:lang w:val="en-US"/>
-        </w:rPr>
-        <w:t>pesquisas</w:t>
-      </w:r>
-      <w:proofErr w:type="spellEnd"/>
-      <w:r>
-        <w:rPr>
-          <w:lang w:val="en-US"/>
-        </w:rPr>
-        <w:t xml:space="preserve"> </w:t>
-      </w:r>
-      <w:proofErr w:type="spellStart"/>
-      <w:r>
-        <w:rPr>
-          <w:lang w:val="en-US"/>
-        </w:rPr>
-        <w:t>científicas</w:t>
-      </w:r>
-      <w:proofErr w:type="spellEnd"/>
-      <w:r>
-        <w:rPr>
-          <w:lang w:val="en-US"/>
-        </w:rPr>
-        <w:t xml:space="preserve"> </w:t>
-      </w:r>
-      <w:proofErr w:type="spellStart"/>
-      <w:r>
-        <w:rPr>
-          <w:lang w:val="en-US"/>
-        </w:rPr>
-        <w:t>rigorosas</w:t>
-      </w:r>
-      <w:proofErr w:type="spellEnd"/>
-      <w:r>
-        <w:rPr>
-          <w:lang w:val="en-US"/>
-        </w:rPr>
-        <w:t xml:space="preserve"> </w:t>
-      </w:r>
-      <w:proofErr w:type="spellStart"/>
-      <w:r>
-        <w:rPr>
-          <w:lang w:val="en-US"/>
-        </w:rPr>
-        <w:t>atreladas</w:t>
-      </w:r>
-      <w:proofErr w:type="spellEnd"/>
-      <w:r>
-        <w:rPr>
-          <w:lang w:val="en-US"/>
-        </w:rPr>
-        <w:t xml:space="preserve"> </w:t>
-      </w:r>
-      <w:proofErr w:type="spellStart"/>
-      <w:r>
-        <w:rPr>
-          <w:lang w:val="en-US"/>
-        </w:rPr>
-        <w:t>ao</w:t>
-      </w:r>
-      <w:proofErr w:type="spellEnd"/>
-      <w:r>
-        <w:rPr>
-          <w:lang w:val="en-US"/>
-        </w:rPr>
-        <w:t xml:space="preserve"> </w:t>
-      </w:r>
-      <w:proofErr w:type="spellStart"/>
-      <w:r>
-        <w:rPr>
-          <w:lang w:val="en-US"/>
-        </w:rPr>
-        <w:t>desenvolvimento</w:t>
-      </w:r>
-      <w:proofErr w:type="spellEnd"/>
-      <w:r>
-        <w:rPr>
-          <w:lang w:val="en-US"/>
-        </w:rPr>
-        <w:t xml:space="preserve"> de </w:t>
-      </w:r>
-      <w:proofErr w:type="spellStart"/>
-      <w:r>
-        <w:rPr>
-          <w:lang w:val="en-US"/>
-        </w:rPr>
-        <w:t>artefatos</w:t>
-      </w:r>
-      <w:proofErr w:type="spellEnd"/>
-      <w:r>
-        <w:rPr>
-          <w:lang w:val="en-US"/>
-        </w:rPr>
-        <w:t xml:space="preserve"> </w:t>
-      </w:r>
-      <w:proofErr w:type="spellStart"/>
-      <w:r>
-        <w:rPr>
-          <w:lang w:val="en-US"/>
-        </w:rPr>
-        <w:t>computacionais</w:t>
-      </w:r>
-      <w:proofErr w:type="spellEnd"/>
-      <w:r>
-        <w:rPr>
-          <w:lang w:val="en-US"/>
-        </w:rPr>
-        <w:t xml:space="preserve"> </w:t>
-      </w:r>
-      <w:proofErr w:type="spellStart"/>
-      <w:r>
-        <w:rPr>
-          <w:lang w:val="en-US"/>
-        </w:rPr>
-        <w:t>projetados</w:t>
-      </w:r>
-      <w:proofErr w:type="spellEnd"/>
-      <w:r>
-        <w:rPr>
-          <w:lang w:val="en-US"/>
-        </w:rPr>
-        <w:t xml:space="preserve"> para </w:t>
-      </w:r>
-      <w:proofErr w:type="gramStart"/>
-      <w:r>
-        <w:rPr>
-          <w:lang w:val="en-US"/>
-        </w:rPr>
-        <w:t>a</w:t>
-      </w:r>
-      <w:proofErr w:type="gramEnd"/>
-      <w:r>
-        <w:rPr>
-          <w:lang w:val="en-US"/>
-        </w:rPr>
-        <w:t xml:space="preserve"> </w:t>
-      </w:r>
-      <w:proofErr w:type="spellStart"/>
-      <w:r>
-        <w:rPr>
-          <w:lang w:val="en-US"/>
-        </w:rPr>
-        <w:t>educação</w:t>
-      </w:r>
-      <w:proofErr w:type="spellEnd"/>
-      <w:r>
-        <w:rPr>
-          <w:lang w:val="en-US"/>
-        </w:rPr>
-        <w:t xml:space="preserve">. In: JAQUES, </w:t>
-      </w:r>
-      <w:proofErr w:type="spellStart"/>
-      <w:r>
-        <w:rPr>
-          <w:lang w:val="en-US"/>
-        </w:rPr>
-        <w:t>Patrícia</w:t>
-      </w:r>
-      <w:proofErr w:type="spellEnd"/>
-      <w:r>
-        <w:rPr>
-          <w:lang w:val="en-US"/>
-        </w:rPr>
-        <w:t xml:space="preserve"> Augustin; PIMENTEL, Mariano; SIQUEIRA; Sean; BITTENCOURT, Ig. (Org.) </w:t>
-      </w:r>
-      <w:proofErr w:type="spellStart"/>
-      <w:r>
-        <w:rPr>
-          <w:lang w:val="en-US"/>
-        </w:rPr>
-        <w:t>Metodologia</w:t>
-      </w:r>
-      <w:proofErr w:type="spellEnd"/>
-      <w:r>
-        <w:rPr>
-          <w:lang w:val="en-US"/>
-        </w:rPr>
-        <w:t xml:space="preserve"> de </w:t>
-      </w:r>
-      <w:proofErr w:type="spellStart"/>
-      <w:r>
-        <w:rPr>
-          <w:lang w:val="en-US"/>
-        </w:rPr>
-        <w:t>Pesquisa</w:t>
-      </w:r>
-      <w:proofErr w:type="spellEnd"/>
-      <w:r>
-        <w:rPr>
-          <w:lang w:val="en-US"/>
-        </w:rPr>
-        <w:t xml:space="preserve"> </w:t>
-      </w:r>
-      <w:proofErr w:type="spellStart"/>
-      <w:r>
-        <w:rPr>
-          <w:lang w:val="en-US"/>
-        </w:rPr>
-        <w:t>Científica</w:t>
-      </w:r>
-      <w:proofErr w:type="spellEnd"/>
-      <w:r>
-        <w:rPr>
-          <w:lang w:val="en-US"/>
-        </w:rPr>
-        <w:t xml:space="preserve"> </w:t>
-      </w:r>
-      <w:proofErr w:type="spellStart"/>
-      <w:r>
-        <w:rPr>
-          <w:lang w:val="en-US"/>
-        </w:rPr>
-        <w:t>em</w:t>
-      </w:r>
-      <w:proofErr w:type="spellEnd"/>
-      <w:r>
-        <w:rPr>
-          <w:lang w:val="en-US"/>
-        </w:rPr>
-        <w:t xml:space="preserve"> </w:t>
-      </w:r>
-      <w:proofErr w:type="spellStart"/>
-      <w:r>
-        <w:rPr>
-          <w:lang w:val="en-US"/>
-        </w:rPr>
-        <w:t>Informática</w:t>
-      </w:r>
-      <w:proofErr w:type="spellEnd"/>
-      <w:r>
-        <w:rPr>
-          <w:lang w:val="en-US"/>
-        </w:rPr>
-        <w:t xml:space="preserve"> </w:t>
-      </w:r>
-      <w:proofErr w:type="spellStart"/>
-      <w:r>
-        <w:rPr>
-          <w:lang w:val="en-US"/>
-        </w:rPr>
-        <w:t>na</w:t>
-      </w:r>
-      <w:proofErr w:type="spellEnd"/>
-      <w:r>
-        <w:rPr>
-          <w:lang w:val="en-US"/>
-        </w:rPr>
-        <w:t xml:space="preserve"> </w:t>
-      </w:r>
-      <w:proofErr w:type="spellStart"/>
-      <w:r>
-        <w:rPr>
-          <w:lang w:val="en-US"/>
-        </w:rPr>
-        <w:t>Educação</w:t>
-      </w:r>
-      <w:proofErr w:type="spellEnd"/>
-      <w:r>
-        <w:rPr>
-          <w:lang w:val="en-US"/>
-        </w:rPr>
-        <w:t xml:space="preserve">: </w:t>
-      </w:r>
-      <w:proofErr w:type="spellStart"/>
-      <w:r>
-        <w:rPr>
-          <w:lang w:val="en-US"/>
-        </w:rPr>
-        <w:t>Concepção</w:t>
-      </w:r>
-      <w:proofErr w:type="spellEnd"/>
-      <w:r>
-        <w:rPr>
-          <w:lang w:val="en-US"/>
-        </w:rPr>
-        <w:t xml:space="preserve"> de </w:t>
-      </w:r>
-      <w:proofErr w:type="spellStart"/>
-      <w:r>
-        <w:rPr>
-          <w:lang w:val="en-US"/>
-        </w:rPr>
-        <w:t>Pesquisa</w:t>
-      </w:r>
-      <w:proofErr w:type="spellEnd"/>
-      <w:r>
-        <w:rPr>
-          <w:lang w:val="en-US"/>
-        </w:rPr>
-        <w:t xml:space="preserve">. Porto Alegre: SBC, 2020.  (Série </w:t>
-      </w:r>
-      <w:proofErr w:type="spellStart"/>
-      <w:r>
-        <w:rPr>
-          <w:lang w:val="en-US"/>
-        </w:rPr>
-        <w:t>Metodologia</w:t>
-      </w:r>
-      <w:proofErr w:type="spellEnd"/>
-      <w:r>
-        <w:rPr>
-          <w:lang w:val="en-US"/>
-        </w:rPr>
-        <w:t xml:space="preserve"> de </w:t>
-      </w:r>
-      <w:proofErr w:type="spellStart"/>
-      <w:r>
-        <w:rPr>
-          <w:lang w:val="en-US"/>
-        </w:rPr>
-        <w:t>Pesquisa</w:t>
-      </w:r>
-      <w:proofErr w:type="spellEnd"/>
-      <w:r>
-        <w:rPr>
-          <w:lang w:val="en-US"/>
-        </w:rPr>
-        <w:t xml:space="preserve"> </w:t>
-      </w:r>
-      <w:proofErr w:type="spellStart"/>
-      <w:r>
-        <w:rPr>
-          <w:lang w:val="en-US"/>
-        </w:rPr>
-        <w:t>em</w:t>
-      </w:r>
-      <w:proofErr w:type="spellEnd"/>
-      <w:r>
-        <w:rPr>
-          <w:lang w:val="en-US"/>
-        </w:rPr>
-        <w:t xml:space="preserve"> </w:t>
-      </w:r>
-      <w:proofErr w:type="spellStart"/>
-      <w:r>
-        <w:rPr>
-          <w:lang w:val="en-US"/>
-        </w:rPr>
-        <w:t>Informática</w:t>
-      </w:r>
-      <w:proofErr w:type="spellEnd"/>
-      <w:r>
-        <w:rPr>
-          <w:lang w:val="en-US"/>
-        </w:rPr>
-        <w:t xml:space="preserve"> </w:t>
-      </w:r>
-      <w:proofErr w:type="spellStart"/>
-      <w:r>
-        <w:rPr>
-          <w:lang w:val="en-US"/>
-        </w:rPr>
-        <w:t>na</w:t>
-      </w:r>
-      <w:proofErr w:type="spellEnd"/>
-      <w:r>
-        <w:rPr>
-          <w:lang w:val="en-US"/>
-        </w:rPr>
-        <w:t xml:space="preserve"> </w:t>
-      </w:r>
-      <w:proofErr w:type="spellStart"/>
-      <w:r>
-        <w:rPr>
-          <w:lang w:val="en-US"/>
-        </w:rPr>
-        <w:t>Educação</w:t>
-      </w:r>
-      <w:proofErr w:type="spellEnd"/>
-      <w:r>
-        <w:rPr>
-          <w:lang w:val="en-US"/>
-        </w:rPr>
-        <w:t xml:space="preserve">, v. 1) </w:t>
-      </w:r>
-      <w:proofErr w:type="spellStart"/>
-      <w:r>
-        <w:rPr>
-          <w:lang w:val="en-US"/>
-        </w:rPr>
-        <w:t>Disponível</w:t>
-      </w:r>
-      <w:proofErr w:type="spellEnd"/>
-      <w:r>
-        <w:rPr>
-          <w:lang w:val="en-US"/>
-        </w:rPr>
-        <w:t xml:space="preserve"> </w:t>
-      </w:r>
-      <w:proofErr w:type="spellStart"/>
-      <w:r>
-        <w:rPr>
-          <w:lang w:val="en-US"/>
-        </w:rPr>
-        <w:t>em</w:t>
-      </w:r>
-      <w:proofErr w:type="spellEnd"/>
-      <w:r>
-        <w:rPr>
-          <w:lang w:val="en-US"/>
-        </w:rPr>
-        <w:t>: &lt;https://metodologia.ceie-br.org/livro-1/&gt;.</w:t>
+        <w:t>PIMENTEL, Mariano; FILIPPO, Denise; SANTORO, Flávia Maria. Design Science Research: fazendo pesquisas científicas rigorosas atreladas ao desenvolvimento de artefatos computacionais projetados para a educação. In: JAQUES, Patrícia Augustin; PIMENTEL, Mariano; SIQUEIRA; Sean; BITTENCOURT, Ig. (Org.) Metodologia de Pesquisa Científica em Informática na Educação: Concepção de Pesquisa. Porto Alegre: SBC, 2020.  (Série Metodologia de Pesquisa em Informática na Educação, v. 1) Disponível em: &lt;https://metodologia.ceie-br.org/livro-1/&gt;.</w:t>
       </w:r>
     </w:p>
   </w:footnote>
@@ -14875,89 +12910,11 @@
       <w:r>
         <w:t xml:space="preserve"> </w:t>
       </w:r>
-      <w:proofErr w:type="spellStart"/>
       <w:r>
         <w:rPr>
           <w:lang w:val="en-US"/>
         </w:rPr>
-        <w:t>Você</w:t>
-      </w:r>
-      <w:proofErr w:type="spellEnd"/>
-      <w:r>
-        <w:rPr>
-          <w:lang w:val="en-US"/>
-        </w:rPr>
-        <w:t xml:space="preserve"> </w:t>
-      </w:r>
-      <w:proofErr w:type="spellStart"/>
-      <w:r>
-        <w:rPr>
-          <w:lang w:val="en-US"/>
-        </w:rPr>
-        <w:t>pode</w:t>
-      </w:r>
-      <w:proofErr w:type="spellEnd"/>
-      <w:r>
-        <w:rPr>
-          <w:lang w:val="en-US"/>
-        </w:rPr>
-        <w:t xml:space="preserve"> </w:t>
-      </w:r>
-      <w:proofErr w:type="spellStart"/>
-      <w:r>
-        <w:rPr>
-          <w:lang w:val="en-US"/>
-        </w:rPr>
-        <w:t>ouvir</w:t>
-      </w:r>
-      <w:proofErr w:type="spellEnd"/>
-      <w:r>
-        <w:rPr>
-          <w:lang w:val="en-US"/>
-        </w:rPr>
-        <w:t xml:space="preserve"> </w:t>
-      </w:r>
-      <w:proofErr w:type="spellStart"/>
-      <w:r>
-        <w:rPr>
-          <w:lang w:val="en-US"/>
-        </w:rPr>
-        <w:t>uma</w:t>
-      </w:r>
-      <w:proofErr w:type="spellEnd"/>
-      <w:r>
-        <w:rPr>
-          <w:lang w:val="en-US"/>
-        </w:rPr>
-        <w:t xml:space="preserve"> aula </w:t>
-      </w:r>
-      <w:proofErr w:type="spellStart"/>
-      <w:r>
-        <w:rPr>
-          <w:lang w:val="en-US"/>
-        </w:rPr>
-        <w:t>sobre</w:t>
-      </w:r>
-      <w:proofErr w:type="spellEnd"/>
-      <w:r>
-        <w:rPr>
-          <w:lang w:val="en-US"/>
-        </w:rPr>
-        <w:t xml:space="preserve"> valor </w:t>
-      </w:r>
-      <w:proofErr w:type="spellStart"/>
-      <w:r>
-        <w:rPr>
-          <w:lang w:val="en-US"/>
-        </w:rPr>
-        <w:t>em</w:t>
-      </w:r>
-      <w:proofErr w:type="spellEnd"/>
-      <w:r>
-        <w:rPr>
-          <w:lang w:val="en-US"/>
-        </w:rPr>
-        <w:t xml:space="preserve"> </w:t>
+        <w:t xml:space="preserve">Você pode ouvir uma aula sobre valor em </w:t>
       </w:r>
       <w:hyperlink r:id="rId1" w:history="1">
         <w:r>
@@ -14972,92 +12929,20 @@
         <w:rPr>
           <w:lang w:val="en-US"/>
         </w:rPr>
-        <w:t xml:space="preserve">, ou </w:t>
-      </w:r>
-      <w:proofErr w:type="spellStart"/>
+        <w:t xml:space="preserve">, ou ler o capítulo sobre valor escrito em </w:t>
+      </w:r>
       <w:r>
         <w:rPr>
           <w:lang w:val="en-US"/>
         </w:rPr>
-        <w:t>ler</w:t>
-      </w:r>
-      <w:proofErr w:type="spellEnd"/>
+        <w:t>https://drive.google.com/file/d/1SjfN8GlzUZ5T7DaatfiYaajtxAnIp-is/view</w:t>
+      </w:r>
       <w:r>
         <w:rPr>
           <w:lang w:val="en-US"/>
         </w:rPr>
-        <w:t xml:space="preserve"> o </w:t>
-      </w:r>
-      <w:proofErr w:type="spellStart"/>
-      <w:r>
-        <w:rPr>
-          <w:lang w:val="en-US"/>
-        </w:rPr>
-        <w:t>capítulo</w:t>
-      </w:r>
-      <w:proofErr w:type="spellEnd"/>
-      <w:r>
-        <w:rPr>
-          <w:lang w:val="en-US"/>
-        </w:rPr>
-        <w:t xml:space="preserve"> </w:t>
-      </w:r>
-      <w:proofErr w:type="spellStart"/>
-      <w:r>
-        <w:rPr>
-          <w:lang w:val="en-US"/>
-        </w:rPr>
-        <w:t>sobre</w:t>
-      </w:r>
-      <w:proofErr w:type="spellEnd"/>
-      <w:r>
-        <w:rPr>
-          <w:lang w:val="en-US"/>
-        </w:rPr>
-        <w:t xml:space="preserve"> valor </w:t>
-      </w:r>
-      <w:proofErr w:type="spellStart"/>
-      <w:r>
-        <w:rPr>
-          <w:lang w:val="en-US"/>
-        </w:rPr>
-        <w:t>escrito</w:t>
-      </w:r>
-      <w:proofErr w:type="spellEnd"/>
-      <w:r>
-        <w:rPr>
-          <w:lang w:val="en-US"/>
-        </w:rPr>
-        <w:t xml:space="preserve"> </w:t>
-      </w:r>
-      <w:proofErr w:type="spellStart"/>
-      <w:r>
-        <w:rPr>
-          <w:lang w:val="en-US"/>
-        </w:rPr>
-        <w:t>em</w:t>
-      </w:r>
-      <w:proofErr w:type="spellEnd"/>
-      <w:r>
-        <w:rPr>
-          <w:lang w:val="en-US"/>
-        </w:rPr>
-        <w:t xml:space="preserve"> </w:t>
-      </w:r>
-      <w:proofErr w:type="gramStart"/>
-      <w:r>
-        <w:rPr>
-          <w:lang w:val="en-US"/>
-        </w:rPr>
-        <w:t>https://drive.google.com/file/d/1SjfN8GlzUZ5T7DaatfiYaajtxAnIp-is/view</w:t>
-      </w:r>
-      <w:r>
-        <w:rPr>
-          <w:lang w:val="en-US"/>
-        </w:rPr>
         <w:t xml:space="preserve"> .</w:t>
       </w:r>
-      <w:proofErr w:type="gramEnd"/>
     </w:p>
   </w:footnote>
   <w:footnote w:id="7">
@@ -15158,23 +13043,7 @@
         <w:t xml:space="preserve"> </w:t>
       </w:r>
       <w:r>
-        <w:t xml:space="preserve">PIMENTEL, Mariano; FILIPPO, Denise; SANTORO, Flávia Maria. Design Science </w:t>
-      </w:r>
-      <w:proofErr w:type="spellStart"/>
-      <w:r>
-        <w:t>Research</w:t>
-      </w:r>
-      <w:proofErr w:type="spellEnd"/>
-      <w:r>
-        <w:t xml:space="preserve">: fazendo pesquisas científicas rigorosas atreladas ao desenvolvimento de artefatos computacionais projetados para a educação. In: JAQUES, Patrícia Augustin; PIMENTEL, Mariano; SIQUEIRA; Sean; BITTENCOURT, </w:t>
-      </w:r>
-      <w:proofErr w:type="spellStart"/>
-      <w:r>
-        <w:t>Ig</w:t>
-      </w:r>
-      <w:proofErr w:type="spellEnd"/>
-      <w:r>
-        <w:t>. (Org.) Metodologia de Pesquisa em Informática na Educação: Concepção da Pesquisa. Porto Alegre: SBC, 2019. (Série Metodologia de Pesquisa em Informática na Educação, v. 1) Disponível em: &lt;</w:t>
+        <w:t>PIMENTEL, Mariano; FILIPPO, Denise; SANTORO, Flávia Maria. Design Science Research: fazendo pesquisas científicas rigorosas atreladas ao desenvolvimento de artefatos computacionais projetados para a educação. In: JAQUES, Patrícia Augustin; PIMENTEL, Mariano; SIQUEIRA; Sean; BITTENCOURT, Ig. (Org.) Metodologia de Pesquisa em Informática na Educação: Concepção da Pesquisa. Porto Alegre: SBC, 2019. (Série Metodologia de Pesquisa em Informática na Educação, v. 1) Disponível em: &lt;</w:t>
       </w:r>
       <w:hyperlink r:id="rId2" w:history="1">
         <w:r>
@@ -15214,15 +13083,7 @@
         <w:footnoteRef/>
       </w:r>
       <w:r>
-        <w:t xml:space="preserve"> Aconteceu comigo, tive uma doença grave junto com o prazo final de muito alunos, incluindo 6 meses de licença, </w:t>
-      </w:r>
-      <w:proofErr w:type="gramStart"/>
-      <w:r>
-        <w:t>50  dias</w:t>
-      </w:r>
-      <w:proofErr w:type="gramEnd"/>
-      <w:r>
-        <w:t xml:space="preserve"> de hospital e uma cirurgia de coração aberto. Conseguimos resolver o problema de todos, mas não foi uma boa experiência para ninguém. </w:t>
+        <w:t xml:space="preserve"> Aconteceu comigo, tive uma doença grave junto com o prazo final de muito alunos, incluindo 6 meses de licença, 50  dias de hospital e uma cirurgia de coração aberto. Conseguimos resolver o problema de todos, mas não foi uma boa experiência para ninguém. </w:t>
       </w:r>
     </w:p>
   </w:footnote>

</xml_diff>

<commit_message>
LImpando e criando PDF
</commit_message>
<xml_diff>
--- a/Guia Pragmatico para sua Tese 202104.docx
+++ b/Guia Pragmatico para sua Tese 202104.docx
@@ -245,6 +245,7 @@
                                         <w:calendar w:val="gregorian"/>
                                       </w:date>
                                     </w:sdtPr>
+                                    <w:sdtEndPr/>
                                     <w:sdtContent>
                                       <w:r>
                                         <w:rPr>
@@ -330,6 +331,7 @@
                                     <w:dataBinding w:prefixMappings="xmlns:ns0='http://schemas.openxmlformats.org/package/2006/metadata/core-properties' xmlns:ns1='http://purl.org/dc/elements/1.1/'" w:xpath="/ns0:coreProperties[1]/ns1:creator[1]" w:storeItemID="{6C3C8BC8-F283-45AE-878A-BAB7291924A1}"/>
                                     <w:text/>
                                   </w:sdtPr>
+                                  <w:sdtEndPr/>
                                   <w:sdtContent>
                                     <w:p>
                                       <w:pPr>
@@ -432,6 +434,7 @@
                                   <w:calendar w:val="gregorian"/>
                                 </w:date>
                               </w:sdtPr>
+                              <w:sdtEndPr/>
                               <w:sdtContent>
                                 <w:r>
                                   <w:rPr>
@@ -476,6 +479,7 @@
                               <w:dataBinding w:prefixMappings="xmlns:ns0='http://schemas.openxmlformats.org/package/2006/metadata/core-properties' xmlns:ns1='http://purl.org/dc/elements/1.1/'" w:xpath="/ns0:coreProperties[1]/ns1:creator[1]" w:storeItemID="{6C3C8BC8-F283-45AE-878A-BAB7291924A1}"/>
                               <w:text/>
                             </w:sdtPr>
+                            <w:sdtEndPr/>
                             <w:sdtContent>
                               <w:p>
                                 <w:pPr>
@@ -716,6 +720,7 @@
                                   <w:dataBinding w:prefixMappings="xmlns:ns0='http://schemas.openxmlformats.org/package/2006/metadata/core-properties' xmlns:ns1='http://purl.org/dc/elements/1.1/'" w:xpath="/ns0:coreProperties[1]/ns1:title[1]" w:storeItemID="{6C3C8BC8-F283-45AE-878A-BAB7291924A1}"/>
                                   <w:text/>
                                 </w:sdtPr>
+                                <w:sdtEndPr/>
                                 <w:sdtContent>
                                   <w:p>
                                     <w:pPr>
@@ -776,6 +781,7 @@
                             <w:dataBinding w:prefixMappings="xmlns:ns0='http://schemas.openxmlformats.org/package/2006/metadata/core-properties' xmlns:ns1='http://purl.org/dc/elements/1.1/'" w:xpath="/ns0:coreProperties[1]/ns1:title[1]" w:storeItemID="{6C3C8BC8-F283-45AE-878A-BAB7291924A1}"/>
                             <w:text/>
                           </w:sdtPr>
+                          <w:sdtEndPr/>
                           <w:sdtContent>
                             <w:p>
                               <w:pPr>
@@ -7207,14 +7213,27 @@
       <w:r>
         <w:t xml:space="preserve">Figura </w:t>
       </w:r>
-      <w:fldSimple w:instr=" SEQ FIGURA ">
-        <w:r>
-          <w:rPr>
-            <w:noProof/>
-          </w:rPr>
-          <w:t>4</w:t>
-        </w:r>
-      </w:fldSimple>
+      <w:r>
+        <w:fldChar w:fldCharType="begin"/>
+      </w:r>
+      <w:r>
+        <w:instrText xml:space="preserve"> SEQ FIGURA </w:instrText>
+      </w:r>
+      <w:r>
+        <w:fldChar w:fldCharType="separate"/>
+      </w:r>
+      <w:r>
+        <w:rPr>
+          <w:noProof/>
+        </w:rPr>
+        <w:t>4</w:t>
+      </w:r>
+      <w:r>
+        <w:rPr>
+          <w:noProof/>
+        </w:rPr>
+        <w:fldChar w:fldCharType="end"/>
+      </w:r>
       <w:r>
         <w:t xml:space="preserve"> - Trello: área de organização</w:t>
       </w:r>
@@ -7293,14 +7312,27 @@
       <w:r>
         <w:t xml:space="preserve">Figura </w:t>
       </w:r>
-      <w:fldSimple w:instr=" SEQ FIGURA ">
-        <w:r>
-          <w:rPr>
-            <w:noProof/>
-          </w:rPr>
-          <w:t>5</w:t>
-        </w:r>
-      </w:fldSimple>
+      <w:r>
+        <w:fldChar w:fldCharType="begin"/>
+      </w:r>
+      <w:r>
+        <w:instrText xml:space="preserve"> SEQ FIGURA </w:instrText>
+      </w:r>
+      <w:r>
+        <w:fldChar w:fldCharType="separate"/>
+      </w:r>
+      <w:r>
+        <w:rPr>
+          <w:noProof/>
+        </w:rPr>
+        <w:t>5</w:t>
+      </w:r>
+      <w:r>
+        <w:rPr>
+          <w:noProof/>
+        </w:rPr>
+        <w:fldChar w:fldCharType="end"/>
+      </w:r>
       <w:r>
         <w:t xml:space="preserve"> - Quadro de Organização</w:t>
       </w:r>
@@ -8982,14 +9014,27 @@
       <w:r>
         <w:t xml:space="preserve">Figura </w:t>
       </w:r>
-      <w:fldSimple w:instr=" Seq Figura ">
-        <w:r>
-          <w:rPr>
-            <w:noProof/>
-          </w:rPr>
-          <w:t>6</w:t>
-        </w:r>
-      </w:fldSimple>
+      <w:r>
+        <w:fldChar w:fldCharType="begin"/>
+      </w:r>
+      <w:r>
+        <w:instrText xml:space="preserve"> Seq Figura </w:instrText>
+      </w:r>
+      <w:r>
+        <w:fldChar w:fldCharType="separate"/>
+      </w:r>
+      <w:r>
+        <w:rPr>
+          <w:noProof/>
+        </w:rPr>
+        <w:t>6</w:t>
+      </w:r>
+      <w:r>
+        <w:rPr>
+          <w:noProof/>
+        </w:rPr>
+        <w:fldChar w:fldCharType="end"/>
+      </w:r>
       <w:r>
         <w:t xml:space="preserve"> Descrição de um método para DSR em BPMN</w:t>
       </w:r>
@@ -9043,14 +9088,27 @@
       <w:r>
         <w:t xml:space="preserve">Figura </w:t>
       </w:r>
-      <w:fldSimple w:instr=" Seq Figura ">
-        <w:r>
-          <w:rPr>
-            <w:noProof/>
-          </w:rPr>
-          <w:t>7</w:t>
-        </w:r>
-      </w:fldSimple>
+      <w:r>
+        <w:fldChar w:fldCharType="begin"/>
+      </w:r>
+      <w:r>
+        <w:instrText xml:space="preserve"> Seq Figura </w:instrText>
+      </w:r>
+      <w:r>
+        <w:fldChar w:fldCharType="separate"/>
+      </w:r>
+      <w:r>
+        <w:rPr>
+          <w:noProof/>
+        </w:rPr>
+        <w:t>7</w:t>
+      </w:r>
+      <w:r>
+        <w:rPr>
+          <w:noProof/>
+        </w:rPr>
+        <w:fldChar w:fldCharType="end"/>
+      </w:r>
       <w:r>
         <w:t>. Canvas para DSR</w:t>
       </w:r>
@@ -12735,6 +12793,7 @@
         <w:docPartUnique/>
       </w:docPartObj>
     </w:sdtPr>
+    <w:sdtEndPr/>
     <w:sdtContent>
       <w:p>
         <w:pPr>

</xml_diff>